<commit_message>
docs: delete the sequence diagram from the srs document
</commit_message>
<xml_diff>
--- a/artifacts/SoGoing_SRS.docx
+++ b/artifacts/SoGoing_SRS.docx
@@ -1,6 +1,6 @@
 
 <file path=word/document.xml><?xml version="1.0" encoding="utf-8"?>
-<w:document xmlns:wpc="http://schemas.microsoft.com/office/word/2010/wordprocessingCanvas" xmlns:cx="http://schemas.microsoft.com/office/drawing/2014/chartex" xmlns:cx1="http://schemas.microsoft.com/office/drawing/2015/9/8/chartex" xmlns:cx2="http://schemas.microsoft.com/office/drawing/2015/10/21/chartex" xmlns:cx3="http://schemas.microsoft.com/office/drawing/2016/5/9/chartex" xmlns:cx4="http://schemas.microsoft.com/office/drawing/2016/5/10/chartex" xmlns:cx5="http://schemas.microsoft.com/office/drawing/2016/5/11/chartex" xmlns:cx6="http://schemas.microsoft.com/office/drawing/2016/5/12/chartex" xmlns:cx7="http://schemas.microsoft.com/office/drawing/2016/5/13/chartex" xmlns:cx8="http://schemas.microsoft.com/office/drawing/2016/5/14/chartex" xmlns:mc="http://schemas.openxmlformats.org/markup-compatibility/2006" xmlns:aink="http://schemas.microsoft.com/office/drawing/2016/ink" xmlns:am3d="http://schemas.microsoft.com/office/drawing/2017/model3d" xmlns:o="urn:schemas-microsoft-com:office:office" xmlns:oel="http://schemas.microsoft.com/office/2019/extlst" xmlns:r="http://schemas.openxmlformats.org/officeDocument/2006/relationships" xmlns:m="http://schemas.openxmlformats.org/officeDocument/2006/math" xmlns:v="urn:schemas-microsoft-com:vml" xmlns:wp14="http://schemas.microsoft.com/office/word/2010/wordprocessingDrawing" xmlns:wp="http://schemas.openxmlformats.org/drawingml/2006/wordprocessingDrawing" xmlns:w10="urn:schemas-microsoft-com:office:word" xmlns:w="http://schemas.openxmlformats.org/wordprocessingml/2006/main" xmlns:w14="http://schemas.microsoft.com/office/word/2010/wordml" xmlns:w15="http://schemas.microsoft.com/office/word/2012/wordml" xmlns:w16cex="http://schemas.microsoft.com/office/word/2018/wordml/cex" xmlns:w16cid="http://schemas.microsoft.com/office/word/2016/wordml/cid" xmlns:w16="http://schemas.microsoft.com/office/word/2018/wordml" xmlns:w16sdtdh="http://schemas.microsoft.com/office/word/2020/wordml/sdtdatahash" xmlns:w16se="http://schemas.microsoft.com/office/word/2015/wordml/symex" xmlns:wpg="http://schemas.microsoft.com/office/word/2010/wordprocessingGroup" xmlns:wpi="http://schemas.microsoft.com/office/word/2010/wordprocessingInk" xmlns:wne="http://schemas.microsoft.com/office/word/2006/wordml" xmlns:wps="http://schemas.microsoft.com/office/word/2010/wordprocessingShape" mc:Ignorable="w14 w15 w16se w16cid w16 w16cex w16sdtdh wp14">
+<w:document xmlns:wpc="http://schemas.microsoft.com/office/word/2010/wordprocessingCanvas" xmlns:cx="http://schemas.microsoft.com/office/drawing/2014/chartex" xmlns:cx1="http://schemas.microsoft.com/office/drawing/2015/9/8/chartex" xmlns:cx2="http://schemas.microsoft.com/office/drawing/2015/10/21/chartex" xmlns:cx3="http://schemas.microsoft.com/office/drawing/2016/5/9/chartex" xmlns:cx4="http://schemas.microsoft.com/office/drawing/2016/5/10/chartex" xmlns:cx5="http://schemas.microsoft.com/office/drawing/2016/5/11/chartex" xmlns:cx6="http://schemas.microsoft.com/office/drawing/2016/5/12/chartex" xmlns:cx7="http://schemas.microsoft.com/office/drawing/2016/5/13/chartex" xmlns:cx8="http://schemas.microsoft.com/office/drawing/2016/5/14/chartex" xmlns:mc="http://schemas.openxmlformats.org/markup-compatibility/2006" xmlns:aink="http://schemas.microsoft.com/office/drawing/2016/ink" xmlns:am3d="http://schemas.microsoft.com/office/drawing/2017/model3d" xmlns:o="urn:schemas-microsoft-com:office:office" xmlns:oel="http://schemas.microsoft.com/office/2019/extlst" xmlns:r="http://schemas.openxmlformats.org/officeDocument/2006/relationships" xmlns:m="http://schemas.openxmlformats.org/officeDocument/2006/math" xmlns:v="urn:schemas-microsoft-com:vml" xmlns:wp14="http://schemas.microsoft.com/office/word/2010/wordprocessingDrawing" xmlns:wp="http://schemas.openxmlformats.org/drawingml/2006/wordprocessingDrawing" xmlns:w10="urn:schemas-microsoft-com:office:word" xmlns:w="http://schemas.openxmlformats.org/wordprocessingml/2006/main" xmlns:w14="http://schemas.microsoft.com/office/word/2010/wordml" xmlns:w15="http://schemas.microsoft.com/office/word/2012/wordml" xmlns:w16cex="http://schemas.microsoft.com/office/word/2018/wordml/cex" xmlns:w16cid="http://schemas.microsoft.com/office/word/2016/wordml/cid" xmlns:w16="http://schemas.microsoft.com/office/word/2018/wordml" xmlns:w16du="http://schemas.microsoft.com/office/word/2023/wordml/word16du" xmlns:w16sdtdh="http://schemas.microsoft.com/office/word/2020/wordml/sdtdatahash" xmlns:w16se="http://schemas.microsoft.com/office/word/2015/wordml/symex" xmlns:wpg="http://schemas.microsoft.com/office/word/2010/wordprocessingGroup" xmlns:wpi="http://schemas.microsoft.com/office/word/2010/wordprocessingInk" xmlns:wne="http://schemas.microsoft.com/office/word/2006/wordml" xmlns:wps="http://schemas.microsoft.com/office/word/2010/wordprocessingShape" mc:Ignorable="w14 w15 w16se w16cid w16 w16cex w16sdtdh w16du wp14">
   <w:body>
     <w:p>
       <w:pPr>
@@ -1309,14 +1309,6 @@
               </w:rPr>
               <w:t>이강민</w:t>
             </w:r>
-            <w:r>
-              <w:rPr>
-                <w:rFonts w:ascii="굴림" w:eastAsia="굴림" w:hAnsi="굴림" w:hint="eastAsia"/>
-                <w:sz w:val="22"/>
-                <w:szCs w:val="22"/>
-              </w:rPr>
-              <w:t> </w:t>
-            </w:r>
           </w:p>
         </w:tc>
       </w:tr>
@@ -1338,18 +1330,18 @@
           <w:p>
             <w:pPr>
               <w:rPr>
-                <w:rFonts w:ascii="굴림" w:eastAsia="굴림" w:hAnsi="굴림"/>
-                <w:sz w:val="22"/>
-                <w:szCs w:val="22"/>
-              </w:rPr>
-            </w:pPr>
-            <w:r>
-              <w:rPr>
                 <w:rFonts w:ascii="굴림" w:eastAsia="굴림" w:hAnsi="굴림" w:hint="eastAsia"/>
                 <w:sz w:val="22"/>
                 <w:szCs w:val="22"/>
               </w:rPr>
-              <w:t> </w:t>
+            </w:pPr>
+            <w:r>
+              <w:rPr>
+                <w:rFonts w:ascii="굴림" w:eastAsia="굴림" w:hAnsi="굴림" w:hint="eastAsia"/>
+                <w:sz w:val="22"/>
+                <w:szCs w:val="22"/>
+              </w:rPr>
+              <w:t>3.0</w:t>
             </w:r>
           </w:p>
         </w:tc>
@@ -1367,18 +1359,18 @@
           <w:p>
             <w:pPr>
               <w:rPr>
-                <w:rFonts w:ascii="굴림" w:eastAsia="굴림" w:hAnsi="굴림"/>
-                <w:sz w:val="22"/>
-                <w:szCs w:val="22"/>
-              </w:rPr>
-            </w:pPr>
-            <w:r>
-              <w:rPr>
                 <w:rFonts w:ascii="굴림" w:eastAsia="굴림" w:hAnsi="굴림" w:hint="eastAsia"/>
                 <w:sz w:val="22"/>
                 <w:szCs w:val="22"/>
               </w:rPr>
-              <w:t> </w:t>
+            </w:pPr>
+            <w:r>
+              <w:rPr>
+                <w:rFonts w:ascii="굴림" w:eastAsia="굴림" w:hAnsi="굴림" w:hint="eastAsia"/>
+                <w:sz w:val="22"/>
+                <w:szCs w:val="22"/>
+              </w:rPr>
+              <w:t>2024.11.17</w:t>
             </w:r>
           </w:p>
         </w:tc>
@@ -1396,18 +1388,18 @@
           <w:p>
             <w:pPr>
               <w:rPr>
-                <w:rFonts w:ascii="굴림" w:eastAsia="굴림" w:hAnsi="굴림"/>
-                <w:sz w:val="22"/>
-                <w:szCs w:val="22"/>
-              </w:rPr>
-            </w:pPr>
-            <w:r>
-              <w:rPr>
                 <w:rFonts w:ascii="굴림" w:eastAsia="굴림" w:hAnsi="굴림" w:hint="eastAsia"/>
                 <w:sz w:val="22"/>
                 <w:szCs w:val="22"/>
               </w:rPr>
-              <w:t> </w:t>
+            </w:pPr>
+            <w:r>
+              <w:rPr>
+                <w:rFonts w:ascii="굴림" w:eastAsia="굴림" w:hAnsi="굴림" w:hint="eastAsia"/>
+                <w:sz w:val="22"/>
+                <w:szCs w:val="22"/>
+              </w:rPr>
+              <w:t>Sequence Diagram 삭제</w:t>
             </w:r>
           </w:p>
         </w:tc>
@@ -1436,7 +1428,7 @@
                 <w:sz w:val="22"/>
                 <w:szCs w:val="22"/>
               </w:rPr>
-              <w:t> </w:t>
+              <w:t>이강민</w:t>
             </w:r>
           </w:p>
         </w:tc>
@@ -3270,7 +3262,7 @@
               <w:tab w:val="right" w:leader="dot" w:pos="9350"/>
             </w:tabs>
             <w:rPr>
-              <w:rFonts w:eastAsiaTheme="minorEastAsia" w:cstheme="minorBidi" w:hint="eastAsia"/>
+              <w:rFonts w:eastAsiaTheme="minorEastAsia" w:cstheme="minorBidi"/>
               <w:b w:val="0"/>
               <w:bCs w:val="0"/>
               <w:i w:val="0"/>
@@ -4665,14 +4657,12 @@
         </w:rPr>
         <w:t>: React</w:t>
       </w:r>
-      <w:proofErr w:type="spellStart"/>
       <w:r>
         <w:rPr>
           <w:rFonts w:hint="eastAsia"/>
         </w:rPr>
         <w:t>를</w:t>
       </w:r>
-      <w:proofErr w:type="spellEnd"/>
       <w:r>
         <w:rPr>
           <w:rFonts w:hint="eastAsia"/>
@@ -6459,7 +6449,6 @@
               </w:rPr>
               <w:t>)</w:t>
             </w:r>
-            <w:proofErr w:type="spellStart"/>
             <w:r>
               <w:rPr>
                 <w:rFonts w:ascii="굴림" w:eastAsia="굴림" w:hAnsi="굴림" w:hint="eastAsia"/>
@@ -6468,7 +6457,6 @@
               </w:rPr>
               <w:t>를</w:t>
             </w:r>
-            <w:proofErr w:type="spellEnd"/>
             <w:r>
               <w:rPr>
                 <w:rFonts w:ascii="굴림" w:eastAsia="굴림" w:hAnsi="굴림"/>
@@ -6687,49 +6675,29 @@
               </w:rPr>
               <w:t xml:space="preserve"> </w:t>
             </w:r>
-            <w:proofErr w:type="spellStart"/>
             <w:r>
               <w:rPr>
                 <w:rFonts w:ascii="굴림" w:eastAsia="굴림" w:hAnsi="굴림" w:hint="eastAsia"/>
                 <w:sz w:val="21"/>
                 <w:szCs w:val="21"/>
               </w:rPr>
-              <w:t>최신순</w:t>
-            </w:r>
-            <w:proofErr w:type="spellEnd"/>
+              <w:t>최신순,</w:t>
+            </w:r>
+            <w:r>
+              <w:rPr>
+                <w:rFonts w:ascii="굴림" w:eastAsia="굴림" w:hAnsi="굴림"/>
+                <w:sz w:val="21"/>
+                <w:szCs w:val="21"/>
+              </w:rPr>
+              <w:t xml:space="preserve"> </w:t>
+            </w:r>
             <w:r>
               <w:rPr>
                 <w:rFonts w:ascii="굴림" w:eastAsia="굴림" w:hAnsi="굴림" w:hint="eastAsia"/>
                 <w:sz w:val="21"/>
                 <w:szCs w:val="21"/>
               </w:rPr>
-              <w:t>,</w:t>
-            </w:r>
-            <w:r>
-              <w:rPr>
-                <w:rFonts w:ascii="굴림" w:eastAsia="굴림" w:hAnsi="굴림"/>
-                <w:sz w:val="21"/>
-                <w:szCs w:val="21"/>
-              </w:rPr>
-              <w:t xml:space="preserve"> </w:t>
-            </w:r>
-            <w:proofErr w:type="spellStart"/>
-            <w:r>
-              <w:rPr>
-                <w:rFonts w:ascii="굴림" w:eastAsia="굴림" w:hAnsi="굴림" w:hint="eastAsia"/>
-                <w:sz w:val="21"/>
-                <w:szCs w:val="21"/>
-              </w:rPr>
-              <w:t>평점순</w:t>
-            </w:r>
-            <w:proofErr w:type="spellEnd"/>
-            <w:r>
-              <w:rPr>
-                <w:rFonts w:ascii="굴림" w:eastAsia="굴림" w:hAnsi="굴림" w:hint="eastAsia"/>
-                <w:sz w:val="21"/>
-                <w:szCs w:val="21"/>
-              </w:rPr>
-              <w:t>)</w:t>
+              <w:t>평점순)</w:t>
             </w:r>
             <w:r>
               <w:rPr>
@@ -9120,25 +9088,7 @@
                 <w:sz w:val="22"/>
                 <w:szCs w:val="22"/>
               </w:rPr>
-              <w:t>학생이 자신의 프로필 정보를 수정하는 과정이다. 시스템을 통해 학생은 개인정보(이메일, 비밀번호, 전화번호 등)</w:t>
-            </w:r>
-            <w:proofErr w:type="spellStart"/>
-            <w:r>
-              <w:rPr>
-                <w:rFonts w:ascii="굴림" w:eastAsia="굴림" w:hAnsi="굴림"/>
-                <w:sz w:val="22"/>
-                <w:szCs w:val="22"/>
-              </w:rPr>
-              <w:t>를</w:t>
-            </w:r>
-            <w:proofErr w:type="spellEnd"/>
-            <w:r>
-              <w:rPr>
-                <w:rFonts w:ascii="굴림" w:eastAsia="굴림" w:hAnsi="굴림"/>
-                <w:sz w:val="22"/>
-                <w:szCs w:val="22"/>
-              </w:rPr>
-              <w:t xml:space="preserve"> 변경할 수 있으며, 수정된 정보는 즉시 저장되고 업데이트된다.</w:t>
+              <w:t>학생이 자신의 프로필 정보를 수정하는 과정이다. 시스템을 통해 학생은 개인정보(이메일, 비밀번호, 전화번호 등)를 변경할 수 있으며, 수정된 정보는 즉시 저장되고 업데이트된다.</w:t>
             </w:r>
           </w:p>
         </w:tc>
@@ -9179,14 +9129,9 @@
       <w:bookmarkStart w:id="12" w:name="_Toc178012906"/>
       <w:r>
         <w:lastRenderedPageBreak/>
-        <w:t xml:space="preserve">Use case </w:t>
-      </w:r>
-      <w:proofErr w:type="gramStart"/>
-      <w:r>
-        <w:t>Diagram</w:t>
+        <w:t>Use case Diagram</w:t>
       </w:r>
       <w:bookmarkEnd w:id="12"/>
-      <w:proofErr w:type="gramEnd"/>
       <w:r>
         <w:t xml:space="preserve"> </w:t>
       </w:r>
@@ -10083,58 +10028,6 @@
           <w:szCs w:val="20"/>
         </w:rPr>
       </w:pPr>
-      <w:r>
-        <w:rPr>
-          <w:rFonts w:ascii="굴림" w:eastAsia="굴림" w:hAnsi="굴림"/>
-          <w:b/>
-          <w:bCs/>
-          <w:noProof/>
-          <w:szCs w:val="20"/>
-          <w14:ligatures w14:val="standardContextual"/>
-        </w:rPr>
-        <w:lastRenderedPageBreak/>
-        <w:drawing>
-          <wp:inline distT="0" distB="0" distL="0" distR="0" wp14:anchorId="7EBD2B3F" wp14:editId="4EB6C933">
-            <wp:extent cx="5593404" cy="3820088"/>
-            <wp:effectExtent l="0" t="0" r="0" b="3175"/>
-            <wp:docPr id="1020323726" name="그림 1" descr="텍스트, 도표, 스크린샷, 번호이(가) 표시된 사진&#10;&#10;자동 생성된 설명"/>
-            <wp:cNvGraphicFramePr>
-              <a:graphicFrameLocks xmlns:a="http://schemas.openxmlformats.org/drawingml/2006/main" noChangeAspect="1"/>
-            </wp:cNvGraphicFramePr>
-            <a:graphic xmlns:a="http://schemas.openxmlformats.org/drawingml/2006/main">
-              <a:graphicData uri="http://schemas.openxmlformats.org/drawingml/2006/picture">
-                <pic:pic xmlns:pic="http://schemas.openxmlformats.org/drawingml/2006/picture">
-                  <pic:nvPicPr>
-                    <pic:cNvPr id="1020323726" name="그림 1" descr="텍스트, 도표, 스크린샷, 번호이(가) 표시된 사진&#10;&#10;자동 생성된 설명"/>
-                    <pic:cNvPicPr/>
-                  </pic:nvPicPr>
-                  <pic:blipFill>
-                    <a:blip r:embed="rId9" cstate="print">
-                      <a:extLst>
-                        <a:ext uri="{28A0092B-C50C-407E-A947-70E740481C1C}">
-                          <a14:useLocalDpi xmlns:a14="http://schemas.microsoft.com/office/drawing/2010/main" val="0"/>
-                        </a:ext>
-                      </a:extLst>
-                    </a:blip>
-                    <a:stretch>
-                      <a:fillRect/>
-                    </a:stretch>
-                  </pic:blipFill>
-                  <pic:spPr>
-                    <a:xfrm>
-                      <a:off x="0" y="0"/>
-                      <a:ext cx="5621351" cy="3839175"/>
-                    </a:xfrm>
-                    <a:prstGeom prst="rect">
-                      <a:avLst/>
-                    </a:prstGeom>
-                  </pic:spPr>
-                </pic:pic>
-              </a:graphicData>
-            </a:graphic>
-          </wp:inline>
-        </w:drawing>
-      </w:r>
     </w:p>
     <w:p>
       <w:pPr>
@@ -10157,6 +10050,7 @@
           <w:bCs/>
           <w:szCs w:val="20"/>
         </w:rPr>
+        <w:lastRenderedPageBreak/>
         <w:t>로그인</w:t>
       </w:r>
     </w:p>
@@ -10663,54 +10557,6 @@
         <w:ind w:left="417"/>
         <w:jc w:val="center"/>
       </w:pPr>
-      <w:r>
-        <w:rPr>
-          <w:noProof/>
-          <w14:ligatures w14:val="standardContextual"/>
-        </w:rPr>
-        <w:lastRenderedPageBreak/>
-        <w:drawing>
-          <wp:inline distT="0" distB="0" distL="0" distR="0" wp14:anchorId="16F5BA2F" wp14:editId="385CB691">
-            <wp:extent cx="5224878" cy="4075889"/>
-            <wp:effectExtent l="0" t="0" r="0" b="1270"/>
-            <wp:docPr id="973602137" name="그림 4" descr="텍스트, 도표, 스크린샷, 라인이(가) 표시된 사진&#10;&#10;자동 생성된 설명"/>
-            <wp:cNvGraphicFramePr>
-              <a:graphicFrameLocks xmlns:a="http://schemas.openxmlformats.org/drawingml/2006/main" noChangeAspect="1"/>
-            </wp:cNvGraphicFramePr>
-            <a:graphic xmlns:a="http://schemas.openxmlformats.org/drawingml/2006/main">
-              <a:graphicData uri="http://schemas.openxmlformats.org/drawingml/2006/picture">
-                <pic:pic xmlns:pic="http://schemas.openxmlformats.org/drawingml/2006/picture">
-                  <pic:nvPicPr>
-                    <pic:cNvPr id="973602137" name="그림 4" descr="텍스트, 도표, 스크린샷, 라인이(가) 표시된 사진&#10;&#10;자동 생성된 설명"/>
-                    <pic:cNvPicPr/>
-                  </pic:nvPicPr>
-                  <pic:blipFill>
-                    <a:blip r:embed="rId10" cstate="print">
-                      <a:extLst>
-                        <a:ext uri="{28A0092B-C50C-407E-A947-70E740481C1C}">
-                          <a14:useLocalDpi xmlns:a14="http://schemas.microsoft.com/office/drawing/2010/main" val="0"/>
-                        </a:ext>
-                      </a:extLst>
-                    </a:blip>
-                    <a:stretch>
-                      <a:fillRect/>
-                    </a:stretch>
-                  </pic:blipFill>
-                  <pic:spPr>
-                    <a:xfrm>
-                      <a:off x="0" y="0"/>
-                      <a:ext cx="5259501" cy="4102898"/>
-                    </a:xfrm>
-                    <a:prstGeom prst="rect">
-                      <a:avLst/>
-                    </a:prstGeom>
-                  </pic:spPr>
-                </pic:pic>
-              </a:graphicData>
-            </a:graphic>
-          </wp:inline>
-        </w:drawing>
-      </w:r>
     </w:p>
     <w:p>
       <w:pPr>
@@ -11257,33 +11103,11 @@
               </w:rPr>
               <w:t xml:space="preserve">, </w:t>
             </w:r>
-            <w:proofErr w:type="spellStart"/>
-            <w:r>
-              <w:rPr>
-                <w:rFonts w:asciiTheme="minorEastAsia" w:eastAsiaTheme="minorEastAsia" w:hAnsiTheme="minorEastAsia"/>
-              </w:rPr>
-              <w:t>최신순</w:t>
-            </w:r>
-            <w:proofErr w:type="spellEnd"/>
-            <w:r>
-              <w:rPr>
-                <w:rFonts w:asciiTheme="minorEastAsia" w:eastAsiaTheme="minorEastAsia" w:hAnsiTheme="minorEastAsia"/>
-              </w:rPr>
-              <w:t xml:space="preserve">, </w:t>
-            </w:r>
-            <w:proofErr w:type="spellStart"/>
-            <w:r>
-              <w:rPr>
-                <w:rFonts w:asciiTheme="minorEastAsia" w:eastAsiaTheme="minorEastAsia" w:hAnsiTheme="minorEastAsia"/>
-              </w:rPr>
-              <w:t>평점순</w:t>
-            </w:r>
-            <w:proofErr w:type="spellEnd"/>
-            <w:r>
-              <w:rPr>
-                <w:rFonts w:asciiTheme="minorEastAsia" w:eastAsiaTheme="minorEastAsia" w:hAnsiTheme="minorEastAsia"/>
-              </w:rPr>
-              <w:t xml:space="preserve"> 필터링 옵션 중 하나를 선택할 수 있다.</w:t>
+            <w:r>
+              <w:rPr>
+                <w:rFonts w:asciiTheme="minorEastAsia" w:eastAsiaTheme="minorEastAsia" w:hAnsiTheme="minorEastAsia"/>
+              </w:rPr>
+              <w:t>최신순, 평점순 필터링 옵션 중 하나를 선택할 수 있다.</w:t>
             </w:r>
           </w:p>
           <w:p>
@@ -11431,56 +11255,6 @@
           <w:bCs/>
         </w:rPr>
       </w:pPr>
-      <w:r>
-        <w:rPr>
-          <w:b/>
-          <w:bCs/>
-          <w:noProof/>
-          <w14:ligatures w14:val="standardContextual"/>
-        </w:rPr>
-        <w:lastRenderedPageBreak/>
-        <w:drawing>
-          <wp:inline distT="0" distB="0" distL="0" distR="0" wp14:anchorId="3994D7B8" wp14:editId="0B20CF9F">
-            <wp:extent cx="5619309" cy="6848272"/>
-            <wp:effectExtent l="0" t="0" r="0" b="0"/>
-            <wp:docPr id="660118980" name="그림 2" descr="텍스트, 도표, 평행, 번호이(가) 표시된 사진&#10;&#10;자동 생성된 설명"/>
-            <wp:cNvGraphicFramePr>
-              <a:graphicFrameLocks xmlns:a="http://schemas.openxmlformats.org/drawingml/2006/main" noChangeAspect="1"/>
-            </wp:cNvGraphicFramePr>
-            <a:graphic xmlns:a="http://schemas.openxmlformats.org/drawingml/2006/main">
-              <a:graphicData uri="http://schemas.openxmlformats.org/drawingml/2006/picture">
-                <pic:pic xmlns:pic="http://schemas.openxmlformats.org/drawingml/2006/picture">
-                  <pic:nvPicPr>
-                    <pic:cNvPr id="660118980" name="그림 2" descr="텍스트, 도표, 평행, 번호이(가) 표시된 사진&#10;&#10;자동 생성된 설명"/>
-                    <pic:cNvPicPr/>
-                  </pic:nvPicPr>
-                  <pic:blipFill>
-                    <a:blip r:embed="rId11" cstate="print">
-                      <a:extLst>
-                        <a:ext uri="{28A0092B-C50C-407E-A947-70E740481C1C}">
-                          <a14:useLocalDpi xmlns:a14="http://schemas.microsoft.com/office/drawing/2010/main" val="0"/>
-                        </a:ext>
-                      </a:extLst>
-                    </a:blip>
-                    <a:stretch>
-                      <a:fillRect/>
-                    </a:stretch>
-                  </pic:blipFill>
-                  <pic:spPr>
-                    <a:xfrm>
-                      <a:off x="0" y="0"/>
-                      <a:ext cx="5634989" cy="6867381"/>
-                    </a:xfrm>
-                    <a:prstGeom prst="rect">
-                      <a:avLst/>
-                    </a:prstGeom>
-                  </pic:spPr>
-                </pic:pic>
-              </a:graphicData>
-            </a:graphic>
-          </wp:inline>
-        </w:drawing>
-      </w:r>
     </w:p>
     <w:p>
       <w:pPr>
@@ -11917,7 +11691,6 @@
               <w:rPr>
                 <w:rFonts w:asciiTheme="minorEastAsia" w:eastAsiaTheme="minorEastAsia" w:hAnsiTheme="minorEastAsia"/>
               </w:rPr>
-              <w:lastRenderedPageBreak/>
               <w:t xml:space="preserve">학생은 </w:t>
             </w:r>
             <w:r>
@@ -11953,6 +11726,7 @@
               <w:rPr>
                 <w:rFonts w:asciiTheme="minorEastAsia" w:eastAsiaTheme="minorEastAsia" w:hAnsiTheme="minorEastAsia"/>
               </w:rPr>
+              <w:lastRenderedPageBreak/>
               <w:t>학생이 부서 페이지 열람을 완료하고 다른 페이지로 이동하거나 종료한다.</w:t>
             </w:r>
           </w:p>
@@ -11974,7 +11748,6 @@
               <w:rPr>
                 <w:rFonts w:asciiTheme="minorEastAsia" w:eastAsiaTheme="minorEastAsia" w:hAnsiTheme="minorEastAsia" w:hint="eastAsia"/>
               </w:rPr>
-              <w:lastRenderedPageBreak/>
               <w:t>대안 흐름</w:t>
             </w:r>
           </w:p>
@@ -12054,48 +11827,6 @@
           <w:bCs/>
         </w:rPr>
       </w:pPr>
-      <w:r>
-        <w:rPr>
-          <w:b/>
-          <w:bCs/>
-          <w:noProof/>
-        </w:rPr>
-        <w:drawing>
-          <wp:inline distT="0" distB="0" distL="0" distR="0" wp14:anchorId="00C2C12C" wp14:editId="4493C218">
-            <wp:extent cx="5543550" cy="4260834"/>
-            <wp:effectExtent l="0" t="0" r="0" b="6985"/>
-            <wp:docPr id="2069586507" name="그림 1" descr="텍스트, 도표, 라인, 평행이(가) 표시된 사진&#10;&#10;자동 생성된 설명"/>
-            <wp:cNvGraphicFramePr>
-              <a:graphicFrameLocks xmlns:a="http://schemas.openxmlformats.org/drawingml/2006/main" noChangeAspect="1"/>
-            </wp:cNvGraphicFramePr>
-            <a:graphic xmlns:a="http://schemas.openxmlformats.org/drawingml/2006/main">
-              <a:graphicData uri="http://schemas.openxmlformats.org/drawingml/2006/picture">
-                <pic:pic xmlns:pic="http://schemas.openxmlformats.org/drawingml/2006/picture">
-                  <pic:nvPicPr>
-                    <pic:cNvPr id="2069586507" name="그림 1" descr="텍스트, 도표, 라인, 평행이(가) 표시된 사진&#10;&#10;자동 생성된 설명"/>
-                    <pic:cNvPicPr/>
-                  </pic:nvPicPr>
-                  <pic:blipFill>
-                    <a:blip r:embed="rId12"/>
-                    <a:stretch>
-                      <a:fillRect/>
-                    </a:stretch>
-                  </pic:blipFill>
-                  <pic:spPr>
-                    <a:xfrm>
-                      <a:off x="0" y="0"/>
-                      <a:ext cx="5547498" cy="4263868"/>
-                    </a:xfrm>
-                    <a:prstGeom prst="rect">
-                      <a:avLst/>
-                    </a:prstGeom>
-                  </pic:spPr>
-                </pic:pic>
-              </a:graphicData>
-            </a:graphic>
-          </wp:inline>
-        </w:drawing>
-      </w:r>
     </w:p>
     <w:p>
       <w:pPr>
@@ -12627,47 +12358,6 @@
       <w:pPr>
         <w:jc w:val="center"/>
       </w:pPr>
-      <w:r>
-        <w:rPr>
-          <w:noProof/>
-        </w:rPr>
-        <w:lastRenderedPageBreak/>
-        <w:drawing>
-          <wp:inline distT="0" distB="0" distL="0" distR="0" wp14:anchorId="1C68B14E" wp14:editId="2B72252B">
-            <wp:extent cx="5591175" cy="4276214"/>
-            <wp:effectExtent l="0" t="0" r="0" b="0"/>
-            <wp:docPr id="236954826" name="그림 1" descr="텍스트, 도표, 스크린샷, 번호이(가) 표시된 사진&#10;&#10;자동 생성된 설명"/>
-            <wp:cNvGraphicFramePr>
-              <a:graphicFrameLocks xmlns:a="http://schemas.openxmlformats.org/drawingml/2006/main" noChangeAspect="1"/>
-            </wp:cNvGraphicFramePr>
-            <a:graphic xmlns:a="http://schemas.openxmlformats.org/drawingml/2006/main">
-              <a:graphicData uri="http://schemas.openxmlformats.org/drawingml/2006/picture">
-                <pic:pic xmlns:pic="http://schemas.openxmlformats.org/drawingml/2006/picture">
-                  <pic:nvPicPr>
-                    <pic:cNvPr id="236954826" name="그림 1" descr="텍스트, 도표, 스크린샷, 번호이(가) 표시된 사진&#10;&#10;자동 생성된 설명"/>
-                    <pic:cNvPicPr/>
-                  </pic:nvPicPr>
-                  <pic:blipFill>
-                    <a:blip r:embed="rId13"/>
-                    <a:stretch>
-                      <a:fillRect/>
-                    </a:stretch>
-                  </pic:blipFill>
-                  <pic:spPr>
-                    <a:xfrm>
-                      <a:off x="0" y="0"/>
-                      <a:ext cx="5594670" cy="4278887"/>
-                    </a:xfrm>
-                    <a:prstGeom prst="rect">
-                      <a:avLst/>
-                    </a:prstGeom>
-                  </pic:spPr>
-                </pic:pic>
-              </a:graphicData>
-            </a:graphic>
-          </wp:inline>
-        </w:drawing>
-      </w:r>
     </w:p>
     <w:p>
       <w:pPr>
@@ -13487,47 +13177,6 @@
       <w:pPr>
         <w:jc w:val="center"/>
       </w:pPr>
-      <w:r>
-        <w:rPr>
-          <w:noProof/>
-        </w:rPr>
-        <w:lastRenderedPageBreak/>
-        <w:drawing>
-          <wp:inline distT="0" distB="0" distL="0" distR="0" wp14:anchorId="0C32096B" wp14:editId="5C6D85CE">
-            <wp:extent cx="6315075" cy="4630470"/>
-            <wp:effectExtent l="0" t="0" r="0" b="0"/>
-            <wp:docPr id="134451761" name="그림 1" descr="텍스트, 도표, 평행, 평면도이(가) 표시된 사진&#10;&#10;자동 생성된 설명"/>
-            <wp:cNvGraphicFramePr>
-              <a:graphicFrameLocks xmlns:a="http://schemas.openxmlformats.org/drawingml/2006/main" noChangeAspect="1"/>
-            </wp:cNvGraphicFramePr>
-            <a:graphic xmlns:a="http://schemas.openxmlformats.org/drawingml/2006/main">
-              <a:graphicData uri="http://schemas.openxmlformats.org/drawingml/2006/picture">
-                <pic:pic xmlns:pic="http://schemas.openxmlformats.org/drawingml/2006/picture">
-                  <pic:nvPicPr>
-                    <pic:cNvPr id="134451761" name="그림 1" descr="텍스트, 도표, 평행, 평면도이(가) 표시된 사진&#10;&#10;자동 생성된 설명"/>
-                    <pic:cNvPicPr/>
-                  </pic:nvPicPr>
-                  <pic:blipFill>
-                    <a:blip r:embed="rId14"/>
-                    <a:stretch>
-                      <a:fillRect/>
-                    </a:stretch>
-                  </pic:blipFill>
-                  <pic:spPr>
-                    <a:xfrm>
-                      <a:off x="0" y="0"/>
-                      <a:ext cx="6315956" cy="4631116"/>
-                    </a:xfrm>
-                    <a:prstGeom prst="rect">
-                      <a:avLst/>
-                    </a:prstGeom>
-                  </pic:spPr>
-                </pic:pic>
-              </a:graphicData>
-            </a:graphic>
-          </wp:inline>
-        </w:drawing>
-      </w:r>
     </w:p>
     <w:p>
       <w:pPr>
@@ -13805,6 +13454,7 @@
               <w:rPr>
                 <w:rFonts w:asciiTheme="minorEastAsia" w:eastAsiaTheme="minorEastAsia" w:hAnsiTheme="minorEastAsia" w:hint="eastAsia"/>
               </w:rPr>
+              <w:lastRenderedPageBreak/>
               <w:t>시작 조건</w:t>
             </w:r>
           </w:p>
@@ -14225,47 +13875,6 @@
         <w:ind w:left="417"/>
         <w:jc w:val="center"/>
       </w:pPr>
-      <w:r>
-        <w:rPr>
-          <w:noProof/>
-        </w:rPr>
-        <w:lastRenderedPageBreak/>
-        <w:drawing>
-          <wp:inline distT="0" distB="0" distL="0" distR="0" wp14:anchorId="43BA9B68" wp14:editId="6EDAD96E">
-            <wp:extent cx="5852160" cy="4328431"/>
-            <wp:effectExtent l="0" t="0" r="0" b="0"/>
-            <wp:docPr id="2064405416" name="그림 1" descr="텍스트, 도표, 스크린샷, 평행이(가) 표시된 사진&#10;&#10;자동 생성된 설명"/>
-            <wp:cNvGraphicFramePr>
-              <a:graphicFrameLocks xmlns:a="http://schemas.openxmlformats.org/drawingml/2006/main" noChangeAspect="1"/>
-            </wp:cNvGraphicFramePr>
-            <a:graphic xmlns:a="http://schemas.openxmlformats.org/drawingml/2006/main">
-              <a:graphicData uri="http://schemas.openxmlformats.org/drawingml/2006/picture">
-                <pic:pic xmlns:pic="http://schemas.openxmlformats.org/drawingml/2006/picture">
-                  <pic:nvPicPr>
-                    <pic:cNvPr id="2064405416" name="그림 1" descr="텍스트, 도표, 스크린샷, 평행이(가) 표시된 사진&#10;&#10;자동 생성된 설명"/>
-                    <pic:cNvPicPr/>
-                  </pic:nvPicPr>
-                  <pic:blipFill>
-                    <a:blip r:embed="rId15"/>
-                    <a:stretch>
-                      <a:fillRect/>
-                    </a:stretch>
-                  </pic:blipFill>
-                  <pic:spPr>
-                    <a:xfrm>
-                      <a:off x="0" y="0"/>
-                      <a:ext cx="5867306" cy="4339634"/>
-                    </a:xfrm>
-                    <a:prstGeom prst="rect">
-                      <a:avLst/>
-                    </a:prstGeom>
-                  </pic:spPr>
-                </pic:pic>
-              </a:graphicData>
-            </a:graphic>
-          </wp:inline>
-        </w:drawing>
-      </w:r>
     </w:p>
     <w:p>
       <w:pPr>
@@ -14934,54 +14543,6 @@
         <w:jc w:val="center"/>
       </w:pPr>
       <w:bookmarkStart w:id="14" w:name="_Toc178012908"/>
-      <w:r>
-        <w:rPr>
-          <w:noProof/>
-          <w14:ligatures w14:val="standardContextual"/>
-        </w:rPr>
-        <w:lastRenderedPageBreak/>
-        <w:drawing>
-          <wp:inline distT="0" distB="0" distL="0" distR="0" wp14:anchorId="3E68DD3D" wp14:editId="5F7E4B6F">
-            <wp:extent cx="6322979" cy="4257473"/>
-            <wp:effectExtent l="0" t="0" r="1905" b="0"/>
-            <wp:docPr id="1384281904" name="그림 3" descr="텍스트, 도표, 라인, 번호이(가) 표시된 사진&#10;&#10;자동 생성된 설명"/>
-            <wp:cNvGraphicFramePr>
-              <a:graphicFrameLocks xmlns:a="http://schemas.openxmlformats.org/drawingml/2006/main" noChangeAspect="1"/>
-            </wp:cNvGraphicFramePr>
-            <a:graphic xmlns:a="http://schemas.openxmlformats.org/drawingml/2006/main">
-              <a:graphicData uri="http://schemas.openxmlformats.org/drawingml/2006/picture">
-                <pic:pic xmlns:pic="http://schemas.openxmlformats.org/drawingml/2006/picture">
-                  <pic:nvPicPr>
-                    <pic:cNvPr id="1384281904" name="그림 3" descr="텍스트, 도표, 라인, 번호이(가) 표시된 사진&#10;&#10;자동 생성된 설명"/>
-                    <pic:cNvPicPr/>
-                  </pic:nvPicPr>
-                  <pic:blipFill>
-                    <a:blip r:embed="rId16" cstate="print">
-                      <a:extLst>
-                        <a:ext uri="{28A0092B-C50C-407E-A947-70E740481C1C}">
-                          <a14:useLocalDpi xmlns:a14="http://schemas.microsoft.com/office/drawing/2010/main" val="0"/>
-                        </a:ext>
-                      </a:extLst>
-                    </a:blip>
-                    <a:stretch>
-                      <a:fillRect/>
-                    </a:stretch>
-                  </pic:blipFill>
-                  <pic:spPr>
-                    <a:xfrm>
-                      <a:off x="0" y="0"/>
-                      <a:ext cx="6338695" cy="4268055"/>
-                    </a:xfrm>
-                    <a:prstGeom prst="rect">
-                      <a:avLst/>
-                    </a:prstGeom>
-                  </pic:spPr>
-                </pic:pic>
-              </a:graphicData>
-            </a:graphic>
-          </wp:inline>
-        </w:drawing>
-      </w:r>
     </w:p>
     <w:p>
       <w:pPr>
@@ -15397,6 +14958,7 @@
               <w:rPr>
                 <w:rFonts w:asciiTheme="minorEastAsia" w:eastAsiaTheme="minorEastAsia" w:hAnsiTheme="minorEastAsia"/>
               </w:rPr>
+              <w:lastRenderedPageBreak/>
               <w:t>학생이 이름, 전화번호 등 수정하고 싶은 정보를 변경한다.</w:t>
             </w:r>
           </w:p>
@@ -15490,6 +15052,7 @@
               <w:rPr>
                 <w:rFonts w:asciiTheme="minorEastAsia" w:eastAsiaTheme="minorEastAsia" w:hAnsiTheme="minorEastAsia" w:hint="eastAsia"/>
               </w:rPr>
+              <w:lastRenderedPageBreak/>
               <w:t>대안 흐름</w:t>
             </w:r>
           </w:p>
@@ -15597,49 +15160,6 @@
           <w:bCs/>
         </w:rPr>
       </w:pPr>
-      <w:r>
-        <w:rPr>
-          <w:b/>
-          <w:bCs/>
-          <w:noProof/>
-        </w:rPr>
-        <w:lastRenderedPageBreak/>
-        <w:drawing>
-          <wp:inline distT="0" distB="0" distL="0" distR="0" wp14:anchorId="0C7BF8BC" wp14:editId="4BF6B4F3">
-            <wp:extent cx="6480313" cy="3927790"/>
-            <wp:effectExtent l="0" t="0" r="0" b="0"/>
-            <wp:docPr id="827609651" name="그림 1" descr="텍스트, 도표, 스크린샷, 평행이(가) 표시된 사진&#10;&#10;자동 생성된 설명"/>
-            <wp:cNvGraphicFramePr>
-              <a:graphicFrameLocks xmlns:a="http://schemas.openxmlformats.org/drawingml/2006/main" noChangeAspect="1"/>
-            </wp:cNvGraphicFramePr>
-            <a:graphic xmlns:a="http://schemas.openxmlformats.org/drawingml/2006/main">
-              <a:graphicData uri="http://schemas.openxmlformats.org/drawingml/2006/picture">
-                <pic:pic xmlns:pic="http://schemas.openxmlformats.org/drawingml/2006/picture">
-                  <pic:nvPicPr>
-                    <pic:cNvPr id="827609651" name="그림 1" descr="텍스트, 도표, 스크린샷, 평행이(가) 표시된 사진&#10;&#10;자동 생성된 설명"/>
-                    <pic:cNvPicPr/>
-                  </pic:nvPicPr>
-                  <pic:blipFill>
-                    <a:blip r:embed="rId17"/>
-                    <a:stretch>
-                      <a:fillRect/>
-                    </a:stretch>
-                  </pic:blipFill>
-                  <pic:spPr>
-                    <a:xfrm>
-                      <a:off x="0" y="0"/>
-                      <a:ext cx="6484558" cy="3930363"/>
-                    </a:xfrm>
-                    <a:prstGeom prst="rect">
-                      <a:avLst/>
-                    </a:prstGeom>
-                  </pic:spPr>
-                </pic:pic>
-              </a:graphicData>
-            </a:graphic>
-          </wp:inline>
-        </w:drawing>
-      </w:r>
     </w:p>
     <w:p>
       <w:pPr>
@@ -15887,7 +15407,7 @@
           <w:p>
             <w:pPr>
               <w:rPr>
-                <w:rFonts w:asciiTheme="minorEastAsia" w:eastAsiaTheme="minorEastAsia" w:hAnsiTheme="minorEastAsia" w:hint="eastAsia"/>
+                <w:rFonts w:asciiTheme="minorEastAsia" w:eastAsiaTheme="minorEastAsia" w:hAnsiTheme="minorEastAsia"/>
                 <w:szCs w:val="20"/>
               </w:rPr>
             </w:pPr>
@@ -15907,7 +15427,7 @@
           <w:p>
             <w:pPr>
               <w:rPr>
-                <w:rFonts w:asciiTheme="minorEastAsia" w:eastAsiaTheme="minorEastAsia" w:hAnsiTheme="minorEastAsia" w:hint="eastAsia"/>
+                <w:rFonts w:asciiTheme="minorEastAsia" w:eastAsiaTheme="minorEastAsia" w:hAnsiTheme="minorEastAsia"/>
                 <w:szCs w:val="20"/>
               </w:rPr>
             </w:pPr>
@@ -16081,21 +15601,7 @@
               <w:rPr>
                 <w:rFonts w:asciiTheme="minorEastAsia" w:eastAsiaTheme="minorEastAsia" w:hAnsiTheme="minorEastAsia"/>
               </w:rPr>
-              <w:t>모든 데이터 전송은 HTTPS</w:t>
-            </w:r>
-            <w:proofErr w:type="spellStart"/>
-            <w:r>
-              <w:rPr>
-                <w:rFonts w:asciiTheme="minorEastAsia" w:eastAsiaTheme="minorEastAsia" w:hAnsiTheme="minorEastAsia"/>
-              </w:rPr>
-              <w:t>를</w:t>
-            </w:r>
-            <w:proofErr w:type="spellEnd"/>
-            <w:r>
-              <w:rPr>
-                <w:rFonts w:asciiTheme="minorEastAsia" w:eastAsiaTheme="minorEastAsia" w:hAnsiTheme="minorEastAsia"/>
-              </w:rPr>
-              <w:t xml:space="preserve"> 통해 암호화된 채널을 사용해야 한다.</w:t>
+              <w:t>모든 데이터 전송은 HTTPS를 통해 암호화된 채널을 사용해야 한다.</w:t>
             </w:r>
           </w:p>
         </w:tc>
@@ -16128,7 +15634,7 @@
           <w:p>
             <w:pPr>
               <w:rPr>
-                <w:rFonts w:asciiTheme="minorEastAsia" w:eastAsiaTheme="minorEastAsia" w:hAnsiTheme="minorEastAsia" w:hint="eastAsia"/>
+                <w:rFonts w:asciiTheme="minorEastAsia" w:eastAsiaTheme="minorEastAsia" w:hAnsiTheme="minorEastAsia"/>
                 <w:szCs w:val="20"/>
               </w:rPr>
             </w:pPr>
@@ -16263,9 +15769,6 @@
       <w:pPr>
         <w:pStyle w:val="10"/>
         <w:ind w:left="360"/>
-        <w:rPr>
-          <w:rFonts w:hint="eastAsia"/>
-        </w:rPr>
       </w:pPr>
     </w:p>
     <w:sectPr>
@@ -16279,7 +15782,7 @@
 </file>
 
 <file path=word/endnotes.xml><?xml version="1.0" encoding="utf-8"?>
-<w:endnotes xmlns:wpc="http://schemas.microsoft.com/office/word/2010/wordprocessingCanvas" xmlns:cx="http://schemas.microsoft.com/office/drawing/2014/chartex" xmlns:cx1="http://schemas.microsoft.com/office/drawing/2015/9/8/chartex" xmlns:cx2="http://schemas.microsoft.com/office/drawing/2015/10/21/chartex" xmlns:cx3="http://schemas.microsoft.com/office/drawing/2016/5/9/chartex" xmlns:cx4="http://schemas.microsoft.com/office/drawing/2016/5/10/chartex" xmlns:cx5="http://schemas.microsoft.com/office/drawing/2016/5/11/chartex" xmlns:cx6="http://schemas.microsoft.com/office/drawing/2016/5/12/chartex" xmlns:cx7="http://schemas.microsoft.com/office/drawing/2016/5/13/chartex" xmlns:cx8="http://schemas.microsoft.com/office/drawing/2016/5/14/chartex" xmlns:mc="http://schemas.openxmlformats.org/markup-compatibility/2006" xmlns:aink="http://schemas.microsoft.com/office/drawing/2016/ink" xmlns:am3d="http://schemas.microsoft.com/office/drawing/2017/model3d" xmlns:o="urn:schemas-microsoft-com:office:office" xmlns:oel="http://schemas.microsoft.com/office/2019/extlst" xmlns:r="http://schemas.openxmlformats.org/officeDocument/2006/relationships" xmlns:m="http://schemas.openxmlformats.org/officeDocument/2006/math" xmlns:v="urn:schemas-microsoft-com:vml" xmlns:wp14="http://schemas.microsoft.com/office/word/2010/wordprocessingDrawing" xmlns:wp="http://schemas.openxmlformats.org/drawingml/2006/wordprocessingDrawing" xmlns:w10="urn:schemas-microsoft-com:office:word" xmlns:w="http://schemas.openxmlformats.org/wordprocessingml/2006/main" xmlns:w14="http://schemas.microsoft.com/office/word/2010/wordml" xmlns:w15="http://schemas.microsoft.com/office/word/2012/wordml" xmlns:w16cex="http://schemas.microsoft.com/office/word/2018/wordml/cex" xmlns:w16cid="http://schemas.microsoft.com/office/word/2016/wordml/cid" xmlns:w16="http://schemas.microsoft.com/office/word/2018/wordml" xmlns:w16sdtdh="http://schemas.microsoft.com/office/word/2020/wordml/sdtdatahash" xmlns:w16se="http://schemas.microsoft.com/office/word/2015/wordml/symex" xmlns:wpg="http://schemas.microsoft.com/office/word/2010/wordprocessingGroup" xmlns:wpi="http://schemas.microsoft.com/office/word/2010/wordprocessingInk" xmlns:wne="http://schemas.microsoft.com/office/word/2006/wordml" xmlns:wps="http://schemas.microsoft.com/office/word/2010/wordprocessingShape" mc:Ignorable="w14 w15 w16se w16cid w16 w16cex w16sdtdh wp14">
+<w:endnotes xmlns:wpc="http://schemas.microsoft.com/office/word/2010/wordprocessingCanvas" xmlns:cx="http://schemas.microsoft.com/office/drawing/2014/chartex" xmlns:cx1="http://schemas.microsoft.com/office/drawing/2015/9/8/chartex" xmlns:cx2="http://schemas.microsoft.com/office/drawing/2015/10/21/chartex" xmlns:cx3="http://schemas.microsoft.com/office/drawing/2016/5/9/chartex" xmlns:cx4="http://schemas.microsoft.com/office/drawing/2016/5/10/chartex" xmlns:cx5="http://schemas.microsoft.com/office/drawing/2016/5/11/chartex" xmlns:cx6="http://schemas.microsoft.com/office/drawing/2016/5/12/chartex" xmlns:cx7="http://schemas.microsoft.com/office/drawing/2016/5/13/chartex" xmlns:cx8="http://schemas.microsoft.com/office/drawing/2016/5/14/chartex" xmlns:mc="http://schemas.openxmlformats.org/markup-compatibility/2006" xmlns:aink="http://schemas.microsoft.com/office/drawing/2016/ink" xmlns:am3d="http://schemas.microsoft.com/office/drawing/2017/model3d" xmlns:o="urn:schemas-microsoft-com:office:office" xmlns:oel="http://schemas.microsoft.com/office/2019/extlst" xmlns:r="http://schemas.openxmlformats.org/officeDocument/2006/relationships" xmlns:m="http://schemas.openxmlformats.org/officeDocument/2006/math" xmlns:v="urn:schemas-microsoft-com:vml" xmlns:wp14="http://schemas.microsoft.com/office/word/2010/wordprocessingDrawing" xmlns:wp="http://schemas.openxmlformats.org/drawingml/2006/wordprocessingDrawing" xmlns:w10="urn:schemas-microsoft-com:office:word" xmlns:w="http://schemas.openxmlformats.org/wordprocessingml/2006/main" xmlns:w14="http://schemas.microsoft.com/office/word/2010/wordml" xmlns:w15="http://schemas.microsoft.com/office/word/2012/wordml" xmlns:w16cex="http://schemas.microsoft.com/office/word/2018/wordml/cex" xmlns:w16cid="http://schemas.microsoft.com/office/word/2016/wordml/cid" xmlns:w16="http://schemas.microsoft.com/office/word/2018/wordml" xmlns:w16du="http://schemas.microsoft.com/office/word/2023/wordml/word16du" xmlns:w16sdtdh="http://schemas.microsoft.com/office/word/2020/wordml/sdtdatahash" xmlns:w16se="http://schemas.microsoft.com/office/word/2015/wordml/symex" xmlns:wpg="http://schemas.microsoft.com/office/word/2010/wordprocessingGroup" xmlns:wpi="http://schemas.microsoft.com/office/word/2010/wordprocessingInk" xmlns:wne="http://schemas.microsoft.com/office/word/2006/wordml" xmlns:wps="http://schemas.microsoft.com/office/word/2010/wordprocessingShape" mc:Ignorable="w14 w15 w16se w16cid w16 w16cex w16sdtdh w16du wp14">
   <w:endnote w:type="separator" w:id="-1">
     <w:p>
       <w:r>
@@ -16298,7 +15801,7 @@
 </file>
 
 <file path=word/footnotes.xml><?xml version="1.0" encoding="utf-8"?>
-<w:footnotes xmlns:wpc="http://schemas.microsoft.com/office/word/2010/wordprocessingCanvas" xmlns:cx="http://schemas.microsoft.com/office/drawing/2014/chartex" xmlns:cx1="http://schemas.microsoft.com/office/drawing/2015/9/8/chartex" xmlns:cx2="http://schemas.microsoft.com/office/drawing/2015/10/21/chartex" xmlns:cx3="http://schemas.microsoft.com/office/drawing/2016/5/9/chartex" xmlns:cx4="http://schemas.microsoft.com/office/drawing/2016/5/10/chartex" xmlns:cx5="http://schemas.microsoft.com/office/drawing/2016/5/11/chartex" xmlns:cx6="http://schemas.microsoft.com/office/drawing/2016/5/12/chartex" xmlns:cx7="http://schemas.microsoft.com/office/drawing/2016/5/13/chartex" xmlns:cx8="http://schemas.microsoft.com/office/drawing/2016/5/14/chartex" xmlns:mc="http://schemas.openxmlformats.org/markup-compatibility/2006" xmlns:aink="http://schemas.microsoft.com/office/drawing/2016/ink" xmlns:am3d="http://schemas.microsoft.com/office/drawing/2017/model3d" xmlns:o="urn:schemas-microsoft-com:office:office" xmlns:oel="http://schemas.microsoft.com/office/2019/extlst" xmlns:r="http://schemas.openxmlformats.org/officeDocument/2006/relationships" xmlns:m="http://schemas.openxmlformats.org/officeDocument/2006/math" xmlns:v="urn:schemas-microsoft-com:vml" xmlns:wp14="http://schemas.microsoft.com/office/word/2010/wordprocessingDrawing" xmlns:wp="http://schemas.openxmlformats.org/drawingml/2006/wordprocessingDrawing" xmlns:w10="urn:schemas-microsoft-com:office:word" xmlns:w="http://schemas.openxmlformats.org/wordprocessingml/2006/main" xmlns:w14="http://schemas.microsoft.com/office/word/2010/wordml" xmlns:w15="http://schemas.microsoft.com/office/word/2012/wordml" xmlns:w16cex="http://schemas.microsoft.com/office/word/2018/wordml/cex" xmlns:w16cid="http://schemas.microsoft.com/office/word/2016/wordml/cid" xmlns:w16="http://schemas.microsoft.com/office/word/2018/wordml" xmlns:w16sdtdh="http://schemas.microsoft.com/office/word/2020/wordml/sdtdatahash" xmlns:w16se="http://schemas.microsoft.com/office/word/2015/wordml/symex" xmlns:wpg="http://schemas.microsoft.com/office/word/2010/wordprocessingGroup" xmlns:wpi="http://schemas.microsoft.com/office/word/2010/wordprocessingInk" xmlns:wne="http://schemas.microsoft.com/office/word/2006/wordml" xmlns:wps="http://schemas.microsoft.com/office/word/2010/wordprocessingShape" mc:Ignorable="w14 w15 w16se w16cid w16 w16cex w16sdtdh wp14">
+<w:footnotes xmlns:wpc="http://schemas.microsoft.com/office/word/2010/wordprocessingCanvas" xmlns:cx="http://schemas.microsoft.com/office/drawing/2014/chartex" xmlns:cx1="http://schemas.microsoft.com/office/drawing/2015/9/8/chartex" xmlns:cx2="http://schemas.microsoft.com/office/drawing/2015/10/21/chartex" xmlns:cx3="http://schemas.microsoft.com/office/drawing/2016/5/9/chartex" xmlns:cx4="http://schemas.microsoft.com/office/drawing/2016/5/10/chartex" xmlns:cx5="http://schemas.microsoft.com/office/drawing/2016/5/11/chartex" xmlns:cx6="http://schemas.microsoft.com/office/drawing/2016/5/12/chartex" xmlns:cx7="http://schemas.microsoft.com/office/drawing/2016/5/13/chartex" xmlns:cx8="http://schemas.microsoft.com/office/drawing/2016/5/14/chartex" xmlns:mc="http://schemas.openxmlformats.org/markup-compatibility/2006" xmlns:aink="http://schemas.microsoft.com/office/drawing/2016/ink" xmlns:am3d="http://schemas.microsoft.com/office/drawing/2017/model3d" xmlns:o="urn:schemas-microsoft-com:office:office" xmlns:oel="http://schemas.microsoft.com/office/2019/extlst" xmlns:r="http://schemas.openxmlformats.org/officeDocument/2006/relationships" xmlns:m="http://schemas.openxmlformats.org/officeDocument/2006/math" xmlns:v="urn:schemas-microsoft-com:vml" xmlns:wp14="http://schemas.microsoft.com/office/word/2010/wordprocessingDrawing" xmlns:wp="http://schemas.openxmlformats.org/drawingml/2006/wordprocessingDrawing" xmlns:w10="urn:schemas-microsoft-com:office:word" xmlns:w="http://schemas.openxmlformats.org/wordprocessingml/2006/main" xmlns:w14="http://schemas.microsoft.com/office/word/2010/wordml" xmlns:w15="http://schemas.microsoft.com/office/word/2012/wordml" xmlns:w16cex="http://schemas.microsoft.com/office/word/2018/wordml/cex" xmlns:w16cid="http://schemas.microsoft.com/office/word/2016/wordml/cid" xmlns:w16="http://schemas.microsoft.com/office/word/2018/wordml" xmlns:w16du="http://schemas.microsoft.com/office/word/2023/wordml/word16du" xmlns:w16sdtdh="http://schemas.microsoft.com/office/word/2020/wordml/sdtdatahash" xmlns:w16se="http://schemas.microsoft.com/office/word/2015/wordml/symex" xmlns:wpg="http://schemas.microsoft.com/office/word/2010/wordprocessingGroup" xmlns:wpi="http://schemas.microsoft.com/office/word/2010/wordprocessingInk" xmlns:wne="http://schemas.microsoft.com/office/word/2006/wordml" xmlns:wps="http://schemas.microsoft.com/office/word/2010/wordprocessingShape" mc:Ignorable="w14 w15 w16se w16cid w16 w16cex w16sdtdh w16du wp14">
   <w:footnote w:type="separator" w:id="-1">
     <w:p>
       <w:r>
@@ -16317,7 +15820,7 @@
 </file>
 
 <file path=word/numbering.xml><?xml version="1.0" encoding="utf-8"?>
-<w:numbering xmlns:wpc="http://schemas.microsoft.com/office/word/2010/wordprocessingCanvas" xmlns:cx="http://schemas.microsoft.com/office/drawing/2014/chartex" xmlns:cx1="http://schemas.microsoft.com/office/drawing/2015/9/8/chartex" xmlns:cx2="http://schemas.microsoft.com/office/drawing/2015/10/21/chartex" xmlns:cx3="http://schemas.microsoft.com/office/drawing/2016/5/9/chartex" xmlns:cx4="http://schemas.microsoft.com/office/drawing/2016/5/10/chartex" xmlns:cx5="http://schemas.microsoft.com/office/drawing/2016/5/11/chartex" xmlns:cx6="http://schemas.microsoft.com/office/drawing/2016/5/12/chartex" xmlns:cx7="http://schemas.microsoft.com/office/drawing/2016/5/13/chartex" xmlns:cx8="http://schemas.microsoft.com/office/drawing/2016/5/14/chartex" xmlns:mc="http://schemas.openxmlformats.org/markup-compatibility/2006" xmlns:aink="http://schemas.microsoft.com/office/drawing/2016/ink" xmlns:am3d="http://schemas.microsoft.com/office/drawing/2017/model3d" xmlns:o="urn:schemas-microsoft-com:office:office" xmlns:oel="http://schemas.microsoft.com/office/2019/extlst" xmlns:r="http://schemas.openxmlformats.org/officeDocument/2006/relationships" xmlns:m="http://schemas.openxmlformats.org/officeDocument/2006/math" xmlns:v="urn:schemas-microsoft-com:vml" xmlns:wp14="http://schemas.microsoft.com/office/word/2010/wordprocessingDrawing" xmlns:wp="http://schemas.openxmlformats.org/drawingml/2006/wordprocessingDrawing" xmlns:w10="urn:schemas-microsoft-com:office:word" xmlns:w="http://schemas.openxmlformats.org/wordprocessingml/2006/main" xmlns:w14="http://schemas.microsoft.com/office/word/2010/wordml" xmlns:w15="http://schemas.microsoft.com/office/word/2012/wordml" xmlns:w16cex="http://schemas.microsoft.com/office/word/2018/wordml/cex" xmlns:w16cid="http://schemas.microsoft.com/office/word/2016/wordml/cid" xmlns:w16="http://schemas.microsoft.com/office/word/2018/wordml" xmlns:w16sdtdh="http://schemas.microsoft.com/office/word/2020/wordml/sdtdatahash" xmlns:w16se="http://schemas.microsoft.com/office/word/2015/wordml/symex" xmlns:wpg="http://schemas.microsoft.com/office/word/2010/wordprocessingGroup" xmlns:wpi="http://schemas.microsoft.com/office/word/2010/wordprocessingInk" xmlns:wne="http://schemas.microsoft.com/office/word/2006/wordml" xmlns:wps="http://schemas.microsoft.com/office/word/2010/wordprocessingShape" mc:Ignorable="w14 w15 w16se w16cid w16 w16cex w16sdtdh wp14">
+<w:numbering xmlns:wpc="http://schemas.microsoft.com/office/word/2010/wordprocessingCanvas" xmlns:cx="http://schemas.microsoft.com/office/drawing/2014/chartex" xmlns:cx1="http://schemas.microsoft.com/office/drawing/2015/9/8/chartex" xmlns:cx2="http://schemas.microsoft.com/office/drawing/2015/10/21/chartex" xmlns:cx3="http://schemas.microsoft.com/office/drawing/2016/5/9/chartex" xmlns:cx4="http://schemas.microsoft.com/office/drawing/2016/5/10/chartex" xmlns:cx5="http://schemas.microsoft.com/office/drawing/2016/5/11/chartex" xmlns:cx6="http://schemas.microsoft.com/office/drawing/2016/5/12/chartex" xmlns:cx7="http://schemas.microsoft.com/office/drawing/2016/5/13/chartex" xmlns:cx8="http://schemas.microsoft.com/office/drawing/2016/5/14/chartex" xmlns:mc="http://schemas.openxmlformats.org/markup-compatibility/2006" xmlns:aink="http://schemas.microsoft.com/office/drawing/2016/ink" xmlns:am3d="http://schemas.microsoft.com/office/drawing/2017/model3d" xmlns:o="urn:schemas-microsoft-com:office:office" xmlns:oel="http://schemas.microsoft.com/office/2019/extlst" xmlns:r="http://schemas.openxmlformats.org/officeDocument/2006/relationships" xmlns:m="http://schemas.openxmlformats.org/officeDocument/2006/math" xmlns:v="urn:schemas-microsoft-com:vml" xmlns:wp14="http://schemas.microsoft.com/office/word/2010/wordprocessingDrawing" xmlns:wp="http://schemas.openxmlformats.org/drawingml/2006/wordprocessingDrawing" xmlns:w10="urn:schemas-microsoft-com:office:word" xmlns:w="http://schemas.openxmlformats.org/wordprocessingml/2006/main" xmlns:w14="http://schemas.microsoft.com/office/word/2010/wordml" xmlns:w15="http://schemas.microsoft.com/office/word/2012/wordml" xmlns:w16cex="http://schemas.microsoft.com/office/word/2018/wordml/cex" xmlns:w16cid="http://schemas.microsoft.com/office/word/2016/wordml/cid" xmlns:w16="http://schemas.microsoft.com/office/word/2018/wordml" xmlns:w16du="http://schemas.microsoft.com/office/word/2023/wordml/word16du" xmlns:w16sdtdh="http://schemas.microsoft.com/office/word/2020/wordml/sdtdatahash" xmlns:w16se="http://schemas.microsoft.com/office/word/2015/wordml/symex" xmlns:wpg="http://schemas.microsoft.com/office/word/2010/wordprocessingGroup" xmlns:wpi="http://schemas.microsoft.com/office/word/2010/wordprocessingInk" xmlns:wne="http://schemas.microsoft.com/office/word/2006/wordml" xmlns:wps="http://schemas.microsoft.com/office/word/2010/wordprocessingShape" mc:Ignorable="w14 w15 w16se w16cid w16 w16cex w16sdtdh w16du wp14">
   <w:abstractNum w:abstractNumId="0" w15:restartNumberingAfterBreak="0">
     <w:nsid w:val="004466B9"/>
     <w:multiLevelType w:val="multilevel"/>
@@ -25619,7 +25122,7 @@
 </file>
 
 <file path=word/styles.xml><?xml version="1.0" encoding="utf-8"?>
-<w:styles xmlns:mc="http://schemas.openxmlformats.org/markup-compatibility/2006" xmlns:r="http://schemas.openxmlformats.org/officeDocument/2006/relationships" xmlns:w="http://schemas.openxmlformats.org/wordprocessingml/2006/main" xmlns:w14="http://schemas.microsoft.com/office/word/2010/wordml" xmlns:w15="http://schemas.microsoft.com/office/word/2012/wordml" xmlns:w16cex="http://schemas.microsoft.com/office/word/2018/wordml/cex" xmlns:w16cid="http://schemas.microsoft.com/office/word/2016/wordml/cid" xmlns:w16="http://schemas.microsoft.com/office/word/2018/wordml" xmlns:w16sdtdh="http://schemas.microsoft.com/office/word/2020/wordml/sdtdatahash" xmlns:w16se="http://schemas.microsoft.com/office/word/2015/wordml/symex" mc:Ignorable="w14 w15 w16se w16cid w16 w16cex w16sdtdh">
+<w:styles xmlns:mc="http://schemas.openxmlformats.org/markup-compatibility/2006" xmlns:r="http://schemas.openxmlformats.org/officeDocument/2006/relationships" xmlns:w="http://schemas.openxmlformats.org/wordprocessingml/2006/main" xmlns:w14="http://schemas.microsoft.com/office/word/2010/wordml" xmlns:w15="http://schemas.microsoft.com/office/word/2012/wordml" xmlns:w16cex="http://schemas.microsoft.com/office/word/2018/wordml/cex" xmlns:w16cid="http://schemas.microsoft.com/office/word/2016/wordml/cid" xmlns:w16="http://schemas.microsoft.com/office/word/2018/wordml" xmlns:w16du="http://schemas.microsoft.com/office/word/2023/wordml/word16du" xmlns:w16sdtdh="http://schemas.microsoft.com/office/word/2020/wordml/sdtdatahash" xmlns:w16se="http://schemas.microsoft.com/office/word/2015/wordml/symex" mc:Ignorable="w14 w15 w16se w16cid w16 w16cex w16sdtdh w16du">
   <w:docDefaults>
     <w:rPrDefault>
       <w:rPr>

</xml_diff>

<commit_message>
docs: update SRS - add dibs
</commit_message>
<xml_diff>
--- a/artifacts/SoGoing_SRS.docx
+++ b/artifacts/SoGoing_SRS.docx
@@ -1330,7 +1330,7 @@
           <w:p>
             <w:pPr>
               <w:rPr>
-                <w:rFonts w:ascii="굴림" w:eastAsia="굴림" w:hAnsi="굴림" w:hint="eastAsia"/>
+                <w:rFonts w:ascii="굴림" w:eastAsia="굴림" w:hAnsi="굴림"/>
                 <w:sz w:val="22"/>
                 <w:szCs w:val="22"/>
               </w:rPr>
@@ -1359,7 +1359,7 @@
           <w:p>
             <w:pPr>
               <w:rPr>
-                <w:rFonts w:ascii="굴림" w:eastAsia="굴림" w:hAnsi="굴림" w:hint="eastAsia"/>
+                <w:rFonts w:ascii="굴림" w:eastAsia="굴림" w:hAnsi="굴림"/>
                 <w:sz w:val="22"/>
                 <w:szCs w:val="22"/>
               </w:rPr>
@@ -1388,7 +1388,7 @@
           <w:p>
             <w:pPr>
               <w:rPr>
-                <w:rFonts w:ascii="굴림" w:eastAsia="굴림" w:hAnsi="굴림" w:hint="eastAsia"/>
+                <w:rFonts w:ascii="굴림" w:eastAsia="굴림" w:hAnsi="굴림"/>
                 <w:sz w:val="22"/>
                 <w:szCs w:val="22"/>
               </w:rPr>
@@ -1451,18 +1451,18 @@
           <w:p>
             <w:pPr>
               <w:rPr>
-                <w:rFonts w:ascii="굴림" w:eastAsia="굴림" w:hAnsi="굴림"/>
-                <w:sz w:val="22"/>
-                <w:szCs w:val="22"/>
-              </w:rPr>
-            </w:pPr>
-            <w:r>
-              <w:rPr>
                 <w:rFonts w:ascii="굴림" w:eastAsia="굴림" w:hAnsi="굴림" w:hint="eastAsia"/>
                 <w:sz w:val="22"/>
                 <w:szCs w:val="22"/>
               </w:rPr>
-              <w:t> </w:t>
+            </w:pPr>
+            <w:r>
+              <w:rPr>
+                <w:rFonts w:ascii="굴림" w:eastAsia="굴림" w:hAnsi="굴림" w:hint="eastAsia"/>
+                <w:sz w:val="22"/>
+                <w:szCs w:val="22"/>
+              </w:rPr>
+              <w:t>4.0</w:t>
             </w:r>
           </w:p>
         </w:tc>
@@ -1480,18 +1480,18 @@
           <w:p>
             <w:pPr>
               <w:rPr>
-                <w:rFonts w:ascii="굴림" w:eastAsia="굴림" w:hAnsi="굴림"/>
-                <w:sz w:val="22"/>
-                <w:szCs w:val="22"/>
-              </w:rPr>
-            </w:pPr>
-            <w:r>
-              <w:rPr>
                 <w:rFonts w:ascii="굴림" w:eastAsia="굴림" w:hAnsi="굴림" w:hint="eastAsia"/>
                 <w:sz w:val="22"/>
                 <w:szCs w:val="22"/>
               </w:rPr>
-              <w:t> </w:t>
+            </w:pPr>
+            <w:r>
+              <w:rPr>
+                <w:rFonts w:ascii="굴림" w:eastAsia="굴림" w:hAnsi="굴림" w:hint="eastAsia"/>
+                <w:sz w:val="22"/>
+                <w:szCs w:val="22"/>
+              </w:rPr>
+              <w:t>2024.12.8</w:t>
             </w:r>
           </w:p>
         </w:tc>
@@ -1520,7 +1520,82 @@
                 <w:sz w:val="22"/>
                 <w:szCs w:val="22"/>
               </w:rPr>
-              <w:t> </w:t>
+              <w:t xml:space="preserve">부서 </w:t>
+            </w:r>
+            <w:proofErr w:type="spellStart"/>
+            <w:r>
+              <w:rPr>
+                <w:rFonts w:ascii="굴림" w:eastAsia="굴림" w:hAnsi="굴림" w:hint="eastAsia"/>
+                <w:sz w:val="22"/>
+                <w:szCs w:val="22"/>
+              </w:rPr>
+              <w:t>찜하기</w:t>
+            </w:r>
+            <w:proofErr w:type="spellEnd"/>
+            <w:r>
+              <w:rPr>
+                <w:rFonts w:ascii="굴림" w:eastAsia="굴림" w:hAnsi="굴림" w:hint="eastAsia"/>
+                <w:sz w:val="22"/>
+                <w:szCs w:val="22"/>
+              </w:rPr>
+              <w:t xml:space="preserve"> </w:t>
+            </w:r>
+            <w:r>
+              <w:rPr>
+                <w:rFonts w:ascii="굴림" w:eastAsia="굴림" w:hAnsi="굴림"/>
+                <w:sz w:val="22"/>
+                <w:szCs w:val="22"/>
+              </w:rPr>
+              <w:t xml:space="preserve">Use case </w:t>
+            </w:r>
+            <w:r>
+              <w:rPr>
+                <w:rFonts w:ascii="굴림" w:eastAsia="굴림" w:hAnsi="굴림" w:hint="eastAsia"/>
+                <w:sz w:val="22"/>
+                <w:szCs w:val="22"/>
+              </w:rPr>
+              <w:t>추</w:t>
+            </w:r>
+            <w:r>
+              <w:rPr>
+                <w:rFonts w:ascii="굴림" w:eastAsia="굴림" w:hAnsi="굴림" w:hint="eastAsia"/>
+                <w:sz w:val="22"/>
+                <w:szCs w:val="22"/>
+              </w:rPr>
+              <w:t>가</w:t>
+            </w:r>
+            <w:r>
+              <w:rPr>
+                <w:rFonts w:ascii="굴림" w:eastAsia="굴림" w:hAnsi="굴림"/>
+                <w:sz w:val="22"/>
+                <w:szCs w:val="22"/>
+              </w:rPr>
+              <w:t xml:space="preserve"> </w:t>
+            </w:r>
+          </w:p>
+          <w:p>
+            <w:pPr>
+              <w:rPr>
+                <w:rFonts w:ascii="굴림" w:eastAsia="굴림" w:hAnsi="굴림" w:hint="eastAsia"/>
+                <w:sz w:val="22"/>
+                <w:szCs w:val="22"/>
+              </w:rPr>
+            </w:pPr>
+            <w:r>
+              <w:rPr>
+                <w:rFonts w:ascii="굴림" w:eastAsia="굴림" w:hAnsi="굴림"/>
+                <w:sz w:val="22"/>
+                <w:szCs w:val="22"/>
+              </w:rPr>
+              <w:t xml:space="preserve">&amp; Use case Diagram </w:t>
+            </w:r>
+            <w:r>
+              <w:rPr>
+                <w:rFonts w:ascii="굴림" w:eastAsia="굴림" w:hAnsi="굴림" w:hint="eastAsia"/>
+                <w:sz w:val="22"/>
+                <w:szCs w:val="22"/>
+              </w:rPr>
+              <w:t>수정</w:t>
             </w:r>
           </w:p>
         </w:tc>
@@ -1549,7 +1624,7 @@
                 <w:sz w:val="22"/>
                 <w:szCs w:val="22"/>
               </w:rPr>
-              <w:t> </w:t>
+              <w:t>박상윤</w:t>
             </w:r>
           </w:p>
         </w:tc>
@@ -4657,12 +4732,14 @@
         </w:rPr>
         <w:t>: React</w:t>
       </w:r>
+      <w:proofErr w:type="spellStart"/>
       <w:r>
         <w:rPr>
           <w:rFonts w:hint="eastAsia"/>
         </w:rPr>
         <w:t>를</w:t>
       </w:r>
+      <w:proofErr w:type="spellEnd"/>
       <w:r>
         <w:rPr>
           <w:rFonts w:hint="eastAsia"/>
@@ -9143,12 +9220,13 @@
       <w:r>
         <w:rPr>
           <w:noProof/>
+          <w14:ligatures w14:val="standardContextual"/>
         </w:rPr>
         <w:drawing>
-          <wp:inline distT="0" distB="0" distL="0" distR="0" wp14:anchorId="128C7037" wp14:editId="0D2BD762">
-            <wp:extent cx="6638925" cy="3949546"/>
+          <wp:inline distT="0" distB="0" distL="0" distR="0" wp14:anchorId="05C9499F" wp14:editId="084A1820">
+            <wp:extent cx="6604000" cy="4064000"/>
             <wp:effectExtent l="0" t="0" r="0" b="0"/>
-            <wp:docPr id="1083556451" name="그림 1" descr="그림, 스케치, 도표, 라인이(가) 표시된 사진&#10;&#10;자동 생성된 설명"/>
+            <wp:docPr id="140820548" name="그림 1" descr="도표, 라인, 그림, 화이트이(가) 표시된 사진&#10;&#10;자동 생성된 설명"/>
             <wp:cNvGraphicFramePr>
               <a:graphicFrameLocks xmlns:a="http://schemas.openxmlformats.org/drawingml/2006/main" noChangeAspect="1"/>
             </wp:cNvGraphicFramePr>
@@ -9156,11 +9234,17 @@
               <a:graphicData uri="http://schemas.openxmlformats.org/drawingml/2006/picture">
                 <pic:pic xmlns:pic="http://schemas.openxmlformats.org/drawingml/2006/picture">
                   <pic:nvPicPr>
-                    <pic:cNvPr id="1083556451" name="그림 1" descr="그림, 스케치, 도표, 라인이(가) 표시된 사진&#10;&#10;자동 생성된 설명"/>
+                    <pic:cNvPr id="140820548" name="그림 1" descr="도표, 라인, 그림, 화이트이(가) 표시된 사진&#10;&#10;자동 생성된 설명"/>
                     <pic:cNvPicPr/>
                   </pic:nvPicPr>
                   <pic:blipFill>
-                    <a:blip r:embed="rId8"/>
+                    <a:blip r:embed="rId8">
+                      <a:extLst>
+                        <a:ext uri="{28A0092B-C50C-407E-A947-70E740481C1C}">
+                          <a14:useLocalDpi xmlns:a14="http://schemas.microsoft.com/office/drawing/2010/main" val="0"/>
+                        </a:ext>
+                      </a:extLst>
+                    </a:blip>
                     <a:stretch>
                       <a:fillRect/>
                     </a:stretch>
@@ -9168,7 +9252,7 @@
                   <pic:spPr>
                     <a:xfrm>
                       <a:off x="0" y="0"/>
-                      <a:ext cx="6643511" cy="3952274"/>
+                      <a:ext cx="6604000" cy="4064000"/>
                     </a:xfrm>
                     <a:prstGeom prst="rect">
                       <a:avLst/>
@@ -9775,21 +9859,20 @@
           </w:p>
           <w:p>
             <w:pPr>
-              <w:rPr>
-                <w:rFonts w:asciiTheme="minorEastAsia" w:eastAsiaTheme="minorEastAsia" w:hAnsiTheme="minorEastAsia"/>
-              </w:rPr>
-            </w:pPr>
-            <w:r>
-              <w:rPr>
-                <w:rFonts w:asciiTheme="minorEastAsia" w:eastAsiaTheme="minorEastAsia" w:hAnsiTheme="minorEastAsia" w:hint="eastAsia"/>
-              </w:rPr>
-              <w:t>1.</w:t>
-            </w:r>
-            <w:r>
-              <w:rPr>
-                <w:rFonts w:asciiTheme="minorEastAsia" w:eastAsiaTheme="minorEastAsia" w:hAnsiTheme="minorEastAsia"/>
-              </w:rPr>
-              <w:t xml:space="preserve"> 학교 소속이 아닌 경우, </w:t>
+              <w:pStyle w:val="a5"/>
+              <w:numPr>
+                <w:ilvl w:val="0"/>
+                <w:numId w:val="91"/>
+              </w:numPr>
+              <w:rPr>
+                <w:rFonts w:asciiTheme="minorEastAsia" w:eastAsiaTheme="minorEastAsia" w:hAnsiTheme="minorEastAsia"/>
+              </w:rPr>
+            </w:pPr>
+            <w:r>
+              <w:rPr>
+                <w:rFonts w:asciiTheme="minorEastAsia" w:eastAsiaTheme="minorEastAsia" w:hAnsiTheme="minorEastAsia"/>
+              </w:rPr>
+              <w:t xml:space="preserve">학교 소속이 아닌 경우, </w:t>
             </w:r>
             <w:r>
               <w:rPr>
@@ -9831,15 +9914,20 @@
           </w:p>
           <w:p>
             <w:pPr>
-              <w:rPr>
-                <w:rFonts w:asciiTheme="minorEastAsia" w:eastAsiaTheme="minorEastAsia" w:hAnsiTheme="minorEastAsia"/>
-              </w:rPr>
-            </w:pPr>
-            <w:r>
-              <w:rPr>
-                <w:rFonts w:asciiTheme="minorEastAsia" w:eastAsiaTheme="minorEastAsia" w:hAnsiTheme="minorEastAsia" w:hint="eastAsia"/>
-              </w:rPr>
-              <w:t>1. 이메일이</w:t>
+              <w:pStyle w:val="a5"/>
+              <w:numPr>
+                <w:ilvl w:val="0"/>
+                <w:numId w:val="92"/>
+              </w:numPr>
+              <w:rPr>
+                <w:rFonts w:asciiTheme="minorEastAsia" w:eastAsiaTheme="minorEastAsia" w:hAnsiTheme="minorEastAsia"/>
+              </w:rPr>
+            </w:pPr>
+            <w:r>
+              <w:rPr>
+                <w:rFonts w:asciiTheme="minorEastAsia" w:eastAsiaTheme="minorEastAsia" w:hAnsiTheme="minorEastAsia" w:hint="eastAsia"/>
+              </w:rPr>
+              <w:t>이메일이</w:t>
             </w:r>
             <w:r>
               <w:rPr>
@@ -10072,6 +10160,14 @@
           </w:tcPr>
           <w:p>
             <w:pPr>
+              <w:pStyle w:val="a5"/>
+              <w:rPr>
+                <w:rFonts w:asciiTheme="minorEastAsia" w:eastAsiaTheme="minorEastAsia" w:hAnsiTheme="minorEastAsia" w:hint="eastAsia"/>
+              </w:rPr>
+            </w:pPr>
+          </w:p>
+          <w:p>
+            <w:pPr>
               <w:rPr>
                 <w:rFonts w:asciiTheme="minorEastAsia" w:eastAsiaTheme="minorEastAsia" w:hAnsiTheme="minorEastAsia"/>
               </w:rPr>
@@ -10560,19 +10656,16 @@
     </w:p>
     <w:p>
       <w:pPr>
+        <w:pStyle w:val="a5"/>
+        <w:numPr>
+          <w:ilvl w:val="0"/>
+          <w:numId w:val="68"/>
+        </w:numPr>
         <w:rPr>
           <w:b/>
           <w:bCs/>
         </w:rPr>
       </w:pPr>
-      <w:r>
-        <w:rPr>
-          <w:rFonts w:hint="eastAsia"/>
-          <w:b/>
-          <w:bCs/>
-        </w:rPr>
-        <w:t xml:space="preserve">3. </w:t>
-      </w:r>
       <w:r>
         <w:rPr>
           <w:rFonts w:hint="eastAsia"/>
@@ -11258,28 +11351,16 @@
     </w:p>
     <w:p>
       <w:pPr>
-        <w:ind w:left="57"/>
+        <w:pStyle w:val="a5"/>
+        <w:numPr>
+          <w:ilvl w:val="0"/>
+          <w:numId w:val="68"/>
+        </w:numPr>
         <w:rPr>
           <w:b/>
           <w:bCs/>
         </w:rPr>
       </w:pPr>
-      <w:r>
-        <w:rPr>
-          <w:rFonts w:hint="eastAsia"/>
-          <w:b/>
-          <w:bCs/>
-        </w:rPr>
-        <w:t>4.</w:t>
-      </w:r>
-      <w:r>
-        <w:rPr>
-          <w:rFonts w:hint="eastAsia"/>
-          <w:b/>
-          <w:bCs/>
-        </w:rPr>
-        <w:t xml:space="preserve"> </w:t>
-      </w:r>
       <w:r>
         <w:rPr>
           <w:rFonts w:hint="eastAsia"/>
@@ -11691,6 +11772,7 @@
               <w:rPr>
                 <w:rFonts w:asciiTheme="minorEastAsia" w:eastAsiaTheme="minorEastAsia" w:hAnsiTheme="minorEastAsia"/>
               </w:rPr>
+              <w:lastRenderedPageBreak/>
               <w:t xml:space="preserve">학생은 </w:t>
             </w:r>
             <w:r>
@@ -11726,7 +11808,6 @@
               <w:rPr>
                 <w:rFonts w:asciiTheme="minorEastAsia" w:eastAsiaTheme="minorEastAsia" w:hAnsiTheme="minorEastAsia"/>
               </w:rPr>
-              <w:lastRenderedPageBreak/>
               <w:t>학생이 부서 페이지 열람을 완료하고 다른 페이지로 이동하거나 종료한다.</w:t>
             </w:r>
           </w:p>
@@ -11830,27 +11911,16 @@
     </w:p>
     <w:p>
       <w:pPr>
+        <w:pStyle w:val="a5"/>
+        <w:numPr>
+          <w:ilvl w:val="0"/>
+          <w:numId w:val="83"/>
+        </w:numPr>
         <w:rPr>
           <w:b/>
           <w:bCs/>
         </w:rPr>
       </w:pPr>
-      <w:r>
-        <w:rPr>
-          <w:rFonts w:hint="eastAsia"/>
-          <w:b/>
-          <w:bCs/>
-        </w:rPr>
-        <w:t>5</w:t>
-      </w:r>
-      <w:r>
-        <w:rPr>
-          <w:rFonts w:hint="eastAsia"/>
-          <w:b/>
-          <w:bCs/>
-        </w:rPr>
-        <w:t xml:space="preserve">. </w:t>
-      </w:r>
       <w:r>
         <w:rPr>
           <w:rFonts w:hint="eastAsia"/>
@@ -12224,7 +12294,31 @@
               <w:rPr>
                 <w:rFonts w:asciiTheme="minorEastAsia" w:eastAsiaTheme="minorEastAsia" w:hAnsiTheme="minorEastAsia"/>
               </w:rPr>
-              <w:t>학생이 부서 페이지에서 "후기 작성" 버튼을 클릭한다.</w:t>
+              <w:t xml:space="preserve">학생이 부서 페이지에서 </w:t>
+            </w:r>
+            <w:r>
+              <w:rPr>
+                <w:rFonts w:asciiTheme="minorEastAsia" w:eastAsiaTheme="minorEastAsia" w:hAnsiTheme="minorEastAsia"/>
+              </w:rPr>
+              <w:t>“</w:t>
+            </w:r>
+            <w:r>
+              <w:rPr>
+                <w:rFonts w:asciiTheme="minorEastAsia" w:eastAsiaTheme="minorEastAsia" w:hAnsiTheme="minorEastAsia"/>
+              </w:rPr>
+              <w:t>후기 작성</w:t>
+            </w:r>
+            <w:r>
+              <w:rPr>
+                <w:rFonts w:asciiTheme="minorEastAsia" w:eastAsiaTheme="minorEastAsia" w:hAnsiTheme="minorEastAsia"/>
+              </w:rPr>
+              <w:t>”</w:t>
+            </w:r>
+            <w:r>
+              <w:rPr>
+                <w:rFonts w:asciiTheme="minorEastAsia" w:eastAsiaTheme="minorEastAsia" w:hAnsiTheme="minorEastAsia"/>
+              </w:rPr>
+              <w:t xml:space="preserve"> 버튼을 클릭한다.</w:t>
             </w:r>
           </w:p>
           <w:p>
@@ -12361,27 +12455,16 @@
     </w:p>
     <w:p>
       <w:pPr>
+        <w:pStyle w:val="a5"/>
+        <w:numPr>
+          <w:ilvl w:val="0"/>
+          <w:numId w:val="83"/>
+        </w:numPr>
         <w:rPr>
           <w:b/>
           <w:bCs/>
         </w:rPr>
       </w:pPr>
-      <w:r>
-        <w:rPr>
-          <w:rFonts w:hint="eastAsia"/>
-          <w:b/>
-          <w:bCs/>
-        </w:rPr>
-        <w:t>6</w:t>
-      </w:r>
-      <w:r>
-        <w:rPr>
-          <w:rFonts w:hint="eastAsia"/>
-          <w:b/>
-          <w:bCs/>
-        </w:rPr>
-        <w:t xml:space="preserve">. </w:t>
-      </w:r>
       <w:r>
         <w:rPr>
           <w:rFonts w:hint="eastAsia"/>
@@ -12657,7 +12740,31 @@
               <w:rPr>
                 <w:rFonts w:asciiTheme="minorEastAsia" w:eastAsiaTheme="minorEastAsia" w:hAnsiTheme="minorEastAsia"/>
               </w:rPr>
-              <w:t>학생이 부서 페이지에서 "지원하기" 버튼을 클릭함.</w:t>
+              <w:t xml:space="preserve">학생이 부서 페이지에서 </w:t>
+            </w:r>
+            <w:r>
+              <w:rPr>
+                <w:rFonts w:asciiTheme="minorEastAsia" w:eastAsiaTheme="minorEastAsia" w:hAnsiTheme="minorEastAsia"/>
+              </w:rPr>
+              <w:t>“</w:t>
+            </w:r>
+            <w:r>
+              <w:rPr>
+                <w:rFonts w:asciiTheme="minorEastAsia" w:eastAsiaTheme="minorEastAsia" w:hAnsiTheme="minorEastAsia"/>
+              </w:rPr>
+              <w:t>지원하기</w:t>
+            </w:r>
+            <w:r>
+              <w:rPr>
+                <w:rFonts w:asciiTheme="minorEastAsia" w:eastAsiaTheme="minorEastAsia" w:hAnsiTheme="minorEastAsia"/>
+              </w:rPr>
+              <w:t>”</w:t>
+            </w:r>
+            <w:r>
+              <w:rPr>
+                <w:rFonts w:asciiTheme="minorEastAsia" w:eastAsiaTheme="minorEastAsia" w:hAnsiTheme="minorEastAsia"/>
+              </w:rPr>
+              <w:t xml:space="preserve"> 버튼을 클릭함.</w:t>
             </w:r>
           </w:p>
         </w:tc>
@@ -12751,7 +12858,31 @@
               <w:rPr>
                 <w:rFonts w:asciiTheme="minorEastAsia" w:eastAsiaTheme="minorEastAsia" w:hAnsiTheme="minorEastAsia"/>
               </w:rPr>
-              <w:t>학생이 부서 페이지에서 "지원하기" 버튼을 클릭한다.</w:t>
+              <w:t xml:space="preserve">학생이 부서 페이지에서 </w:t>
+            </w:r>
+            <w:r>
+              <w:rPr>
+                <w:rFonts w:asciiTheme="minorEastAsia" w:eastAsiaTheme="minorEastAsia" w:hAnsiTheme="minorEastAsia"/>
+              </w:rPr>
+              <w:t>“</w:t>
+            </w:r>
+            <w:r>
+              <w:rPr>
+                <w:rFonts w:asciiTheme="minorEastAsia" w:eastAsiaTheme="minorEastAsia" w:hAnsiTheme="minorEastAsia"/>
+              </w:rPr>
+              <w:t>지원하기</w:t>
+            </w:r>
+            <w:r>
+              <w:rPr>
+                <w:rFonts w:asciiTheme="minorEastAsia" w:eastAsiaTheme="minorEastAsia" w:hAnsiTheme="minorEastAsia"/>
+              </w:rPr>
+              <w:t>”</w:t>
+            </w:r>
+            <w:r>
+              <w:rPr>
+                <w:rFonts w:asciiTheme="minorEastAsia" w:eastAsiaTheme="minorEastAsia" w:hAnsiTheme="minorEastAsia"/>
+              </w:rPr>
+              <w:t xml:space="preserve"> 버튼을 클릭한다.</w:t>
             </w:r>
           </w:p>
           <w:p>
@@ -12994,22 +13125,15 @@
           </w:p>
           <w:p>
             <w:pPr>
-              <w:rPr>
-                <w:rFonts w:asciiTheme="minorEastAsia" w:eastAsiaTheme="minorEastAsia" w:hAnsiTheme="minorEastAsia"/>
-              </w:rPr>
-            </w:pPr>
-            <w:r>
-              <w:rPr>
-                <w:rFonts w:asciiTheme="minorEastAsia" w:eastAsiaTheme="minorEastAsia" w:hAnsiTheme="minorEastAsia" w:hint="eastAsia"/>
-              </w:rPr>
-              <w:t>1.</w:t>
-            </w:r>
-            <w:r>
-              <w:rPr>
-                <w:rFonts w:asciiTheme="minorEastAsia" w:eastAsiaTheme="minorEastAsia" w:hAnsiTheme="minorEastAsia"/>
-              </w:rPr>
-              <w:t xml:space="preserve"> </w:t>
-            </w:r>
+              <w:pStyle w:val="a5"/>
+              <w:numPr>
+                <w:ilvl w:val="0"/>
+                <w:numId w:val="97"/>
+              </w:numPr>
+              <w:rPr>
+                <w:rFonts w:asciiTheme="minorEastAsia" w:eastAsiaTheme="minorEastAsia" w:hAnsiTheme="minorEastAsia"/>
+              </w:rPr>
+            </w:pPr>
             <w:r>
               <w:rPr>
                 <w:rFonts w:asciiTheme="minorEastAsia" w:eastAsiaTheme="minorEastAsia" w:hAnsiTheme="minorEastAsia"/>
@@ -13180,27 +13304,16 @@
     </w:p>
     <w:p>
       <w:pPr>
+        <w:pStyle w:val="a5"/>
+        <w:numPr>
+          <w:ilvl w:val="0"/>
+          <w:numId w:val="60"/>
+        </w:numPr>
         <w:rPr>
           <w:b/>
           <w:bCs/>
         </w:rPr>
       </w:pPr>
-      <w:r>
-        <w:rPr>
-          <w:rFonts w:hint="eastAsia"/>
-          <w:b/>
-          <w:bCs/>
-        </w:rPr>
-        <w:t>7</w:t>
-      </w:r>
-      <w:r>
-        <w:rPr>
-          <w:rFonts w:hint="eastAsia"/>
-          <w:b/>
-          <w:bCs/>
-        </w:rPr>
-        <w:t xml:space="preserve">. </w:t>
-      </w:r>
       <w:r>
         <w:rPr>
           <w:rFonts w:hint="eastAsia"/>
@@ -13363,6 +13476,7 @@
               <w:rPr>
                 <w:rFonts w:asciiTheme="minorEastAsia" w:eastAsiaTheme="minorEastAsia" w:hAnsiTheme="minorEastAsia" w:hint="eastAsia"/>
               </w:rPr>
+              <w:lastRenderedPageBreak/>
               <w:t>액터</w:t>
             </w:r>
             <w:proofErr w:type="spellEnd"/>
@@ -13454,7 +13568,6 @@
               <w:rPr>
                 <w:rFonts w:asciiTheme="minorEastAsia" w:eastAsiaTheme="minorEastAsia" w:hAnsiTheme="minorEastAsia" w:hint="eastAsia"/>
               </w:rPr>
-              <w:lastRenderedPageBreak/>
               <w:t>시작 조건</w:t>
             </w:r>
           </w:p>
@@ -13632,7 +13745,13 @@
               <w:rPr>
                 <w:rFonts w:asciiTheme="minorEastAsia" w:eastAsiaTheme="minorEastAsia" w:hAnsiTheme="minorEastAsia"/>
               </w:rPr>
-              <w:t>관리자가 "</w:t>
+              <w:t xml:space="preserve">관리자가 </w:t>
+            </w:r>
+            <w:r>
+              <w:rPr>
+                <w:rFonts w:asciiTheme="minorEastAsia" w:eastAsiaTheme="minorEastAsia" w:hAnsiTheme="minorEastAsia"/>
+              </w:rPr>
+              <w:t>“</w:t>
             </w:r>
             <w:r>
               <w:rPr>
@@ -13644,7 +13763,13 @@
               <w:rPr>
                 <w:rFonts w:asciiTheme="minorEastAsia" w:eastAsiaTheme="minorEastAsia" w:hAnsiTheme="minorEastAsia"/>
               </w:rPr>
-              <w:t>" 버튼을 클릭한다.</w:t>
+              <w:t>”</w:t>
+            </w:r>
+            <w:r>
+              <w:rPr>
+                <w:rFonts w:asciiTheme="minorEastAsia" w:eastAsiaTheme="minorEastAsia" w:hAnsiTheme="minorEastAsia"/>
+              </w:rPr>
+              <w:t xml:space="preserve"> 버튼을 클릭한다.</w:t>
             </w:r>
           </w:p>
           <w:p>
@@ -13702,7 +13827,31 @@
               <w:rPr>
                 <w:rFonts w:asciiTheme="minorEastAsia" w:eastAsiaTheme="minorEastAsia" w:hAnsiTheme="minorEastAsia"/>
               </w:rPr>
-              <w:t>관리자가 "저장" 버튼을 클릭하여 변경사항을 저장한다.</w:t>
+              <w:t xml:space="preserve">관리자가 </w:t>
+            </w:r>
+            <w:r>
+              <w:rPr>
+                <w:rFonts w:asciiTheme="minorEastAsia" w:eastAsiaTheme="minorEastAsia" w:hAnsiTheme="minorEastAsia"/>
+              </w:rPr>
+              <w:t>“</w:t>
+            </w:r>
+            <w:r>
+              <w:rPr>
+                <w:rFonts w:asciiTheme="minorEastAsia" w:eastAsiaTheme="minorEastAsia" w:hAnsiTheme="minorEastAsia"/>
+              </w:rPr>
+              <w:t>저장</w:t>
+            </w:r>
+            <w:r>
+              <w:rPr>
+                <w:rFonts w:asciiTheme="minorEastAsia" w:eastAsiaTheme="minorEastAsia" w:hAnsiTheme="minorEastAsia"/>
+              </w:rPr>
+              <w:t>”</w:t>
+            </w:r>
+            <w:r>
+              <w:rPr>
+                <w:rFonts w:asciiTheme="minorEastAsia" w:eastAsiaTheme="minorEastAsia" w:hAnsiTheme="minorEastAsia"/>
+              </w:rPr>
+              <w:t xml:space="preserve"> 버튼을 클릭하여 변경사항을 저장한다.</w:t>
             </w:r>
           </w:p>
           <w:p>
@@ -13878,28 +14027,16 @@
     </w:p>
     <w:p>
       <w:pPr>
-        <w:ind w:left="720" w:hanging="720"/>
+        <w:pStyle w:val="a5"/>
+        <w:numPr>
+          <w:ilvl w:val="0"/>
+          <w:numId w:val="60"/>
+        </w:numPr>
         <w:rPr>
           <w:b/>
           <w:bCs/>
         </w:rPr>
       </w:pPr>
-      <w:r>
-        <w:rPr>
-          <w:rFonts w:hint="eastAsia"/>
-          <w:b/>
-          <w:bCs/>
-        </w:rPr>
-        <w:t>8</w:t>
-      </w:r>
-      <w:r>
-        <w:rPr>
-          <w:rFonts w:hint="eastAsia"/>
-          <w:b/>
-          <w:bCs/>
-        </w:rPr>
-        <w:t xml:space="preserve">. </w:t>
-      </w:r>
       <w:r>
         <w:rPr>
           <w:rFonts w:hint="eastAsia"/>
@@ -14330,7 +14467,31 @@
               <w:rPr>
                 <w:rFonts w:asciiTheme="minorEastAsia" w:eastAsiaTheme="minorEastAsia" w:hAnsiTheme="minorEastAsia"/>
               </w:rPr>
-              <w:t>관리자가 "지원자 명단 확인" 버튼을 클릭한다.</w:t>
+              <w:t xml:space="preserve">관리자가 </w:t>
+            </w:r>
+            <w:r>
+              <w:rPr>
+                <w:rFonts w:asciiTheme="minorEastAsia" w:eastAsiaTheme="minorEastAsia" w:hAnsiTheme="minorEastAsia"/>
+              </w:rPr>
+              <w:t>“</w:t>
+            </w:r>
+            <w:r>
+              <w:rPr>
+                <w:rFonts w:asciiTheme="minorEastAsia" w:eastAsiaTheme="minorEastAsia" w:hAnsiTheme="minorEastAsia"/>
+              </w:rPr>
+              <w:t>지원자 명단 확인</w:t>
+            </w:r>
+            <w:r>
+              <w:rPr>
+                <w:rFonts w:asciiTheme="minorEastAsia" w:eastAsiaTheme="minorEastAsia" w:hAnsiTheme="minorEastAsia"/>
+              </w:rPr>
+              <w:t>”</w:t>
+            </w:r>
+            <w:r>
+              <w:rPr>
+                <w:rFonts w:asciiTheme="minorEastAsia" w:eastAsiaTheme="minorEastAsia" w:hAnsiTheme="minorEastAsia"/>
+              </w:rPr>
+              <w:t xml:space="preserve"> 버튼을 클릭한다.</w:t>
             </w:r>
           </w:p>
           <w:p>
@@ -14537,10 +14698,11 @@
         </w:tc>
       </w:tr>
     </w:tbl>
-    <w:p/>
     <w:p>
       <w:pPr>
-        <w:jc w:val="center"/>
+        <w:rPr>
+          <w:rFonts w:hint="eastAsia"/>
+        </w:rPr>
       </w:pPr>
       <w:bookmarkStart w:id="14" w:name="_Toc178012908"/>
     </w:p>
@@ -14922,7 +15084,31 @@
               <w:rPr>
                 <w:rFonts w:asciiTheme="minorEastAsia" w:eastAsiaTheme="minorEastAsia" w:hAnsiTheme="minorEastAsia"/>
               </w:rPr>
-              <w:t>학생이 "프로필 수정" 버튼을 클릭한다.</w:t>
+              <w:t xml:space="preserve">학생이 </w:t>
+            </w:r>
+            <w:r>
+              <w:rPr>
+                <w:rFonts w:asciiTheme="minorEastAsia" w:eastAsiaTheme="minorEastAsia" w:hAnsiTheme="minorEastAsia"/>
+              </w:rPr>
+              <w:t>“</w:t>
+            </w:r>
+            <w:r>
+              <w:rPr>
+                <w:rFonts w:asciiTheme="minorEastAsia" w:eastAsiaTheme="minorEastAsia" w:hAnsiTheme="minorEastAsia"/>
+              </w:rPr>
+              <w:t>프로필 수정</w:t>
+            </w:r>
+            <w:r>
+              <w:rPr>
+                <w:rFonts w:asciiTheme="minorEastAsia" w:eastAsiaTheme="minorEastAsia" w:hAnsiTheme="minorEastAsia"/>
+              </w:rPr>
+              <w:t>”</w:t>
+            </w:r>
+            <w:r>
+              <w:rPr>
+                <w:rFonts w:asciiTheme="minorEastAsia" w:eastAsiaTheme="minorEastAsia" w:hAnsiTheme="minorEastAsia"/>
+              </w:rPr>
+              <w:t xml:space="preserve"> 버튼을 클릭한다.</w:t>
             </w:r>
           </w:p>
           <w:p>
@@ -14940,6 +15126,7 @@
               <w:rPr>
                 <w:rFonts w:asciiTheme="minorEastAsia" w:eastAsiaTheme="minorEastAsia" w:hAnsiTheme="minorEastAsia"/>
               </w:rPr>
+              <w:lastRenderedPageBreak/>
               <w:t>시스템은 학생의 기존 프로필 정보를 수정 가능한 형태로 표시한다.</w:t>
             </w:r>
           </w:p>
@@ -14958,7 +15145,6 @@
               <w:rPr>
                 <w:rFonts w:asciiTheme="minorEastAsia" w:eastAsiaTheme="minorEastAsia" w:hAnsiTheme="minorEastAsia"/>
               </w:rPr>
-              <w:lastRenderedPageBreak/>
               <w:t>학생이 이름, 전화번호 등 수정하고 싶은 정보를 변경한다.</w:t>
             </w:r>
           </w:p>
@@ -14977,7 +15163,31 @@
               <w:rPr>
                 <w:rFonts w:asciiTheme="minorEastAsia" w:eastAsiaTheme="minorEastAsia" w:hAnsiTheme="minorEastAsia"/>
               </w:rPr>
-              <w:t>학생이 "저장" 버튼을 클릭하여 수정된 정보를 제출한다.</w:t>
+              <w:t xml:space="preserve">학생이 </w:t>
+            </w:r>
+            <w:r>
+              <w:rPr>
+                <w:rFonts w:asciiTheme="minorEastAsia" w:eastAsiaTheme="minorEastAsia" w:hAnsiTheme="minorEastAsia"/>
+              </w:rPr>
+              <w:t>“</w:t>
+            </w:r>
+            <w:r>
+              <w:rPr>
+                <w:rFonts w:asciiTheme="minorEastAsia" w:eastAsiaTheme="minorEastAsia" w:hAnsiTheme="minorEastAsia"/>
+              </w:rPr>
+              <w:t>저장</w:t>
+            </w:r>
+            <w:r>
+              <w:rPr>
+                <w:rFonts w:asciiTheme="minorEastAsia" w:eastAsiaTheme="minorEastAsia" w:hAnsiTheme="minorEastAsia"/>
+              </w:rPr>
+              <w:t>”</w:t>
+            </w:r>
+            <w:r>
+              <w:rPr>
+                <w:rFonts w:asciiTheme="minorEastAsia" w:eastAsiaTheme="minorEastAsia" w:hAnsiTheme="minorEastAsia"/>
+              </w:rPr>
+              <w:t xml:space="preserve"> 버튼을 클릭하여 수정된 정보를 제출한다.</w:t>
             </w:r>
           </w:p>
           <w:p>
@@ -15052,7 +15262,6 @@
               <w:rPr>
                 <w:rFonts w:asciiTheme="minorEastAsia" w:eastAsiaTheme="minorEastAsia" w:hAnsiTheme="minorEastAsia" w:hint="eastAsia"/>
               </w:rPr>
-              <w:lastRenderedPageBreak/>
               <w:t>대안 흐름</w:t>
             </w:r>
           </w:p>
@@ -15154,8 +15363,602 @@
     </w:tbl>
     <w:p>
       <w:pPr>
-        <w:jc w:val="center"/>
-        <w:rPr>
+        <w:rPr>
+          <w:b/>
+          <w:bCs/>
+        </w:rPr>
+      </w:pPr>
+    </w:p>
+    <w:p>
+      <w:pPr>
+        <w:ind w:left="57"/>
+        <w:rPr>
+          <w:b/>
+          <w:bCs/>
+        </w:rPr>
+      </w:pPr>
+      <w:r>
+        <w:rPr>
+          <w:rFonts w:hint="eastAsia"/>
+          <w:b/>
+          <w:bCs/>
+        </w:rPr>
+        <w:t>10.</w:t>
+      </w:r>
+      <w:r>
+        <w:rPr>
+          <w:rFonts w:hint="eastAsia"/>
+          <w:b/>
+          <w:bCs/>
+        </w:rPr>
+        <w:t xml:space="preserve"> </w:t>
+      </w:r>
+      <w:r>
+        <w:rPr>
+          <w:rFonts w:hint="eastAsia"/>
+          <w:b/>
+          <w:bCs/>
+        </w:rPr>
+        <w:t>부서</w:t>
+      </w:r>
+      <w:r>
+        <w:rPr>
+          <w:rFonts w:hint="eastAsia"/>
+          <w:b/>
+          <w:bCs/>
+        </w:rPr>
+        <w:t xml:space="preserve"> </w:t>
+      </w:r>
+      <w:proofErr w:type="spellStart"/>
+      <w:r>
+        <w:rPr>
+          <w:rFonts w:hint="eastAsia"/>
+          <w:b/>
+          <w:bCs/>
+        </w:rPr>
+        <w:t>찜하기</w:t>
+      </w:r>
+      <w:proofErr w:type="spellEnd"/>
+    </w:p>
+    <w:tbl>
+      <w:tblPr>
+        <w:tblStyle w:val="a7"/>
+        <w:tblW w:w="0" w:type="auto"/>
+        <w:tblLook w:val="04A0" w:firstRow="1" w:lastRow="0" w:firstColumn="1" w:lastColumn="0" w:noHBand="0" w:noVBand="1"/>
+      </w:tblPr>
+      <w:tblGrid>
+        <w:gridCol w:w="1555"/>
+        <w:gridCol w:w="9235"/>
+      </w:tblGrid>
+      <w:tr>
+        <w:tc>
+          <w:tcPr>
+            <w:tcW w:w="1555" w:type="dxa"/>
+            <w:shd w:val="clear" w:color="auto" w:fill="BFBFBF" w:themeFill="background1" w:themeFillShade="BF"/>
+          </w:tcPr>
+          <w:p>
+            <w:pPr>
+              <w:rPr>
+                <w:rFonts w:asciiTheme="minorEastAsia" w:eastAsiaTheme="minorEastAsia" w:hAnsiTheme="minorEastAsia"/>
+              </w:rPr>
+            </w:pPr>
+            <w:proofErr w:type="spellStart"/>
+            <w:r>
+              <w:rPr>
+                <w:rFonts w:asciiTheme="minorEastAsia" w:eastAsiaTheme="minorEastAsia" w:hAnsiTheme="minorEastAsia" w:hint="eastAsia"/>
+              </w:rPr>
+              <w:t>유스케이스</w:t>
+            </w:r>
+            <w:proofErr w:type="spellEnd"/>
+          </w:p>
+        </w:tc>
+        <w:tc>
+          <w:tcPr>
+            <w:tcW w:w="9235" w:type="dxa"/>
+          </w:tcPr>
+          <w:p>
+            <w:pPr>
+              <w:rPr>
+                <w:rFonts w:asciiTheme="minorEastAsia" w:eastAsiaTheme="minorEastAsia" w:hAnsiTheme="minorEastAsia" w:hint="eastAsia"/>
+              </w:rPr>
+            </w:pPr>
+            <w:r>
+              <w:rPr>
+                <w:rFonts w:asciiTheme="minorEastAsia" w:eastAsiaTheme="minorEastAsia" w:hAnsiTheme="minorEastAsia" w:hint="eastAsia"/>
+              </w:rPr>
+              <w:t xml:space="preserve">부서 </w:t>
+            </w:r>
+            <w:proofErr w:type="spellStart"/>
+            <w:r>
+              <w:rPr>
+                <w:rFonts w:asciiTheme="minorEastAsia" w:eastAsiaTheme="minorEastAsia" w:hAnsiTheme="minorEastAsia" w:hint="eastAsia"/>
+              </w:rPr>
+              <w:t>찜하기</w:t>
+            </w:r>
+            <w:proofErr w:type="spellEnd"/>
+          </w:p>
+        </w:tc>
+      </w:tr>
+      <w:tr>
+        <w:tc>
+          <w:tcPr>
+            <w:tcW w:w="1555" w:type="dxa"/>
+            <w:shd w:val="clear" w:color="auto" w:fill="BFBFBF" w:themeFill="background1" w:themeFillShade="BF"/>
+          </w:tcPr>
+          <w:p>
+            <w:pPr>
+              <w:rPr>
+                <w:rFonts w:asciiTheme="minorEastAsia" w:eastAsiaTheme="minorEastAsia" w:hAnsiTheme="minorEastAsia"/>
+              </w:rPr>
+            </w:pPr>
+            <w:proofErr w:type="spellStart"/>
+            <w:r>
+              <w:rPr>
+                <w:rFonts w:asciiTheme="minorEastAsia" w:eastAsiaTheme="minorEastAsia" w:hAnsiTheme="minorEastAsia" w:hint="eastAsia"/>
+              </w:rPr>
+              <w:t>유스케이스</w:t>
+            </w:r>
+            <w:proofErr w:type="spellEnd"/>
+            <w:r>
+              <w:rPr>
+                <w:rFonts w:asciiTheme="minorEastAsia" w:eastAsiaTheme="minorEastAsia" w:hAnsiTheme="minorEastAsia" w:hint="eastAsia"/>
+              </w:rPr>
+              <w:t xml:space="preserve"> ID</w:t>
+            </w:r>
+          </w:p>
+        </w:tc>
+        <w:tc>
+          <w:tcPr>
+            <w:tcW w:w="9235" w:type="dxa"/>
+          </w:tcPr>
+          <w:p>
+            <w:pPr>
+              <w:rPr>
+                <w:rFonts w:asciiTheme="minorEastAsia" w:eastAsiaTheme="minorEastAsia" w:hAnsiTheme="minorEastAsia" w:hint="eastAsia"/>
+              </w:rPr>
+            </w:pPr>
+            <w:r>
+              <w:rPr>
+                <w:rFonts w:asciiTheme="minorEastAsia" w:eastAsiaTheme="minorEastAsia" w:hAnsiTheme="minorEastAsia" w:hint="eastAsia"/>
+              </w:rPr>
+              <w:t>UC-0</w:t>
+            </w:r>
+            <w:r>
+              <w:rPr>
+                <w:rFonts w:asciiTheme="minorEastAsia" w:eastAsiaTheme="minorEastAsia" w:hAnsiTheme="minorEastAsia" w:hint="eastAsia"/>
+              </w:rPr>
+              <w:t>10</w:t>
+            </w:r>
+          </w:p>
+        </w:tc>
+      </w:tr>
+      <w:tr>
+        <w:tc>
+          <w:tcPr>
+            <w:tcW w:w="1555" w:type="dxa"/>
+            <w:shd w:val="clear" w:color="auto" w:fill="BFBFBF" w:themeFill="background1" w:themeFillShade="BF"/>
+          </w:tcPr>
+          <w:p>
+            <w:pPr>
+              <w:rPr>
+                <w:rFonts w:asciiTheme="minorEastAsia" w:eastAsiaTheme="minorEastAsia" w:hAnsiTheme="minorEastAsia"/>
+              </w:rPr>
+            </w:pPr>
+            <w:proofErr w:type="spellStart"/>
+            <w:r>
+              <w:rPr>
+                <w:rFonts w:asciiTheme="minorEastAsia" w:eastAsiaTheme="minorEastAsia" w:hAnsiTheme="minorEastAsia" w:hint="eastAsia"/>
+              </w:rPr>
+              <w:t>액터</w:t>
+            </w:r>
+            <w:proofErr w:type="spellEnd"/>
+          </w:p>
+        </w:tc>
+        <w:tc>
+          <w:tcPr>
+            <w:tcW w:w="9235" w:type="dxa"/>
+          </w:tcPr>
+          <w:p>
+            <w:pPr>
+              <w:rPr>
+                <w:rFonts w:asciiTheme="minorEastAsia" w:eastAsiaTheme="minorEastAsia" w:hAnsiTheme="minorEastAsia" w:hint="eastAsia"/>
+              </w:rPr>
+            </w:pPr>
+            <w:r>
+              <w:rPr>
+                <w:rFonts w:asciiTheme="minorEastAsia" w:eastAsiaTheme="minorEastAsia" w:hAnsiTheme="minorEastAsia" w:hint="eastAsia"/>
+              </w:rPr>
+              <w:t>학생</w:t>
+            </w:r>
+          </w:p>
+        </w:tc>
+      </w:tr>
+      <w:tr>
+        <w:tc>
+          <w:tcPr>
+            <w:tcW w:w="1555" w:type="dxa"/>
+            <w:shd w:val="clear" w:color="auto" w:fill="BFBFBF" w:themeFill="background1" w:themeFillShade="BF"/>
+          </w:tcPr>
+          <w:p>
+            <w:pPr>
+              <w:rPr>
+                <w:rFonts w:asciiTheme="minorEastAsia" w:eastAsiaTheme="minorEastAsia" w:hAnsiTheme="minorEastAsia"/>
+              </w:rPr>
+            </w:pPr>
+            <w:r>
+              <w:rPr>
+                <w:rFonts w:asciiTheme="minorEastAsia" w:eastAsiaTheme="minorEastAsia" w:hAnsiTheme="minorEastAsia" w:hint="eastAsia"/>
+              </w:rPr>
+              <w:t>요약</w:t>
+            </w:r>
+          </w:p>
+        </w:tc>
+        <w:tc>
+          <w:tcPr>
+            <w:tcW w:w="9235" w:type="dxa"/>
+          </w:tcPr>
+          <w:p>
+            <w:pPr>
+              <w:rPr>
+                <w:rFonts w:asciiTheme="minorEastAsia" w:eastAsiaTheme="minorEastAsia" w:hAnsiTheme="minorEastAsia" w:hint="eastAsia"/>
+              </w:rPr>
+            </w:pPr>
+            <w:r>
+              <w:rPr>
+                <w:rFonts w:asciiTheme="minorEastAsia" w:eastAsiaTheme="minorEastAsia" w:hAnsiTheme="minorEastAsia" w:hint="eastAsia"/>
+              </w:rPr>
+              <w:t>학생이 자신이 관심 있는 부서를 찜 목록에 등록한다.</w:t>
+            </w:r>
+          </w:p>
+        </w:tc>
+      </w:tr>
+      <w:tr>
+        <w:tc>
+          <w:tcPr>
+            <w:tcW w:w="1555" w:type="dxa"/>
+            <w:shd w:val="clear" w:color="auto" w:fill="BFBFBF" w:themeFill="background1" w:themeFillShade="BF"/>
+          </w:tcPr>
+          <w:p>
+            <w:pPr>
+              <w:rPr>
+                <w:rFonts w:asciiTheme="minorEastAsia" w:eastAsiaTheme="minorEastAsia" w:hAnsiTheme="minorEastAsia"/>
+              </w:rPr>
+            </w:pPr>
+            <w:r>
+              <w:rPr>
+                <w:rFonts w:asciiTheme="minorEastAsia" w:eastAsiaTheme="minorEastAsia" w:hAnsiTheme="minorEastAsia" w:hint="eastAsia"/>
+              </w:rPr>
+              <w:t>시작 조건</w:t>
+            </w:r>
+          </w:p>
+        </w:tc>
+        <w:tc>
+          <w:tcPr>
+            <w:tcW w:w="9235" w:type="dxa"/>
+          </w:tcPr>
+          <w:p>
+            <w:pPr>
+              <w:rPr>
+                <w:rFonts w:asciiTheme="minorEastAsia" w:eastAsiaTheme="minorEastAsia" w:hAnsiTheme="minorEastAsia" w:hint="eastAsia"/>
+              </w:rPr>
+            </w:pPr>
+            <w:r>
+              <w:rPr>
+                <w:rFonts w:asciiTheme="minorEastAsia" w:eastAsiaTheme="minorEastAsia" w:hAnsiTheme="minorEastAsia" w:hint="eastAsia"/>
+              </w:rPr>
+              <w:t>학생이 부서 리스트나 부서 페이지에 접근한다.</w:t>
+            </w:r>
+          </w:p>
+        </w:tc>
+      </w:tr>
+      <w:tr>
+        <w:tc>
+          <w:tcPr>
+            <w:tcW w:w="1555" w:type="dxa"/>
+            <w:shd w:val="clear" w:color="auto" w:fill="BFBFBF" w:themeFill="background1" w:themeFillShade="BF"/>
+          </w:tcPr>
+          <w:p>
+            <w:pPr>
+              <w:rPr>
+                <w:rFonts w:asciiTheme="minorEastAsia" w:eastAsiaTheme="minorEastAsia" w:hAnsiTheme="minorEastAsia"/>
+              </w:rPr>
+            </w:pPr>
+            <w:r>
+              <w:rPr>
+                <w:rFonts w:asciiTheme="minorEastAsia" w:eastAsiaTheme="minorEastAsia" w:hAnsiTheme="minorEastAsia" w:hint="eastAsia"/>
+              </w:rPr>
+              <w:t>종료 조건</w:t>
+            </w:r>
+          </w:p>
+        </w:tc>
+        <w:tc>
+          <w:tcPr>
+            <w:tcW w:w="9235" w:type="dxa"/>
+          </w:tcPr>
+          <w:p>
+            <w:pPr>
+              <w:tabs>
+                <w:tab w:val="left" w:pos="5839"/>
+              </w:tabs>
+              <w:rPr>
+                <w:rFonts w:asciiTheme="minorEastAsia" w:eastAsiaTheme="minorEastAsia" w:hAnsiTheme="minorEastAsia" w:hint="eastAsia"/>
+              </w:rPr>
+            </w:pPr>
+            <w:r>
+              <w:rPr>
+                <w:rFonts w:asciiTheme="minorEastAsia" w:eastAsiaTheme="minorEastAsia" w:hAnsiTheme="minorEastAsia" w:hint="eastAsia"/>
+              </w:rPr>
+              <w:t>학생이 관심 있는 부서의 찜 버튼을 누른다.</w:t>
+            </w:r>
+          </w:p>
+        </w:tc>
+      </w:tr>
+      <w:tr>
+        <w:tc>
+          <w:tcPr>
+            <w:tcW w:w="1555" w:type="dxa"/>
+            <w:shd w:val="clear" w:color="auto" w:fill="BFBFBF" w:themeFill="background1" w:themeFillShade="BF"/>
+          </w:tcPr>
+          <w:p>
+            <w:pPr>
+              <w:rPr>
+                <w:rFonts w:asciiTheme="minorEastAsia" w:eastAsiaTheme="minorEastAsia" w:hAnsiTheme="minorEastAsia"/>
+              </w:rPr>
+            </w:pPr>
+            <w:r>
+              <w:rPr>
+                <w:rFonts w:asciiTheme="minorEastAsia" w:eastAsiaTheme="minorEastAsia" w:hAnsiTheme="minorEastAsia" w:hint="eastAsia"/>
+              </w:rPr>
+              <w:t>기본 흐름</w:t>
+            </w:r>
+          </w:p>
+        </w:tc>
+        <w:tc>
+          <w:tcPr>
+            <w:tcW w:w="9235" w:type="dxa"/>
+          </w:tcPr>
+          <w:p>
+            <w:pPr>
+              <w:pStyle w:val="a5"/>
+              <w:widowControl/>
+              <w:numPr>
+                <w:ilvl w:val="0"/>
+                <w:numId w:val="100"/>
+              </w:numPr>
+              <w:wordWrap/>
+              <w:autoSpaceDE/>
+              <w:autoSpaceDN/>
+              <w:jc w:val="left"/>
+              <w:rPr>
+                <w:rFonts w:asciiTheme="minorEastAsia" w:eastAsiaTheme="minorEastAsia" w:hAnsiTheme="minorEastAsia"/>
+              </w:rPr>
+            </w:pPr>
+            <w:r>
+              <w:rPr>
+                <w:rFonts w:asciiTheme="minorEastAsia" w:eastAsiaTheme="minorEastAsia" w:hAnsiTheme="minorEastAsia" w:hint="eastAsia"/>
+              </w:rPr>
+              <w:t>학생이</w:t>
+            </w:r>
+            <w:r>
+              <w:rPr>
+                <w:rFonts w:asciiTheme="minorEastAsia" w:eastAsiaTheme="minorEastAsia" w:hAnsiTheme="minorEastAsia"/>
+              </w:rPr>
+              <w:t xml:space="preserve"> </w:t>
+            </w:r>
+            <w:r>
+              <w:rPr>
+                <w:rFonts w:asciiTheme="minorEastAsia" w:eastAsiaTheme="minorEastAsia" w:hAnsiTheme="minorEastAsia" w:hint="eastAsia"/>
+              </w:rPr>
+              <w:t xml:space="preserve">자신이 </w:t>
+            </w:r>
+            <w:r>
+              <w:rPr>
+                <w:rFonts w:asciiTheme="minorEastAsia" w:eastAsiaTheme="minorEastAsia" w:hAnsiTheme="minorEastAsia" w:hint="eastAsia"/>
+              </w:rPr>
+              <w:t>관심 있는</w:t>
+            </w:r>
+            <w:r>
+              <w:rPr>
+                <w:rFonts w:asciiTheme="minorEastAsia" w:eastAsiaTheme="minorEastAsia" w:hAnsiTheme="minorEastAsia" w:hint="eastAsia"/>
+              </w:rPr>
+              <w:t xml:space="preserve"> 부서</w:t>
+            </w:r>
+            <w:r>
+              <w:rPr>
+                <w:rFonts w:asciiTheme="minorEastAsia" w:eastAsiaTheme="minorEastAsia" w:hAnsiTheme="minorEastAsia"/>
+              </w:rPr>
+              <w:t xml:space="preserve"> 페이지에 접속한다.</w:t>
+            </w:r>
+          </w:p>
+          <w:p>
+            <w:pPr>
+              <w:pStyle w:val="a5"/>
+              <w:widowControl/>
+              <w:numPr>
+                <w:ilvl w:val="0"/>
+                <w:numId w:val="100"/>
+              </w:numPr>
+              <w:wordWrap/>
+              <w:autoSpaceDE/>
+              <w:autoSpaceDN/>
+              <w:jc w:val="left"/>
+              <w:rPr>
+                <w:rFonts w:asciiTheme="minorEastAsia" w:eastAsiaTheme="minorEastAsia" w:hAnsiTheme="minorEastAsia"/>
+              </w:rPr>
+            </w:pPr>
+            <w:r>
+              <w:rPr>
+                <w:rFonts w:asciiTheme="minorEastAsia" w:eastAsiaTheme="minorEastAsia" w:hAnsiTheme="minorEastAsia" w:hint="eastAsia"/>
+              </w:rPr>
+              <w:t>학생이 해당 부서의 찜</w:t>
+            </w:r>
+            <w:r>
+              <w:rPr>
+                <w:rFonts w:asciiTheme="minorEastAsia" w:eastAsiaTheme="minorEastAsia" w:hAnsiTheme="minorEastAsia"/>
+              </w:rPr>
+              <w:t xml:space="preserve"> 버튼을 클릭한다.</w:t>
+            </w:r>
+          </w:p>
+          <w:p>
+            <w:pPr>
+              <w:pStyle w:val="a5"/>
+              <w:widowControl/>
+              <w:numPr>
+                <w:ilvl w:val="0"/>
+                <w:numId w:val="100"/>
+              </w:numPr>
+              <w:wordWrap/>
+              <w:autoSpaceDE/>
+              <w:autoSpaceDN/>
+              <w:jc w:val="left"/>
+              <w:rPr>
+                <w:rFonts w:asciiTheme="minorEastAsia" w:eastAsiaTheme="minorEastAsia" w:hAnsiTheme="minorEastAsia"/>
+              </w:rPr>
+            </w:pPr>
+            <w:r>
+              <w:rPr>
+                <w:rFonts w:asciiTheme="minorEastAsia" w:eastAsiaTheme="minorEastAsia" w:hAnsiTheme="minorEastAsia" w:hint="eastAsia"/>
+              </w:rPr>
+              <w:t>시스템은 학생이 찜으로 등록한 부서의 찜 버튼을 파란색으로 변경한다.</w:t>
+            </w:r>
+          </w:p>
+          <w:p>
+            <w:pPr>
+              <w:pStyle w:val="a5"/>
+              <w:widowControl/>
+              <w:numPr>
+                <w:ilvl w:val="0"/>
+                <w:numId w:val="100"/>
+              </w:numPr>
+              <w:wordWrap/>
+              <w:autoSpaceDE/>
+              <w:autoSpaceDN/>
+              <w:jc w:val="left"/>
+              <w:rPr>
+                <w:rFonts w:asciiTheme="minorEastAsia" w:eastAsiaTheme="minorEastAsia" w:hAnsiTheme="minorEastAsia"/>
+              </w:rPr>
+            </w:pPr>
+            <w:r>
+              <w:rPr>
+                <w:rFonts w:asciiTheme="minorEastAsia" w:eastAsiaTheme="minorEastAsia" w:hAnsiTheme="minorEastAsia" w:hint="eastAsia"/>
+              </w:rPr>
+              <w:t>학생은 자신의 프로필에서 자신의 찜 목록을 확인할 수 있다.</w:t>
+            </w:r>
+          </w:p>
+          <w:p>
+            <w:pPr>
+              <w:pStyle w:val="a5"/>
+              <w:widowControl/>
+              <w:numPr>
+                <w:ilvl w:val="0"/>
+                <w:numId w:val="100"/>
+              </w:numPr>
+              <w:wordWrap/>
+              <w:autoSpaceDE/>
+              <w:autoSpaceDN/>
+              <w:jc w:val="left"/>
+              <w:rPr>
+                <w:rFonts w:asciiTheme="minorEastAsia" w:eastAsiaTheme="minorEastAsia" w:hAnsiTheme="minorEastAsia"/>
+              </w:rPr>
+            </w:pPr>
+            <w:r>
+              <w:rPr>
+                <w:rFonts w:asciiTheme="minorEastAsia" w:eastAsiaTheme="minorEastAsia" w:hAnsiTheme="minorEastAsia" w:hint="eastAsia"/>
+              </w:rPr>
+              <w:t>이미 찜 목록에 저장된 부서의 찜 버튼을 다시 누르면 찜 목록에서 제거할 수 있다.</w:t>
+            </w:r>
+          </w:p>
+        </w:tc>
+      </w:tr>
+      <w:tr>
+        <w:tc>
+          <w:tcPr>
+            <w:tcW w:w="1555" w:type="dxa"/>
+            <w:shd w:val="clear" w:color="auto" w:fill="BFBFBF" w:themeFill="background1" w:themeFillShade="BF"/>
+          </w:tcPr>
+          <w:p>
+            <w:pPr>
+              <w:rPr>
+                <w:rFonts w:asciiTheme="minorEastAsia" w:eastAsiaTheme="minorEastAsia" w:hAnsiTheme="minorEastAsia"/>
+              </w:rPr>
+            </w:pPr>
+            <w:r>
+              <w:rPr>
+                <w:rFonts w:asciiTheme="minorEastAsia" w:eastAsiaTheme="minorEastAsia" w:hAnsiTheme="minorEastAsia" w:hint="eastAsia"/>
+              </w:rPr>
+              <w:t>대안 흐름</w:t>
+            </w:r>
+          </w:p>
+        </w:tc>
+        <w:tc>
+          <w:tcPr>
+            <w:tcW w:w="9235" w:type="dxa"/>
+          </w:tcPr>
+          <w:p>
+            <w:pPr>
+              <w:rPr>
+                <w:rFonts w:asciiTheme="minorEastAsia" w:eastAsiaTheme="minorEastAsia" w:hAnsiTheme="minorEastAsia"/>
+              </w:rPr>
+            </w:pPr>
+            <w:r>
+              <w:rPr>
+                <w:rFonts w:asciiTheme="minorEastAsia" w:eastAsiaTheme="minorEastAsia" w:hAnsiTheme="minorEastAsia" w:hint="eastAsia"/>
+              </w:rPr>
+              <w:t>없음</w:t>
+            </w:r>
+          </w:p>
+        </w:tc>
+      </w:tr>
+      <w:tr>
+        <w:tc>
+          <w:tcPr>
+            <w:tcW w:w="1555" w:type="dxa"/>
+            <w:shd w:val="clear" w:color="auto" w:fill="BFBFBF" w:themeFill="background1" w:themeFillShade="BF"/>
+          </w:tcPr>
+          <w:p>
+            <w:pPr>
+              <w:rPr>
+                <w:rFonts w:asciiTheme="minorEastAsia" w:eastAsiaTheme="minorEastAsia" w:hAnsiTheme="minorEastAsia"/>
+              </w:rPr>
+            </w:pPr>
+            <w:r>
+              <w:rPr>
+                <w:rFonts w:asciiTheme="minorEastAsia" w:eastAsiaTheme="minorEastAsia" w:hAnsiTheme="minorEastAsia" w:hint="eastAsia"/>
+              </w:rPr>
+              <w:t>제약 사항</w:t>
+            </w:r>
+          </w:p>
+        </w:tc>
+        <w:tc>
+          <w:tcPr>
+            <w:tcW w:w="9235" w:type="dxa"/>
+          </w:tcPr>
+          <w:p>
+            <w:pPr>
+              <w:pStyle w:val="aa"/>
+              <w:rPr>
+                <w:rFonts w:asciiTheme="minorEastAsia" w:eastAsiaTheme="minorEastAsia" w:hAnsiTheme="minorEastAsia"/>
+                <w:sz w:val="20"/>
+                <w:szCs w:val="20"/>
+              </w:rPr>
+            </w:pPr>
+            <w:r>
+              <w:rPr>
+                <w:rFonts w:asciiTheme="minorEastAsia" w:eastAsiaTheme="minorEastAsia" w:hAnsiTheme="minorEastAsia" w:hint="eastAsia"/>
+                <w:sz w:val="20"/>
+                <w:szCs w:val="20"/>
+              </w:rPr>
+              <w:t>없음</w:t>
+            </w:r>
+          </w:p>
+        </w:tc>
+      </w:tr>
+    </w:tbl>
+    <w:p>
+      <w:pPr>
+        <w:ind w:left="57"/>
+        <w:rPr>
+          <w:rFonts w:hint="eastAsia"/>
           <w:b/>
           <w:bCs/>
         </w:rPr>
@@ -15768,7 +16571,9 @@
     <w:p>
       <w:pPr>
         <w:pStyle w:val="10"/>
-        <w:ind w:left="360"/>
+        <w:rPr>
+          <w:rFonts w:hint="eastAsia"/>
+        </w:rPr>
       </w:pPr>
     </w:p>
     <w:sectPr>
@@ -16003,6 +16808,95 @@
     </w:lvl>
   </w:abstractNum>
   <w:abstractNum w:abstractNumId="2" w15:restartNumberingAfterBreak="0">
+    <w:nsid w:val="01EC76BA"/>
+    <w:multiLevelType w:val="hybridMultilevel"/>
+    <w:tmpl w:val="A948C8E2"/>
+    <w:lvl w:ilvl="0" w:tplc="819490DA">
+      <w:start w:val="1"/>
+      <w:numFmt w:val="decimal"/>
+      <w:lvlText w:val="%1."/>
+      <w:lvlJc w:val="left"/>
+      <w:pPr>
+        <w:ind w:left="800" w:hanging="360"/>
+      </w:pPr>
+      <w:rPr>
+        <w:rFonts w:hint="default"/>
+      </w:rPr>
+    </w:lvl>
+    <w:lvl w:ilvl="1" w:tplc="04090019" w:tentative="1">
+      <w:start w:val="1"/>
+      <w:numFmt w:val="upperLetter"/>
+      <w:lvlText w:val="%2."/>
+      <w:lvlJc w:val="left"/>
+      <w:pPr>
+        <w:ind w:left="1320" w:hanging="440"/>
+      </w:pPr>
+    </w:lvl>
+    <w:lvl w:ilvl="2" w:tplc="0409001B" w:tentative="1">
+      <w:start w:val="1"/>
+      <w:numFmt w:val="lowerRoman"/>
+      <w:lvlText w:val="%3."/>
+      <w:lvlJc w:val="right"/>
+      <w:pPr>
+        <w:ind w:left="1760" w:hanging="440"/>
+      </w:pPr>
+    </w:lvl>
+    <w:lvl w:ilvl="3" w:tplc="0409000F" w:tentative="1">
+      <w:start w:val="1"/>
+      <w:numFmt w:val="decimal"/>
+      <w:lvlText w:val="%4."/>
+      <w:lvlJc w:val="left"/>
+      <w:pPr>
+        <w:ind w:left="2200" w:hanging="440"/>
+      </w:pPr>
+    </w:lvl>
+    <w:lvl w:ilvl="4" w:tplc="04090019" w:tentative="1">
+      <w:start w:val="1"/>
+      <w:numFmt w:val="upperLetter"/>
+      <w:lvlText w:val="%5."/>
+      <w:lvlJc w:val="left"/>
+      <w:pPr>
+        <w:ind w:left="2640" w:hanging="440"/>
+      </w:pPr>
+    </w:lvl>
+    <w:lvl w:ilvl="5" w:tplc="0409001B" w:tentative="1">
+      <w:start w:val="1"/>
+      <w:numFmt w:val="lowerRoman"/>
+      <w:lvlText w:val="%6."/>
+      <w:lvlJc w:val="right"/>
+      <w:pPr>
+        <w:ind w:left="3080" w:hanging="440"/>
+      </w:pPr>
+    </w:lvl>
+    <w:lvl w:ilvl="6" w:tplc="0409000F" w:tentative="1">
+      <w:start w:val="1"/>
+      <w:numFmt w:val="decimal"/>
+      <w:lvlText w:val="%7."/>
+      <w:lvlJc w:val="left"/>
+      <w:pPr>
+        <w:ind w:left="3520" w:hanging="440"/>
+      </w:pPr>
+    </w:lvl>
+    <w:lvl w:ilvl="7" w:tplc="04090019" w:tentative="1">
+      <w:start w:val="1"/>
+      <w:numFmt w:val="upperLetter"/>
+      <w:lvlText w:val="%8."/>
+      <w:lvlJc w:val="left"/>
+      <w:pPr>
+        <w:ind w:left="3960" w:hanging="440"/>
+      </w:pPr>
+    </w:lvl>
+    <w:lvl w:ilvl="8" w:tplc="0409001B" w:tentative="1">
+      <w:start w:val="1"/>
+      <w:numFmt w:val="lowerRoman"/>
+      <w:lvlText w:val="%9."/>
+      <w:lvlJc w:val="right"/>
+      <w:pPr>
+        <w:ind w:left="4400" w:hanging="440"/>
+      </w:pPr>
+    </w:lvl>
+  </w:abstractNum>
+  <w:abstractNum w:abstractNumId="3" w15:restartNumberingAfterBreak="0">
     <w:nsid w:val="025A6174"/>
     <w:multiLevelType w:val="hybridMultilevel"/>
     <w:tmpl w:val="EB022C06"/>
@@ -16115,7 +17009,7 @@
       </w:rPr>
     </w:lvl>
   </w:abstractNum>
-  <w:abstractNum w:abstractNumId="3" w15:restartNumberingAfterBreak="0">
+  <w:abstractNum w:abstractNumId="4" w15:restartNumberingAfterBreak="0">
     <w:nsid w:val="03BA2BDC"/>
     <w:multiLevelType w:val="hybridMultilevel"/>
     <w:tmpl w:val="BD8A06F8"/>
@@ -16229,7 +17123,7 @@
       </w:rPr>
     </w:lvl>
   </w:abstractNum>
-  <w:abstractNum w:abstractNumId="4" w15:restartNumberingAfterBreak="0">
+  <w:abstractNum w:abstractNumId="5" w15:restartNumberingAfterBreak="0">
     <w:nsid w:val="04055E0E"/>
     <w:multiLevelType w:val="hybridMultilevel"/>
     <w:tmpl w:val="DE38CB34"/>
@@ -16318,7 +17212,7 @@
       </w:pPr>
     </w:lvl>
   </w:abstractNum>
-  <w:abstractNum w:abstractNumId="5" w15:restartNumberingAfterBreak="0">
+  <w:abstractNum w:abstractNumId="6" w15:restartNumberingAfterBreak="0">
     <w:nsid w:val="049209F2"/>
     <w:multiLevelType w:val="hybridMultilevel"/>
     <w:tmpl w:val="15E8CF18"/>
@@ -16408,7 +17302,7 @@
       </w:pPr>
     </w:lvl>
   </w:abstractNum>
-  <w:abstractNum w:abstractNumId="6" w15:restartNumberingAfterBreak="0">
+  <w:abstractNum w:abstractNumId="7" w15:restartNumberingAfterBreak="0">
     <w:nsid w:val="07E16172"/>
     <w:multiLevelType w:val="hybridMultilevel"/>
     <w:tmpl w:val="3AF2C960"/>
@@ -16497,7 +17391,7 @@
       </w:pPr>
     </w:lvl>
   </w:abstractNum>
-  <w:abstractNum w:abstractNumId="7" w15:restartNumberingAfterBreak="0">
+  <w:abstractNum w:abstractNumId="8" w15:restartNumberingAfterBreak="0">
     <w:nsid w:val="081E158A"/>
     <w:multiLevelType w:val="hybridMultilevel"/>
     <w:tmpl w:val="6114AD8C"/>
@@ -16611,7 +17505,7 @@
       </w:rPr>
     </w:lvl>
   </w:abstractNum>
-  <w:abstractNum w:abstractNumId="8" w15:restartNumberingAfterBreak="0">
+  <w:abstractNum w:abstractNumId="9" w15:restartNumberingAfterBreak="0">
     <w:nsid w:val="083A3AA8"/>
     <w:multiLevelType w:val="hybridMultilevel"/>
     <w:tmpl w:val="15E8CF18"/>
@@ -16701,7 +17595,7 @@
       </w:pPr>
     </w:lvl>
   </w:abstractNum>
-  <w:abstractNum w:abstractNumId="9" w15:restartNumberingAfterBreak="0">
+  <w:abstractNum w:abstractNumId="10" w15:restartNumberingAfterBreak="0">
     <w:nsid w:val="0AC8523A"/>
     <w:multiLevelType w:val="multilevel"/>
     <w:tmpl w:val="7A8E119C"/>
@@ -16850,7 +17744,7 @@
       </w:rPr>
     </w:lvl>
   </w:abstractNum>
-  <w:abstractNum w:abstractNumId="10" w15:restartNumberingAfterBreak="0">
+  <w:abstractNum w:abstractNumId="11" w15:restartNumberingAfterBreak="0">
     <w:nsid w:val="0B8F2911"/>
     <w:multiLevelType w:val="multilevel"/>
     <w:tmpl w:val="B79680EC"/>
@@ -16971,7 +17865,7 @@
       </w:rPr>
     </w:lvl>
   </w:abstractNum>
-  <w:abstractNum w:abstractNumId="11" w15:restartNumberingAfterBreak="0">
+  <w:abstractNum w:abstractNumId="12" w15:restartNumberingAfterBreak="0">
     <w:nsid w:val="0C194809"/>
     <w:multiLevelType w:val="hybridMultilevel"/>
     <w:tmpl w:val="A78E6C4A"/>
@@ -17085,7 +17979,7 @@
       </w:rPr>
     </w:lvl>
   </w:abstractNum>
-  <w:abstractNum w:abstractNumId="12" w15:restartNumberingAfterBreak="0">
+  <w:abstractNum w:abstractNumId="13" w15:restartNumberingAfterBreak="0">
     <w:nsid w:val="11C30F54"/>
     <w:multiLevelType w:val="hybridMultilevel"/>
     <w:tmpl w:val="572237A4"/>
@@ -17199,7 +18093,7 @@
       </w:rPr>
     </w:lvl>
   </w:abstractNum>
-  <w:abstractNum w:abstractNumId="13" w15:restartNumberingAfterBreak="0">
+  <w:abstractNum w:abstractNumId="14" w15:restartNumberingAfterBreak="0">
     <w:nsid w:val="125D32C0"/>
     <w:multiLevelType w:val="multilevel"/>
     <w:tmpl w:val="0042587C"/>
@@ -17290,7 +18184,7 @@
       </w:pPr>
     </w:lvl>
   </w:abstractNum>
-  <w:abstractNum w:abstractNumId="14" w15:restartNumberingAfterBreak="0">
+  <w:abstractNum w:abstractNumId="15" w15:restartNumberingAfterBreak="0">
     <w:nsid w:val="12FE3FC2"/>
     <w:multiLevelType w:val="hybridMultilevel"/>
     <w:tmpl w:val="5C463E00"/>
@@ -17404,7 +18298,7 @@
       </w:rPr>
     </w:lvl>
   </w:abstractNum>
-  <w:abstractNum w:abstractNumId="15" w15:restartNumberingAfterBreak="0">
+  <w:abstractNum w:abstractNumId="16" w15:restartNumberingAfterBreak="0">
     <w:nsid w:val="146B6E4A"/>
     <w:multiLevelType w:val="hybridMultilevel"/>
     <w:tmpl w:val="A8DC78AA"/>
@@ -17493,7 +18387,7 @@
       </w:pPr>
     </w:lvl>
   </w:abstractNum>
-  <w:abstractNum w:abstractNumId="16" w15:restartNumberingAfterBreak="0">
+  <w:abstractNum w:abstractNumId="17" w15:restartNumberingAfterBreak="0">
     <w:nsid w:val="15340DCB"/>
     <w:multiLevelType w:val="hybridMultilevel"/>
     <w:tmpl w:val="6F929C32"/>
@@ -17606,7 +18500,7 @@
       </w:rPr>
     </w:lvl>
   </w:abstractNum>
-  <w:abstractNum w:abstractNumId="17" w15:restartNumberingAfterBreak="0">
+  <w:abstractNum w:abstractNumId="18" w15:restartNumberingAfterBreak="0">
     <w:nsid w:val="15DE1865"/>
     <w:multiLevelType w:val="hybridMultilevel"/>
     <w:tmpl w:val="55CCC678"/>
@@ -17695,7 +18589,7 @@
       </w:pPr>
     </w:lvl>
   </w:abstractNum>
-  <w:abstractNum w:abstractNumId="18" w15:restartNumberingAfterBreak="0">
+  <w:abstractNum w:abstractNumId="19" w15:restartNumberingAfterBreak="0">
     <w:nsid w:val="16242B00"/>
     <w:multiLevelType w:val="hybridMultilevel"/>
     <w:tmpl w:val="9CBA269C"/>
@@ -17809,7 +18703,7 @@
       </w:rPr>
     </w:lvl>
   </w:abstractNum>
-  <w:abstractNum w:abstractNumId="19" w15:restartNumberingAfterBreak="0">
+  <w:abstractNum w:abstractNumId="20" w15:restartNumberingAfterBreak="0">
     <w:nsid w:val="189679F6"/>
     <w:multiLevelType w:val="multilevel"/>
     <w:tmpl w:val="3D14BD1C"/>
@@ -17958,7 +18852,7 @@
       </w:rPr>
     </w:lvl>
   </w:abstractNum>
-  <w:abstractNum w:abstractNumId="20" w15:restartNumberingAfterBreak="0">
+  <w:abstractNum w:abstractNumId="21" w15:restartNumberingAfterBreak="0">
     <w:nsid w:val="1A77013A"/>
     <w:multiLevelType w:val="hybridMultilevel"/>
     <w:tmpl w:val="7AC67AA8"/>
@@ -18048,7 +18942,7 @@
       </w:pPr>
     </w:lvl>
   </w:abstractNum>
-  <w:abstractNum w:abstractNumId="21" w15:restartNumberingAfterBreak="0">
+  <w:abstractNum w:abstractNumId="22" w15:restartNumberingAfterBreak="0">
     <w:nsid w:val="1BEF6067"/>
     <w:multiLevelType w:val="hybridMultilevel"/>
     <w:tmpl w:val="48A69264"/>
@@ -18138,7 +19032,97 @@
       </w:pPr>
     </w:lvl>
   </w:abstractNum>
-  <w:abstractNum w:abstractNumId="22" w15:restartNumberingAfterBreak="0">
+  <w:abstractNum w:abstractNumId="23" w15:restartNumberingAfterBreak="0">
+    <w:nsid w:val="1DE81508"/>
+    <w:multiLevelType w:val="hybridMultilevel"/>
+    <w:tmpl w:val="B73E53F4"/>
+    <w:lvl w:ilvl="0" w:tplc="ADA2CAF6">
+      <w:start w:val="1"/>
+      <w:numFmt w:val="decimal"/>
+      <w:lvlText w:val="%1."/>
+      <w:lvlJc w:val="left"/>
+      <w:pPr>
+        <w:ind w:left="800" w:hanging="360"/>
+      </w:pPr>
+      <w:rPr>
+        <w:rFonts w:asciiTheme="minorEastAsia" w:eastAsiaTheme="minorEastAsia" w:hAnsiTheme="minorEastAsia" w:hint="default"/>
+        <w:b w:val="0"/>
+      </w:rPr>
+    </w:lvl>
+    <w:lvl w:ilvl="1" w:tplc="04090019" w:tentative="1">
+      <w:start w:val="1"/>
+      <w:numFmt w:val="upperLetter"/>
+      <w:lvlText w:val="%2."/>
+      <w:lvlJc w:val="left"/>
+      <w:pPr>
+        <w:ind w:left="1320" w:hanging="440"/>
+      </w:pPr>
+    </w:lvl>
+    <w:lvl w:ilvl="2" w:tplc="0409001B" w:tentative="1">
+      <w:start w:val="1"/>
+      <w:numFmt w:val="lowerRoman"/>
+      <w:lvlText w:val="%3."/>
+      <w:lvlJc w:val="right"/>
+      <w:pPr>
+        <w:ind w:left="1760" w:hanging="440"/>
+      </w:pPr>
+    </w:lvl>
+    <w:lvl w:ilvl="3" w:tplc="0409000F" w:tentative="1">
+      <w:start w:val="1"/>
+      <w:numFmt w:val="decimal"/>
+      <w:lvlText w:val="%4."/>
+      <w:lvlJc w:val="left"/>
+      <w:pPr>
+        <w:ind w:left="2200" w:hanging="440"/>
+      </w:pPr>
+    </w:lvl>
+    <w:lvl w:ilvl="4" w:tplc="04090019" w:tentative="1">
+      <w:start w:val="1"/>
+      <w:numFmt w:val="upperLetter"/>
+      <w:lvlText w:val="%5."/>
+      <w:lvlJc w:val="left"/>
+      <w:pPr>
+        <w:ind w:left="2640" w:hanging="440"/>
+      </w:pPr>
+    </w:lvl>
+    <w:lvl w:ilvl="5" w:tplc="0409001B" w:tentative="1">
+      <w:start w:val="1"/>
+      <w:numFmt w:val="lowerRoman"/>
+      <w:lvlText w:val="%6."/>
+      <w:lvlJc w:val="right"/>
+      <w:pPr>
+        <w:ind w:left="3080" w:hanging="440"/>
+      </w:pPr>
+    </w:lvl>
+    <w:lvl w:ilvl="6" w:tplc="0409000F" w:tentative="1">
+      <w:start w:val="1"/>
+      <w:numFmt w:val="decimal"/>
+      <w:lvlText w:val="%7."/>
+      <w:lvlJc w:val="left"/>
+      <w:pPr>
+        <w:ind w:left="3520" w:hanging="440"/>
+      </w:pPr>
+    </w:lvl>
+    <w:lvl w:ilvl="7" w:tplc="04090019" w:tentative="1">
+      <w:start w:val="1"/>
+      <w:numFmt w:val="upperLetter"/>
+      <w:lvlText w:val="%8."/>
+      <w:lvlJc w:val="left"/>
+      <w:pPr>
+        <w:ind w:left="3960" w:hanging="440"/>
+      </w:pPr>
+    </w:lvl>
+    <w:lvl w:ilvl="8" w:tplc="0409001B" w:tentative="1">
+      <w:start w:val="1"/>
+      <w:numFmt w:val="lowerRoman"/>
+      <w:lvlText w:val="%9."/>
+      <w:lvlJc w:val="right"/>
+      <w:pPr>
+        <w:ind w:left="4400" w:hanging="440"/>
+      </w:pPr>
+    </w:lvl>
+  </w:abstractNum>
+  <w:abstractNum w:abstractNumId="24" w15:restartNumberingAfterBreak="0">
     <w:nsid w:val="1E1E0FE1"/>
     <w:multiLevelType w:val="hybridMultilevel"/>
     <w:tmpl w:val="6FCEA244"/>
@@ -18227,7 +19211,7 @@
       </w:pPr>
     </w:lvl>
   </w:abstractNum>
-  <w:abstractNum w:abstractNumId="23" w15:restartNumberingAfterBreak="0">
+  <w:abstractNum w:abstractNumId="25" w15:restartNumberingAfterBreak="0">
     <w:nsid w:val="1EAB3E80"/>
     <w:multiLevelType w:val="hybridMultilevel"/>
     <w:tmpl w:val="D646D900"/>
@@ -18341,7 +19325,7 @@
       </w:rPr>
     </w:lvl>
   </w:abstractNum>
-  <w:abstractNum w:abstractNumId="24" w15:restartNumberingAfterBreak="0">
+  <w:abstractNum w:abstractNumId="26" w15:restartNumberingAfterBreak="0">
     <w:nsid w:val="24D83129"/>
     <w:multiLevelType w:val="hybridMultilevel"/>
     <w:tmpl w:val="B63C96F6"/>
@@ -18431,7 +19415,7 @@
       </w:pPr>
     </w:lvl>
   </w:abstractNum>
-  <w:abstractNum w:abstractNumId="25" w15:restartNumberingAfterBreak="0">
+  <w:abstractNum w:abstractNumId="27" w15:restartNumberingAfterBreak="0">
     <w:nsid w:val="25823862"/>
     <w:multiLevelType w:val="multilevel"/>
     <w:tmpl w:val="A1E0B33A"/>
@@ -18549,7 +19533,7 @@
       </w:rPr>
     </w:lvl>
   </w:abstractNum>
-  <w:abstractNum w:abstractNumId="26" w15:restartNumberingAfterBreak="0">
+  <w:abstractNum w:abstractNumId="28" w15:restartNumberingAfterBreak="0">
     <w:nsid w:val="265E1535"/>
     <w:multiLevelType w:val="hybridMultilevel"/>
     <w:tmpl w:val="87BA578A"/>
@@ -18663,7 +19647,7 @@
       </w:rPr>
     </w:lvl>
   </w:abstractNum>
-  <w:abstractNum w:abstractNumId="27" w15:restartNumberingAfterBreak="0">
+  <w:abstractNum w:abstractNumId="29" w15:restartNumberingAfterBreak="0">
     <w:nsid w:val="2B8F5A97"/>
     <w:multiLevelType w:val="hybridMultilevel"/>
     <w:tmpl w:val="1652B228"/>
@@ -18753,7 +19737,7 @@
       </w:pPr>
     </w:lvl>
   </w:abstractNum>
-  <w:abstractNum w:abstractNumId="28" w15:restartNumberingAfterBreak="0">
+  <w:abstractNum w:abstractNumId="30" w15:restartNumberingAfterBreak="0">
     <w:nsid w:val="2BA1759F"/>
     <w:multiLevelType w:val="hybridMultilevel"/>
     <w:tmpl w:val="9D1CE656"/>
@@ -18842,7 +19826,7 @@
       </w:pPr>
     </w:lvl>
   </w:abstractNum>
-  <w:abstractNum w:abstractNumId="29" w15:restartNumberingAfterBreak="0">
+  <w:abstractNum w:abstractNumId="31" w15:restartNumberingAfterBreak="0">
     <w:nsid w:val="2C4C192C"/>
     <w:multiLevelType w:val="hybridMultilevel"/>
     <w:tmpl w:val="6D0CEA50"/>
@@ -18931,7 +19915,7 @@
       </w:pPr>
     </w:lvl>
   </w:abstractNum>
-  <w:abstractNum w:abstractNumId="30" w15:restartNumberingAfterBreak="0">
+  <w:abstractNum w:abstractNumId="32" w15:restartNumberingAfterBreak="0">
     <w:nsid w:val="2DF662A1"/>
     <w:multiLevelType w:val="multilevel"/>
     <w:tmpl w:val="FD5C6736"/>
@@ -19044,7 +20028,7 @@
       </w:rPr>
     </w:lvl>
   </w:abstractNum>
-  <w:abstractNum w:abstractNumId="31" w15:restartNumberingAfterBreak="0">
+  <w:abstractNum w:abstractNumId="33" w15:restartNumberingAfterBreak="0">
     <w:nsid w:val="2F7F5517"/>
     <w:multiLevelType w:val="multilevel"/>
     <w:tmpl w:val="A1E0B33A"/>
@@ -19162,7 +20146,7 @@
       </w:rPr>
     </w:lvl>
   </w:abstractNum>
-  <w:abstractNum w:abstractNumId="32" w15:restartNumberingAfterBreak="0">
+  <w:abstractNum w:abstractNumId="34" w15:restartNumberingAfterBreak="0">
     <w:nsid w:val="305D2776"/>
     <w:multiLevelType w:val="hybridMultilevel"/>
     <w:tmpl w:val="BE461DAC"/>
@@ -19251,7 +20235,7 @@
       </w:pPr>
     </w:lvl>
   </w:abstractNum>
-  <w:abstractNum w:abstractNumId="33" w15:restartNumberingAfterBreak="0">
+  <w:abstractNum w:abstractNumId="35" w15:restartNumberingAfterBreak="0">
     <w:nsid w:val="32F648F0"/>
     <w:multiLevelType w:val="hybridMultilevel"/>
     <w:tmpl w:val="17ECFD70"/>
@@ -19340,7 +20324,7 @@
       </w:pPr>
     </w:lvl>
   </w:abstractNum>
-  <w:abstractNum w:abstractNumId="34" w15:restartNumberingAfterBreak="0">
+  <w:abstractNum w:abstractNumId="36" w15:restartNumberingAfterBreak="0">
     <w:nsid w:val="330C12B8"/>
     <w:multiLevelType w:val="hybridMultilevel"/>
     <w:tmpl w:val="6F0C7DAC"/>
@@ -19454,7 +20438,7 @@
       </w:rPr>
     </w:lvl>
   </w:abstractNum>
-  <w:abstractNum w:abstractNumId="35" w15:restartNumberingAfterBreak="0">
+  <w:abstractNum w:abstractNumId="37" w15:restartNumberingAfterBreak="0">
     <w:nsid w:val="35C7589A"/>
     <w:multiLevelType w:val="hybridMultilevel"/>
     <w:tmpl w:val="371A2ED2"/>
@@ -19543,7 +20527,7 @@
       </w:pPr>
     </w:lvl>
   </w:abstractNum>
-  <w:abstractNum w:abstractNumId="36" w15:restartNumberingAfterBreak="0">
+  <w:abstractNum w:abstractNumId="38" w15:restartNumberingAfterBreak="0">
     <w:nsid w:val="36506B99"/>
     <w:multiLevelType w:val="multilevel"/>
     <w:tmpl w:val="76681276"/>
@@ -19633,7 +20617,7 @@
       </w:pPr>
     </w:lvl>
   </w:abstractNum>
-  <w:abstractNum w:abstractNumId="37" w15:restartNumberingAfterBreak="0">
+  <w:abstractNum w:abstractNumId="39" w15:restartNumberingAfterBreak="0">
     <w:nsid w:val="36A0611D"/>
     <w:multiLevelType w:val="hybridMultilevel"/>
     <w:tmpl w:val="2C4CA7B0"/>
@@ -19723,7 +20707,97 @@
       </w:pPr>
     </w:lvl>
   </w:abstractNum>
-  <w:abstractNum w:abstractNumId="38" w15:restartNumberingAfterBreak="0">
+  <w:abstractNum w:abstractNumId="40" w15:restartNumberingAfterBreak="0">
+    <w:nsid w:val="37102C72"/>
+    <w:multiLevelType w:val="hybridMultilevel"/>
+    <w:tmpl w:val="DACECE18"/>
+    <w:lvl w:ilvl="0" w:tplc="36A23392">
+      <w:start w:val="1"/>
+      <w:numFmt w:val="decimal"/>
+      <w:lvlText w:val="%1."/>
+      <w:lvlJc w:val="left"/>
+      <w:pPr>
+        <w:ind w:left="800" w:hanging="360"/>
+      </w:pPr>
+      <w:rPr>
+        <w:rFonts w:asciiTheme="minorEastAsia" w:eastAsiaTheme="minorEastAsia" w:hAnsiTheme="minorEastAsia" w:hint="default"/>
+        <w:b w:val="0"/>
+      </w:rPr>
+    </w:lvl>
+    <w:lvl w:ilvl="1" w:tplc="04090019" w:tentative="1">
+      <w:start w:val="1"/>
+      <w:numFmt w:val="upperLetter"/>
+      <w:lvlText w:val="%2."/>
+      <w:lvlJc w:val="left"/>
+      <w:pPr>
+        <w:ind w:left="1320" w:hanging="440"/>
+      </w:pPr>
+    </w:lvl>
+    <w:lvl w:ilvl="2" w:tplc="0409001B" w:tentative="1">
+      <w:start w:val="1"/>
+      <w:numFmt w:val="lowerRoman"/>
+      <w:lvlText w:val="%3."/>
+      <w:lvlJc w:val="right"/>
+      <w:pPr>
+        <w:ind w:left="1760" w:hanging="440"/>
+      </w:pPr>
+    </w:lvl>
+    <w:lvl w:ilvl="3" w:tplc="0409000F" w:tentative="1">
+      <w:start w:val="1"/>
+      <w:numFmt w:val="decimal"/>
+      <w:lvlText w:val="%4."/>
+      <w:lvlJc w:val="left"/>
+      <w:pPr>
+        <w:ind w:left="2200" w:hanging="440"/>
+      </w:pPr>
+    </w:lvl>
+    <w:lvl w:ilvl="4" w:tplc="04090019" w:tentative="1">
+      <w:start w:val="1"/>
+      <w:numFmt w:val="upperLetter"/>
+      <w:lvlText w:val="%5."/>
+      <w:lvlJc w:val="left"/>
+      <w:pPr>
+        <w:ind w:left="2640" w:hanging="440"/>
+      </w:pPr>
+    </w:lvl>
+    <w:lvl w:ilvl="5" w:tplc="0409001B" w:tentative="1">
+      <w:start w:val="1"/>
+      <w:numFmt w:val="lowerRoman"/>
+      <w:lvlText w:val="%6."/>
+      <w:lvlJc w:val="right"/>
+      <w:pPr>
+        <w:ind w:left="3080" w:hanging="440"/>
+      </w:pPr>
+    </w:lvl>
+    <w:lvl w:ilvl="6" w:tplc="0409000F" w:tentative="1">
+      <w:start w:val="1"/>
+      <w:numFmt w:val="decimal"/>
+      <w:lvlText w:val="%7."/>
+      <w:lvlJc w:val="left"/>
+      <w:pPr>
+        <w:ind w:left="3520" w:hanging="440"/>
+      </w:pPr>
+    </w:lvl>
+    <w:lvl w:ilvl="7" w:tplc="04090019" w:tentative="1">
+      <w:start w:val="1"/>
+      <w:numFmt w:val="upperLetter"/>
+      <w:lvlText w:val="%8."/>
+      <w:lvlJc w:val="left"/>
+      <w:pPr>
+        <w:ind w:left="3960" w:hanging="440"/>
+      </w:pPr>
+    </w:lvl>
+    <w:lvl w:ilvl="8" w:tplc="0409001B" w:tentative="1">
+      <w:start w:val="1"/>
+      <w:numFmt w:val="lowerRoman"/>
+      <w:lvlText w:val="%9."/>
+      <w:lvlJc w:val="right"/>
+      <w:pPr>
+        <w:ind w:left="4400" w:hanging="440"/>
+      </w:pPr>
+    </w:lvl>
+  </w:abstractNum>
+  <w:abstractNum w:abstractNumId="41" w15:restartNumberingAfterBreak="0">
     <w:nsid w:val="381B25BA"/>
     <w:multiLevelType w:val="hybridMultilevel"/>
     <w:tmpl w:val="BA32BCB6"/>
@@ -19812,7 +20886,7 @@
       </w:pPr>
     </w:lvl>
   </w:abstractNum>
-  <w:abstractNum w:abstractNumId="39" w15:restartNumberingAfterBreak="0">
+  <w:abstractNum w:abstractNumId="42" w15:restartNumberingAfterBreak="0">
     <w:nsid w:val="38D27CD8"/>
     <w:multiLevelType w:val="hybridMultilevel"/>
     <w:tmpl w:val="5FD262EA"/>
@@ -19926,7 +21000,7 @@
       </w:rPr>
     </w:lvl>
   </w:abstractNum>
-  <w:abstractNum w:abstractNumId="40" w15:restartNumberingAfterBreak="0">
+  <w:abstractNum w:abstractNumId="43" w15:restartNumberingAfterBreak="0">
     <w:nsid w:val="39E42714"/>
     <w:multiLevelType w:val="hybridMultilevel"/>
     <w:tmpl w:val="765AF562"/>
@@ -20015,7 +21089,7 @@
       </w:pPr>
     </w:lvl>
   </w:abstractNum>
-  <w:abstractNum w:abstractNumId="41" w15:restartNumberingAfterBreak="0">
+  <w:abstractNum w:abstractNumId="44" w15:restartNumberingAfterBreak="0">
     <w:nsid w:val="3B38057F"/>
     <w:multiLevelType w:val="hybridMultilevel"/>
     <w:tmpl w:val="79B247A0"/>
@@ -20104,7 +21178,7 @@
       </w:pPr>
     </w:lvl>
   </w:abstractNum>
-  <w:abstractNum w:abstractNumId="42" w15:restartNumberingAfterBreak="0">
+  <w:abstractNum w:abstractNumId="45" w15:restartNumberingAfterBreak="0">
     <w:nsid w:val="3B9E6E7C"/>
     <w:multiLevelType w:val="hybridMultilevel"/>
     <w:tmpl w:val="D0AAB1CA"/>
@@ -20194,7 +21268,7 @@
       </w:pPr>
     </w:lvl>
   </w:abstractNum>
-  <w:abstractNum w:abstractNumId="43" w15:restartNumberingAfterBreak="0">
+  <w:abstractNum w:abstractNumId="46" w15:restartNumberingAfterBreak="0">
     <w:nsid w:val="3BA43D97"/>
     <w:multiLevelType w:val="hybridMultilevel"/>
     <w:tmpl w:val="2AEA9FA0"/>
@@ -20284,7 +21358,7 @@
       </w:pPr>
     </w:lvl>
   </w:abstractNum>
-  <w:abstractNum w:abstractNumId="44" w15:restartNumberingAfterBreak="0">
+  <w:abstractNum w:abstractNumId="47" w15:restartNumberingAfterBreak="0">
     <w:nsid w:val="3C8E5649"/>
     <w:multiLevelType w:val="hybridMultilevel"/>
     <w:tmpl w:val="01E04C52"/>
@@ -20398,7 +21472,7 @@
       </w:rPr>
     </w:lvl>
   </w:abstractNum>
-  <w:abstractNum w:abstractNumId="45" w15:restartNumberingAfterBreak="0">
+  <w:abstractNum w:abstractNumId="48" w15:restartNumberingAfterBreak="0">
     <w:nsid w:val="3CD327DB"/>
     <w:multiLevelType w:val="hybridMultilevel"/>
     <w:tmpl w:val="7842F948"/>
@@ -20487,7 +21561,7 @@
       </w:pPr>
     </w:lvl>
   </w:abstractNum>
-  <w:abstractNum w:abstractNumId="46" w15:restartNumberingAfterBreak="0">
+  <w:abstractNum w:abstractNumId="49" w15:restartNumberingAfterBreak="0">
     <w:nsid w:val="3CE54EF2"/>
     <w:multiLevelType w:val="hybridMultilevel"/>
     <w:tmpl w:val="B282C3B2"/>
@@ -20576,7 +21650,187 @@
       </w:pPr>
     </w:lvl>
   </w:abstractNum>
-  <w:abstractNum w:abstractNumId="47" w15:restartNumberingAfterBreak="0">
+  <w:abstractNum w:abstractNumId="50" w15:restartNumberingAfterBreak="0">
+    <w:nsid w:val="3DFF1D36"/>
+    <w:multiLevelType w:val="hybridMultilevel"/>
+    <w:tmpl w:val="01FEAC44"/>
+    <w:lvl w:ilvl="0" w:tplc="3B8CFB94">
+      <w:start w:val="1"/>
+      <w:numFmt w:val="decimal"/>
+      <w:lvlText w:val="%1."/>
+      <w:lvlJc w:val="left"/>
+      <w:pPr>
+        <w:ind w:left="800" w:hanging="360"/>
+      </w:pPr>
+      <w:rPr>
+        <w:rFonts w:asciiTheme="minorEastAsia" w:eastAsiaTheme="minorEastAsia" w:hAnsiTheme="minorEastAsia" w:hint="default"/>
+        <w:b w:val="0"/>
+      </w:rPr>
+    </w:lvl>
+    <w:lvl w:ilvl="1" w:tplc="04090019" w:tentative="1">
+      <w:start w:val="1"/>
+      <w:numFmt w:val="upperLetter"/>
+      <w:lvlText w:val="%2."/>
+      <w:lvlJc w:val="left"/>
+      <w:pPr>
+        <w:ind w:left="1320" w:hanging="440"/>
+      </w:pPr>
+    </w:lvl>
+    <w:lvl w:ilvl="2" w:tplc="0409001B" w:tentative="1">
+      <w:start w:val="1"/>
+      <w:numFmt w:val="lowerRoman"/>
+      <w:lvlText w:val="%3."/>
+      <w:lvlJc w:val="right"/>
+      <w:pPr>
+        <w:ind w:left="1760" w:hanging="440"/>
+      </w:pPr>
+    </w:lvl>
+    <w:lvl w:ilvl="3" w:tplc="0409000F" w:tentative="1">
+      <w:start w:val="1"/>
+      <w:numFmt w:val="decimal"/>
+      <w:lvlText w:val="%4."/>
+      <w:lvlJc w:val="left"/>
+      <w:pPr>
+        <w:ind w:left="2200" w:hanging="440"/>
+      </w:pPr>
+    </w:lvl>
+    <w:lvl w:ilvl="4" w:tplc="04090019" w:tentative="1">
+      <w:start w:val="1"/>
+      <w:numFmt w:val="upperLetter"/>
+      <w:lvlText w:val="%5."/>
+      <w:lvlJc w:val="left"/>
+      <w:pPr>
+        <w:ind w:left="2640" w:hanging="440"/>
+      </w:pPr>
+    </w:lvl>
+    <w:lvl w:ilvl="5" w:tplc="0409001B" w:tentative="1">
+      <w:start w:val="1"/>
+      <w:numFmt w:val="lowerRoman"/>
+      <w:lvlText w:val="%6."/>
+      <w:lvlJc w:val="right"/>
+      <w:pPr>
+        <w:ind w:left="3080" w:hanging="440"/>
+      </w:pPr>
+    </w:lvl>
+    <w:lvl w:ilvl="6" w:tplc="0409000F" w:tentative="1">
+      <w:start w:val="1"/>
+      <w:numFmt w:val="decimal"/>
+      <w:lvlText w:val="%7."/>
+      <w:lvlJc w:val="left"/>
+      <w:pPr>
+        <w:ind w:left="3520" w:hanging="440"/>
+      </w:pPr>
+    </w:lvl>
+    <w:lvl w:ilvl="7" w:tplc="04090019" w:tentative="1">
+      <w:start w:val="1"/>
+      <w:numFmt w:val="upperLetter"/>
+      <w:lvlText w:val="%8."/>
+      <w:lvlJc w:val="left"/>
+      <w:pPr>
+        <w:ind w:left="3960" w:hanging="440"/>
+      </w:pPr>
+    </w:lvl>
+    <w:lvl w:ilvl="8" w:tplc="0409001B" w:tentative="1">
+      <w:start w:val="1"/>
+      <w:numFmt w:val="lowerRoman"/>
+      <w:lvlText w:val="%9."/>
+      <w:lvlJc w:val="right"/>
+      <w:pPr>
+        <w:ind w:left="4400" w:hanging="440"/>
+      </w:pPr>
+    </w:lvl>
+  </w:abstractNum>
+  <w:abstractNum w:abstractNumId="51" w15:restartNumberingAfterBreak="0">
+    <w:nsid w:val="3ECB375C"/>
+    <w:multiLevelType w:val="hybridMultilevel"/>
+    <w:tmpl w:val="04325CCA"/>
+    <w:lvl w:ilvl="0" w:tplc="FFFFFFFF">
+      <w:start w:val="1"/>
+      <w:numFmt w:val="decimal"/>
+      <w:suff w:val="space"/>
+      <w:lvlText w:val="%1."/>
+      <w:lvlJc w:val="left"/>
+      <w:pPr>
+        <w:ind w:left="0" w:firstLine="57"/>
+      </w:pPr>
+      <w:rPr>
+        <w:rFonts w:ascii="바탕" w:eastAsia="맑은 고딕" w:hint="default"/>
+      </w:rPr>
+    </w:lvl>
+    <w:lvl w:ilvl="1" w:tplc="FFFFFFFF" w:tentative="1">
+      <w:start w:val="1"/>
+      <w:numFmt w:val="upperLetter"/>
+      <w:lvlText w:val="%2."/>
+      <w:lvlJc w:val="left"/>
+      <w:pPr>
+        <w:ind w:left="1320" w:hanging="440"/>
+      </w:pPr>
+    </w:lvl>
+    <w:lvl w:ilvl="2" w:tplc="FFFFFFFF" w:tentative="1">
+      <w:start w:val="1"/>
+      <w:numFmt w:val="lowerRoman"/>
+      <w:lvlText w:val="%3."/>
+      <w:lvlJc w:val="right"/>
+      <w:pPr>
+        <w:ind w:left="1760" w:hanging="440"/>
+      </w:pPr>
+    </w:lvl>
+    <w:lvl w:ilvl="3" w:tplc="FFFFFFFF" w:tentative="1">
+      <w:start w:val="1"/>
+      <w:numFmt w:val="decimal"/>
+      <w:lvlText w:val="%4."/>
+      <w:lvlJc w:val="left"/>
+      <w:pPr>
+        <w:ind w:left="2200" w:hanging="440"/>
+      </w:pPr>
+    </w:lvl>
+    <w:lvl w:ilvl="4" w:tplc="FFFFFFFF" w:tentative="1">
+      <w:start w:val="1"/>
+      <w:numFmt w:val="upperLetter"/>
+      <w:lvlText w:val="%5."/>
+      <w:lvlJc w:val="left"/>
+      <w:pPr>
+        <w:ind w:left="2640" w:hanging="440"/>
+      </w:pPr>
+    </w:lvl>
+    <w:lvl w:ilvl="5" w:tplc="FFFFFFFF" w:tentative="1">
+      <w:start w:val="1"/>
+      <w:numFmt w:val="lowerRoman"/>
+      <w:lvlText w:val="%6."/>
+      <w:lvlJc w:val="right"/>
+      <w:pPr>
+        <w:ind w:left="3080" w:hanging="440"/>
+      </w:pPr>
+    </w:lvl>
+    <w:lvl w:ilvl="6" w:tplc="FFFFFFFF" w:tentative="1">
+      <w:start w:val="1"/>
+      <w:numFmt w:val="decimal"/>
+      <w:lvlText w:val="%7."/>
+      <w:lvlJc w:val="left"/>
+      <w:pPr>
+        <w:ind w:left="3520" w:hanging="440"/>
+      </w:pPr>
+    </w:lvl>
+    <w:lvl w:ilvl="7" w:tplc="FFFFFFFF" w:tentative="1">
+      <w:start w:val="1"/>
+      <w:numFmt w:val="upperLetter"/>
+      <w:lvlText w:val="%8."/>
+      <w:lvlJc w:val="left"/>
+      <w:pPr>
+        <w:ind w:left="3960" w:hanging="440"/>
+      </w:pPr>
+    </w:lvl>
+    <w:lvl w:ilvl="8" w:tplc="FFFFFFFF" w:tentative="1">
+      <w:start w:val="1"/>
+      <w:numFmt w:val="lowerRoman"/>
+      <w:lvlText w:val="%9."/>
+      <w:lvlJc w:val="right"/>
+      <w:pPr>
+        <w:ind w:left="4400" w:hanging="440"/>
+      </w:pPr>
+    </w:lvl>
+  </w:abstractNum>
+  <w:abstractNum w:abstractNumId="52" w15:restartNumberingAfterBreak="0">
     <w:nsid w:val="438D4924"/>
     <w:multiLevelType w:val="hybridMultilevel"/>
     <w:tmpl w:val="6298F570"/>
@@ -20665,7 +21919,7 @@
       </w:pPr>
     </w:lvl>
   </w:abstractNum>
-  <w:abstractNum w:abstractNumId="48" w15:restartNumberingAfterBreak="0">
+  <w:abstractNum w:abstractNumId="53" w15:restartNumberingAfterBreak="0">
     <w:nsid w:val="45B3358A"/>
     <w:multiLevelType w:val="hybridMultilevel"/>
     <w:tmpl w:val="E9C61230"/>
@@ -20754,7 +22008,7 @@
       </w:pPr>
     </w:lvl>
   </w:abstractNum>
-  <w:abstractNum w:abstractNumId="49" w15:restartNumberingAfterBreak="0">
+  <w:abstractNum w:abstractNumId="54" w15:restartNumberingAfterBreak="0">
     <w:nsid w:val="48842E7A"/>
     <w:multiLevelType w:val="hybridMultilevel"/>
     <w:tmpl w:val="A4AAC0B0"/>
@@ -20843,7 +22097,7 @@
       </w:pPr>
     </w:lvl>
   </w:abstractNum>
-  <w:abstractNum w:abstractNumId="50" w15:restartNumberingAfterBreak="0">
+  <w:abstractNum w:abstractNumId="55" w15:restartNumberingAfterBreak="0">
     <w:nsid w:val="490C10A3"/>
     <w:multiLevelType w:val="hybridMultilevel"/>
     <w:tmpl w:val="04325CCA"/>
@@ -20933,7 +22187,7 @@
       </w:pPr>
     </w:lvl>
   </w:abstractNum>
-  <w:abstractNum w:abstractNumId="51" w15:restartNumberingAfterBreak="0">
+  <w:abstractNum w:abstractNumId="56" w15:restartNumberingAfterBreak="0">
     <w:nsid w:val="4A27069E"/>
     <w:multiLevelType w:val="hybridMultilevel"/>
     <w:tmpl w:val="8770368C"/>
@@ -21022,7 +22276,7 @@
       </w:pPr>
     </w:lvl>
   </w:abstractNum>
-  <w:abstractNum w:abstractNumId="52" w15:restartNumberingAfterBreak="0">
+  <w:abstractNum w:abstractNumId="57" w15:restartNumberingAfterBreak="0">
     <w:nsid w:val="4A2A7014"/>
     <w:multiLevelType w:val="hybridMultilevel"/>
     <w:tmpl w:val="FBD844A8"/>
@@ -21108,7 +22362,7 @@
       </w:pPr>
     </w:lvl>
   </w:abstractNum>
-  <w:abstractNum w:abstractNumId="53" w15:restartNumberingAfterBreak="0">
+  <w:abstractNum w:abstractNumId="58" w15:restartNumberingAfterBreak="0">
     <w:nsid w:val="4BFE0B37"/>
     <w:multiLevelType w:val="hybridMultilevel"/>
     <w:tmpl w:val="99FA9498"/>
@@ -21221,7 +22475,7 @@
       </w:rPr>
     </w:lvl>
   </w:abstractNum>
-  <w:abstractNum w:abstractNumId="54" w15:restartNumberingAfterBreak="0">
+  <w:abstractNum w:abstractNumId="59" w15:restartNumberingAfterBreak="0">
     <w:nsid w:val="4C175E31"/>
     <w:multiLevelType w:val="hybridMultilevel"/>
     <w:tmpl w:val="4B08062A"/>
@@ -21310,7 +22564,7 @@
       </w:pPr>
     </w:lvl>
   </w:abstractNum>
-  <w:abstractNum w:abstractNumId="55" w15:restartNumberingAfterBreak="0">
+  <w:abstractNum w:abstractNumId="60" w15:restartNumberingAfterBreak="0">
     <w:nsid w:val="4CCE327E"/>
     <w:multiLevelType w:val="hybridMultilevel"/>
     <w:tmpl w:val="7862CF3A"/>
@@ -21424,7 +22678,7 @@
       </w:rPr>
     </w:lvl>
   </w:abstractNum>
-  <w:abstractNum w:abstractNumId="56" w15:restartNumberingAfterBreak="0">
+  <w:abstractNum w:abstractNumId="61" w15:restartNumberingAfterBreak="0">
     <w:nsid w:val="4CD123D7"/>
     <w:multiLevelType w:val="hybridMultilevel"/>
     <w:tmpl w:val="6076F360"/>
@@ -21537,7 +22791,96 @@
       </w:rPr>
     </w:lvl>
   </w:abstractNum>
-  <w:abstractNum w:abstractNumId="57" w15:restartNumberingAfterBreak="0">
+  <w:abstractNum w:abstractNumId="62" w15:restartNumberingAfterBreak="0">
+    <w:nsid w:val="4D5A2A35"/>
+    <w:multiLevelType w:val="hybridMultilevel"/>
+    <w:tmpl w:val="BFA264BC"/>
+    <w:lvl w:ilvl="0" w:tplc="77F2F7B0">
+      <w:start w:val="1"/>
+      <w:numFmt w:val="decimal"/>
+      <w:lvlText w:val="%1."/>
+      <w:lvlJc w:val="left"/>
+      <w:pPr>
+        <w:ind w:left="800" w:hanging="360"/>
+      </w:pPr>
+      <w:rPr>
+        <w:rFonts w:hint="default"/>
+      </w:rPr>
+    </w:lvl>
+    <w:lvl w:ilvl="1" w:tplc="04090019" w:tentative="1">
+      <w:start w:val="1"/>
+      <w:numFmt w:val="upperLetter"/>
+      <w:lvlText w:val="%2."/>
+      <w:lvlJc w:val="left"/>
+      <w:pPr>
+        <w:ind w:left="1320" w:hanging="440"/>
+      </w:pPr>
+    </w:lvl>
+    <w:lvl w:ilvl="2" w:tplc="0409001B" w:tentative="1">
+      <w:start w:val="1"/>
+      <w:numFmt w:val="lowerRoman"/>
+      <w:lvlText w:val="%3."/>
+      <w:lvlJc w:val="right"/>
+      <w:pPr>
+        <w:ind w:left="1760" w:hanging="440"/>
+      </w:pPr>
+    </w:lvl>
+    <w:lvl w:ilvl="3" w:tplc="0409000F" w:tentative="1">
+      <w:start w:val="1"/>
+      <w:numFmt w:val="decimal"/>
+      <w:lvlText w:val="%4."/>
+      <w:lvlJc w:val="left"/>
+      <w:pPr>
+        <w:ind w:left="2200" w:hanging="440"/>
+      </w:pPr>
+    </w:lvl>
+    <w:lvl w:ilvl="4" w:tplc="04090019" w:tentative="1">
+      <w:start w:val="1"/>
+      <w:numFmt w:val="upperLetter"/>
+      <w:lvlText w:val="%5."/>
+      <w:lvlJc w:val="left"/>
+      <w:pPr>
+        <w:ind w:left="2640" w:hanging="440"/>
+      </w:pPr>
+    </w:lvl>
+    <w:lvl w:ilvl="5" w:tplc="0409001B" w:tentative="1">
+      <w:start w:val="1"/>
+      <w:numFmt w:val="lowerRoman"/>
+      <w:lvlText w:val="%6."/>
+      <w:lvlJc w:val="right"/>
+      <w:pPr>
+        <w:ind w:left="3080" w:hanging="440"/>
+      </w:pPr>
+    </w:lvl>
+    <w:lvl w:ilvl="6" w:tplc="0409000F" w:tentative="1">
+      <w:start w:val="1"/>
+      <w:numFmt w:val="decimal"/>
+      <w:lvlText w:val="%7."/>
+      <w:lvlJc w:val="left"/>
+      <w:pPr>
+        <w:ind w:left="3520" w:hanging="440"/>
+      </w:pPr>
+    </w:lvl>
+    <w:lvl w:ilvl="7" w:tplc="04090019" w:tentative="1">
+      <w:start w:val="1"/>
+      <w:numFmt w:val="upperLetter"/>
+      <w:lvlText w:val="%8."/>
+      <w:lvlJc w:val="left"/>
+      <w:pPr>
+        <w:ind w:left="3960" w:hanging="440"/>
+      </w:pPr>
+    </w:lvl>
+    <w:lvl w:ilvl="8" w:tplc="0409001B" w:tentative="1">
+      <w:start w:val="1"/>
+      <w:numFmt w:val="lowerRoman"/>
+      <w:lvlText w:val="%9."/>
+      <w:lvlJc w:val="right"/>
+      <w:pPr>
+        <w:ind w:left="4400" w:hanging="440"/>
+      </w:pPr>
+    </w:lvl>
+  </w:abstractNum>
+  <w:abstractNum w:abstractNumId="63" w15:restartNumberingAfterBreak="0">
     <w:nsid w:val="4DD406B0"/>
     <w:multiLevelType w:val="hybridMultilevel"/>
     <w:tmpl w:val="9B601988"/>
@@ -21626,7 +22969,7 @@
       </w:pPr>
     </w:lvl>
   </w:abstractNum>
-  <w:abstractNum w:abstractNumId="58" w15:restartNumberingAfterBreak="0">
+  <w:abstractNum w:abstractNumId="64" w15:restartNumberingAfterBreak="0">
     <w:nsid w:val="4F0E08A6"/>
     <w:multiLevelType w:val="hybridMultilevel"/>
     <w:tmpl w:val="06006DB6"/>
@@ -21740,7 +23083,7 @@
       </w:rPr>
     </w:lvl>
   </w:abstractNum>
-  <w:abstractNum w:abstractNumId="59" w15:restartNumberingAfterBreak="0">
+  <w:abstractNum w:abstractNumId="65" w15:restartNumberingAfterBreak="0">
     <w:nsid w:val="4F1B7807"/>
     <w:multiLevelType w:val="hybridMultilevel"/>
     <w:tmpl w:val="F87C75F2"/>
@@ -21854,7 +23197,7 @@
       </w:rPr>
     </w:lvl>
   </w:abstractNum>
-  <w:abstractNum w:abstractNumId="60" w15:restartNumberingAfterBreak="0">
+  <w:abstractNum w:abstractNumId="66" w15:restartNumberingAfterBreak="0">
     <w:nsid w:val="4FB35B2F"/>
     <w:multiLevelType w:val="multilevel"/>
     <w:tmpl w:val="CD04B89C"/>
@@ -22003,7 +23346,7 @@
       </w:rPr>
     </w:lvl>
   </w:abstractNum>
-  <w:abstractNum w:abstractNumId="61" w15:restartNumberingAfterBreak="0">
+  <w:abstractNum w:abstractNumId="67" w15:restartNumberingAfterBreak="0">
     <w:nsid w:val="4FCC1BB7"/>
     <w:multiLevelType w:val="multilevel"/>
     <w:tmpl w:val="E7C04820"/>
@@ -22152,7 +23495,7 @@
       </w:rPr>
     </w:lvl>
   </w:abstractNum>
-  <w:abstractNum w:abstractNumId="62" w15:restartNumberingAfterBreak="0">
+  <w:abstractNum w:abstractNumId="68" w15:restartNumberingAfterBreak="0">
     <w:nsid w:val="502F5D06"/>
     <w:multiLevelType w:val="hybridMultilevel"/>
     <w:tmpl w:val="F9501804"/>
@@ -22242,7 +23585,97 @@
       </w:pPr>
     </w:lvl>
   </w:abstractNum>
-  <w:abstractNum w:abstractNumId="63" w15:restartNumberingAfterBreak="0">
+  <w:abstractNum w:abstractNumId="69" w15:restartNumberingAfterBreak="0">
+    <w:nsid w:val="53617462"/>
+    <w:multiLevelType w:val="hybridMultilevel"/>
+    <w:tmpl w:val="458217B6"/>
+    <w:lvl w:ilvl="0" w:tplc="8F6A54DE">
+      <w:start w:val="1"/>
+      <w:numFmt w:val="decimal"/>
+      <w:lvlText w:val="%1."/>
+      <w:lvlJc w:val="left"/>
+      <w:pPr>
+        <w:ind w:left="800" w:hanging="360"/>
+      </w:pPr>
+      <w:rPr>
+        <w:rFonts w:asciiTheme="minorEastAsia" w:eastAsiaTheme="minorEastAsia" w:hAnsiTheme="minorEastAsia" w:hint="default"/>
+        <w:b w:val="0"/>
+      </w:rPr>
+    </w:lvl>
+    <w:lvl w:ilvl="1" w:tplc="04090019" w:tentative="1">
+      <w:start w:val="1"/>
+      <w:numFmt w:val="upperLetter"/>
+      <w:lvlText w:val="%2."/>
+      <w:lvlJc w:val="left"/>
+      <w:pPr>
+        <w:ind w:left="1320" w:hanging="440"/>
+      </w:pPr>
+    </w:lvl>
+    <w:lvl w:ilvl="2" w:tplc="0409001B" w:tentative="1">
+      <w:start w:val="1"/>
+      <w:numFmt w:val="lowerRoman"/>
+      <w:lvlText w:val="%3."/>
+      <w:lvlJc w:val="right"/>
+      <w:pPr>
+        <w:ind w:left="1760" w:hanging="440"/>
+      </w:pPr>
+    </w:lvl>
+    <w:lvl w:ilvl="3" w:tplc="0409000F" w:tentative="1">
+      <w:start w:val="1"/>
+      <w:numFmt w:val="decimal"/>
+      <w:lvlText w:val="%4."/>
+      <w:lvlJc w:val="left"/>
+      <w:pPr>
+        <w:ind w:left="2200" w:hanging="440"/>
+      </w:pPr>
+    </w:lvl>
+    <w:lvl w:ilvl="4" w:tplc="04090019" w:tentative="1">
+      <w:start w:val="1"/>
+      <w:numFmt w:val="upperLetter"/>
+      <w:lvlText w:val="%5."/>
+      <w:lvlJc w:val="left"/>
+      <w:pPr>
+        <w:ind w:left="2640" w:hanging="440"/>
+      </w:pPr>
+    </w:lvl>
+    <w:lvl w:ilvl="5" w:tplc="0409001B" w:tentative="1">
+      <w:start w:val="1"/>
+      <w:numFmt w:val="lowerRoman"/>
+      <w:lvlText w:val="%6."/>
+      <w:lvlJc w:val="right"/>
+      <w:pPr>
+        <w:ind w:left="3080" w:hanging="440"/>
+      </w:pPr>
+    </w:lvl>
+    <w:lvl w:ilvl="6" w:tplc="0409000F" w:tentative="1">
+      <w:start w:val="1"/>
+      <w:numFmt w:val="decimal"/>
+      <w:lvlText w:val="%7."/>
+      <w:lvlJc w:val="left"/>
+      <w:pPr>
+        <w:ind w:left="3520" w:hanging="440"/>
+      </w:pPr>
+    </w:lvl>
+    <w:lvl w:ilvl="7" w:tplc="04090019" w:tentative="1">
+      <w:start w:val="1"/>
+      <w:numFmt w:val="upperLetter"/>
+      <w:lvlText w:val="%8."/>
+      <w:lvlJc w:val="left"/>
+      <w:pPr>
+        <w:ind w:left="3960" w:hanging="440"/>
+      </w:pPr>
+    </w:lvl>
+    <w:lvl w:ilvl="8" w:tplc="0409001B" w:tentative="1">
+      <w:start w:val="1"/>
+      <w:numFmt w:val="lowerRoman"/>
+      <w:lvlText w:val="%9."/>
+      <w:lvlJc w:val="right"/>
+      <w:pPr>
+        <w:ind w:left="4400" w:hanging="440"/>
+      </w:pPr>
+    </w:lvl>
+  </w:abstractNum>
+  <w:abstractNum w:abstractNumId="70" w15:restartNumberingAfterBreak="0">
     <w:nsid w:val="53A232F2"/>
     <w:multiLevelType w:val="hybridMultilevel"/>
     <w:tmpl w:val="14E4EC3C"/>
@@ -22331,7 +23764,7 @@
       </w:pPr>
     </w:lvl>
   </w:abstractNum>
-  <w:abstractNum w:abstractNumId="64" w15:restartNumberingAfterBreak="0">
+  <w:abstractNum w:abstractNumId="71" w15:restartNumberingAfterBreak="0">
     <w:nsid w:val="54A45981"/>
     <w:multiLevelType w:val="hybridMultilevel"/>
     <w:tmpl w:val="3C607952"/>
@@ -22420,7 +23853,7 @@
       </w:pPr>
     </w:lvl>
   </w:abstractNum>
-  <w:abstractNum w:abstractNumId="65" w15:restartNumberingAfterBreak="0">
+  <w:abstractNum w:abstractNumId="72" w15:restartNumberingAfterBreak="0">
     <w:nsid w:val="579D645B"/>
     <w:multiLevelType w:val="hybridMultilevel"/>
     <w:tmpl w:val="9B9AF9A6"/>
@@ -22509,7 +23942,7 @@
       </w:pPr>
     </w:lvl>
   </w:abstractNum>
-  <w:abstractNum w:abstractNumId="66" w15:restartNumberingAfterBreak="0">
+  <w:abstractNum w:abstractNumId="73" w15:restartNumberingAfterBreak="0">
     <w:nsid w:val="5A715772"/>
     <w:multiLevelType w:val="hybridMultilevel"/>
     <w:tmpl w:val="EB001BB0"/>
@@ -22595,7 +24028,7 @@
       </w:pPr>
     </w:lvl>
   </w:abstractNum>
-  <w:abstractNum w:abstractNumId="67" w15:restartNumberingAfterBreak="0">
+  <w:abstractNum w:abstractNumId="74" w15:restartNumberingAfterBreak="0">
     <w:nsid w:val="5B7307C3"/>
     <w:multiLevelType w:val="hybridMultilevel"/>
     <w:tmpl w:val="025E3928"/>
@@ -22684,7 +24117,7 @@
       </w:pPr>
     </w:lvl>
   </w:abstractNum>
-  <w:abstractNum w:abstractNumId="68" w15:restartNumberingAfterBreak="0">
+  <w:abstractNum w:abstractNumId="75" w15:restartNumberingAfterBreak="0">
     <w:nsid w:val="5CDA66E6"/>
     <w:multiLevelType w:val="hybridMultilevel"/>
     <w:tmpl w:val="C1AC5596"/>
@@ -22798,7 +24231,7 @@
       </w:rPr>
     </w:lvl>
   </w:abstractNum>
-  <w:abstractNum w:abstractNumId="69" w15:restartNumberingAfterBreak="0">
+  <w:abstractNum w:abstractNumId="76" w15:restartNumberingAfterBreak="0">
     <w:nsid w:val="5DE90529"/>
     <w:multiLevelType w:val="hybridMultilevel"/>
     <w:tmpl w:val="659213DE"/>
@@ -22887,7 +24320,7 @@
       </w:pPr>
     </w:lvl>
   </w:abstractNum>
-  <w:abstractNum w:abstractNumId="70" w15:restartNumberingAfterBreak="0">
+  <w:abstractNum w:abstractNumId="77" w15:restartNumberingAfterBreak="0">
     <w:nsid w:val="5F494258"/>
     <w:multiLevelType w:val="hybridMultilevel"/>
     <w:tmpl w:val="C8CA822C"/>
@@ -23001,7 +24434,97 @@
       </w:rPr>
     </w:lvl>
   </w:abstractNum>
-  <w:abstractNum w:abstractNumId="71" w15:restartNumberingAfterBreak="0">
+  <w:abstractNum w:abstractNumId="78" w15:restartNumberingAfterBreak="0">
+    <w:nsid w:val="612878E9"/>
+    <w:multiLevelType w:val="hybridMultilevel"/>
+    <w:tmpl w:val="E7F4F8B2"/>
+    <w:lvl w:ilvl="0" w:tplc="2D8A8334">
+      <w:start w:val="1"/>
+      <w:numFmt w:val="decimal"/>
+      <w:lvlText w:val="%1."/>
+      <w:lvlJc w:val="left"/>
+      <w:pPr>
+        <w:ind w:left="800" w:hanging="360"/>
+      </w:pPr>
+      <w:rPr>
+        <w:rFonts w:asciiTheme="minorEastAsia" w:eastAsiaTheme="minorEastAsia" w:hAnsiTheme="minorEastAsia" w:hint="default"/>
+        <w:b w:val="0"/>
+      </w:rPr>
+    </w:lvl>
+    <w:lvl w:ilvl="1" w:tplc="04090019" w:tentative="1">
+      <w:start w:val="1"/>
+      <w:numFmt w:val="upperLetter"/>
+      <w:lvlText w:val="%2."/>
+      <w:lvlJc w:val="left"/>
+      <w:pPr>
+        <w:ind w:left="1320" w:hanging="440"/>
+      </w:pPr>
+    </w:lvl>
+    <w:lvl w:ilvl="2" w:tplc="0409001B" w:tentative="1">
+      <w:start w:val="1"/>
+      <w:numFmt w:val="lowerRoman"/>
+      <w:lvlText w:val="%3."/>
+      <w:lvlJc w:val="right"/>
+      <w:pPr>
+        <w:ind w:left="1760" w:hanging="440"/>
+      </w:pPr>
+    </w:lvl>
+    <w:lvl w:ilvl="3" w:tplc="0409000F" w:tentative="1">
+      <w:start w:val="1"/>
+      <w:numFmt w:val="decimal"/>
+      <w:lvlText w:val="%4."/>
+      <w:lvlJc w:val="left"/>
+      <w:pPr>
+        <w:ind w:left="2200" w:hanging="440"/>
+      </w:pPr>
+    </w:lvl>
+    <w:lvl w:ilvl="4" w:tplc="04090019" w:tentative="1">
+      <w:start w:val="1"/>
+      <w:numFmt w:val="upperLetter"/>
+      <w:lvlText w:val="%5."/>
+      <w:lvlJc w:val="left"/>
+      <w:pPr>
+        <w:ind w:left="2640" w:hanging="440"/>
+      </w:pPr>
+    </w:lvl>
+    <w:lvl w:ilvl="5" w:tplc="0409001B" w:tentative="1">
+      <w:start w:val="1"/>
+      <w:numFmt w:val="lowerRoman"/>
+      <w:lvlText w:val="%6."/>
+      <w:lvlJc w:val="right"/>
+      <w:pPr>
+        <w:ind w:left="3080" w:hanging="440"/>
+      </w:pPr>
+    </w:lvl>
+    <w:lvl w:ilvl="6" w:tplc="0409000F" w:tentative="1">
+      <w:start w:val="1"/>
+      <w:numFmt w:val="decimal"/>
+      <w:lvlText w:val="%7."/>
+      <w:lvlJc w:val="left"/>
+      <w:pPr>
+        <w:ind w:left="3520" w:hanging="440"/>
+      </w:pPr>
+    </w:lvl>
+    <w:lvl w:ilvl="7" w:tplc="04090019" w:tentative="1">
+      <w:start w:val="1"/>
+      <w:numFmt w:val="upperLetter"/>
+      <w:lvlText w:val="%8."/>
+      <w:lvlJc w:val="left"/>
+      <w:pPr>
+        <w:ind w:left="3960" w:hanging="440"/>
+      </w:pPr>
+    </w:lvl>
+    <w:lvl w:ilvl="8" w:tplc="0409001B" w:tentative="1">
+      <w:start w:val="1"/>
+      <w:numFmt w:val="lowerRoman"/>
+      <w:lvlText w:val="%9."/>
+      <w:lvlJc w:val="right"/>
+      <w:pPr>
+        <w:ind w:left="4400" w:hanging="440"/>
+      </w:pPr>
+    </w:lvl>
+  </w:abstractNum>
+  <w:abstractNum w:abstractNumId="79" w15:restartNumberingAfterBreak="0">
     <w:nsid w:val="61C871C2"/>
     <w:multiLevelType w:val="hybridMultilevel"/>
     <w:tmpl w:val="E6A860CE"/>
@@ -23114,7 +24637,7 @@
       </w:rPr>
     </w:lvl>
   </w:abstractNum>
-  <w:abstractNum w:abstractNumId="72" w15:restartNumberingAfterBreak="0">
+  <w:abstractNum w:abstractNumId="80" w15:restartNumberingAfterBreak="0">
     <w:nsid w:val="61F779AD"/>
     <w:multiLevelType w:val="hybridMultilevel"/>
     <w:tmpl w:val="04325CCA"/>
@@ -23204,7 +24727,7 @@
       </w:pPr>
     </w:lvl>
   </w:abstractNum>
-  <w:abstractNum w:abstractNumId="73" w15:restartNumberingAfterBreak="0">
+  <w:abstractNum w:abstractNumId="81" w15:restartNumberingAfterBreak="0">
     <w:nsid w:val="622C764D"/>
     <w:multiLevelType w:val="hybridMultilevel"/>
     <w:tmpl w:val="B8C0505E"/>
@@ -23296,7 +24819,7 @@
       </w:pPr>
     </w:lvl>
   </w:abstractNum>
-  <w:abstractNum w:abstractNumId="74" w15:restartNumberingAfterBreak="0">
+  <w:abstractNum w:abstractNumId="82" w15:restartNumberingAfterBreak="0">
     <w:nsid w:val="63B15A56"/>
     <w:multiLevelType w:val="hybridMultilevel"/>
     <w:tmpl w:val="B6A8B998"/>
@@ -23386,7 +24909,7 @@
       </w:pPr>
     </w:lvl>
   </w:abstractNum>
-  <w:abstractNum w:abstractNumId="75" w15:restartNumberingAfterBreak="0">
+  <w:abstractNum w:abstractNumId="83" w15:restartNumberingAfterBreak="0">
     <w:nsid w:val="64AC7858"/>
     <w:multiLevelType w:val="hybridMultilevel"/>
     <w:tmpl w:val="5AEA3830"/>
@@ -23476,7 +24999,7 @@
       </w:pPr>
     </w:lvl>
   </w:abstractNum>
-  <w:abstractNum w:abstractNumId="76" w15:restartNumberingAfterBreak="0">
+  <w:abstractNum w:abstractNumId="84" w15:restartNumberingAfterBreak="0">
     <w:nsid w:val="65DD2A44"/>
     <w:multiLevelType w:val="multilevel"/>
     <w:tmpl w:val="2C4CA7B0"/>
@@ -23567,7 +25090,97 @@
       </w:pPr>
     </w:lvl>
   </w:abstractNum>
-  <w:abstractNum w:abstractNumId="77" w15:restartNumberingAfterBreak="0">
+  <w:abstractNum w:abstractNumId="85" w15:restartNumberingAfterBreak="0">
+    <w:nsid w:val="65F95B3B"/>
+    <w:multiLevelType w:val="hybridMultilevel"/>
+    <w:tmpl w:val="E24E4ABA"/>
+    <w:lvl w:ilvl="0" w:tplc="8634DADC">
+      <w:start w:val="1"/>
+      <w:numFmt w:val="decimal"/>
+      <w:lvlText w:val="%1."/>
+      <w:lvlJc w:val="left"/>
+      <w:pPr>
+        <w:ind w:left="800" w:hanging="360"/>
+      </w:pPr>
+      <w:rPr>
+        <w:rFonts w:asciiTheme="minorEastAsia" w:eastAsiaTheme="minorEastAsia" w:hAnsiTheme="minorEastAsia" w:hint="default"/>
+        <w:b w:val="0"/>
+      </w:rPr>
+    </w:lvl>
+    <w:lvl w:ilvl="1" w:tplc="04090019" w:tentative="1">
+      <w:start w:val="1"/>
+      <w:numFmt w:val="upperLetter"/>
+      <w:lvlText w:val="%2."/>
+      <w:lvlJc w:val="left"/>
+      <w:pPr>
+        <w:ind w:left="1320" w:hanging="440"/>
+      </w:pPr>
+    </w:lvl>
+    <w:lvl w:ilvl="2" w:tplc="0409001B" w:tentative="1">
+      <w:start w:val="1"/>
+      <w:numFmt w:val="lowerRoman"/>
+      <w:lvlText w:val="%3."/>
+      <w:lvlJc w:val="right"/>
+      <w:pPr>
+        <w:ind w:left="1760" w:hanging="440"/>
+      </w:pPr>
+    </w:lvl>
+    <w:lvl w:ilvl="3" w:tplc="0409000F" w:tentative="1">
+      <w:start w:val="1"/>
+      <w:numFmt w:val="decimal"/>
+      <w:lvlText w:val="%4."/>
+      <w:lvlJc w:val="left"/>
+      <w:pPr>
+        <w:ind w:left="2200" w:hanging="440"/>
+      </w:pPr>
+    </w:lvl>
+    <w:lvl w:ilvl="4" w:tplc="04090019" w:tentative="1">
+      <w:start w:val="1"/>
+      <w:numFmt w:val="upperLetter"/>
+      <w:lvlText w:val="%5."/>
+      <w:lvlJc w:val="left"/>
+      <w:pPr>
+        <w:ind w:left="2640" w:hanging="440"/>
+      </w:pPr>
+    </w:lvl>
+    <w:lvl w:ilvl="5" w:tplc="0409001B" w:tentative="1">
+      <w:start w:val="1"/>
+      <w:numFmt w:val="lowerRoman"/>
+      <w:lvlText w:val="%6."/>
+      <w:lvlJc w:val="right"/>
+      <w:pPr>
+        <w:ind w:left="3080" w:hanging="440"/>
+      </w:pPr>
+    </w:lvl>
+    <w:lvl w:ilvl="6" w:tplc="0409000F" w:tentative="1">
+      <w:start w:val="1"/>
+      <w:numFmt w:val="decimal"/>
+      <w:lvlText w:val="%7."/>
+      <w:lvlJc w:val="left"/>
+      <w:pPr>
+        <w:ind w:left="3520" w:hanging="440"/>
+      </w:pPr>
+    </w:lvl>
+    <w:lvl w:ilvl="7" w:tplc="04090019" w:tentative="1">
+      <w:start w:val="1"/>
+      <w:numFmt w:val="upperLetter"/>
+      <w:lvlText w:val="%8."/>
+      <w:lvlJc w:val="left"/>
+      <w:pPr>
+        <w:ind w:left="3960" w:hanging="440"/>
+      </w:pPr>
+    </w:lvl>
+    <w:lvl w:ilvl="8" w:tplc="0409001B" w:tentative="1">
+      <w:start w:val="1"/>
+      <w:numFmt w:val="lowerRoman"/>
+      <w:lvlText w:val="%9."/>
+      <w:lvlJc w:val="right"/>
+      <w:pPr>
+        <w:ind w:left="4400" w:hanging="440"/>
+      </w:pPr>
+    </w:lvl>
+  </w:abstractNum>
+  <w:abstractNum w:abstractNumId="86" w15:restartNumberingAfterBreak="0">
     <w:nsid w:val="66F75F46"/>
     <w:multiLevelType w:val="hybridMultilevel"/>
     <w:tmpl w:val="939EB50A"/>
@@ -23656,7 +25269,7 @@
       </w:pPr>
     </w:lvl>
   </w:abstractNum>
-  <w:abstractNum w:abstractNumId="78" w15:restartNumberingAfterBreak="0">
+  <w:abstractNum w:abstractNumId="87" w15:restartNumberingAfterBreak="0">
     <w:nsid w:val="69541907"/>
     <w:multiLevelType w:val="hybridMultilevel"/>
     <w:tmpl w:val="7A6864AA"/>
@@ -23770,7 +25383,7 @@
       </w:rPr>
     </w:lvl>
   </w:abstractNum>
-  <w:abstractNum w:abstractNumId="79" w15:restartNumberingAfterBreak="0">
+  <w:abstractNum w:abstractNumId="88" w15:restartNumberingAfterBreak="0">
     <w:nsid w:val="6D467485"/>
     <w:multiLevelType w:val="hybridMultilevel"/>
     <w:tmpl w:val="B8006CB8"/>
@@ -23884,7 +25497,96 @@
       </w:rPr>
     </w:lvl>
   </w:abstractNum>
-  <w:abstractNum w:abstractNumId="80" w15:restartNumberingAfterBreak="0">
+  <w:abstractNum w:abstractNumId="89" w15:restartNumberingAfterBreak="0">
+    <w:nsid w:val="6EF80009"/>
+    <w:multiLevelType w:val="hybridMultilevel"/>
+    <w:tmpl w:val="7082A578"/>
+    <w:lvl w:ilvl="0" w:tplc="7EE82900">
+      <w:start w:val="1"/>
+      <w:numFmt w:val="decimal"/>
+      <w:lvlText w:val="%1."/>
+      <w:lvlJc w:val="left"/>
+      <w:pPr>
+        <w:ind w:left="800" w:hanging="360"/>
+      </w:pPr>
+      <w:rPr>
+        <w:rFonts w:hint="default"/>
+      </w:rPr>
+    </w:lvl>
+    <w:lvl w:ilvl="1" w:tplc="04090019" w:tentative="1">
+      <w:start w:val="1"/>
+      <w:numFmt w:val="upperLetter"/>
+      <w:lvlText w:val="%2."/>
+      <w:lvlJc w:val="left"/>
+      <w:pPr>
+        <w:ind w:left="1320" w:hanging="440"/>
+      </w:pPr>
+    </w:lvl>
+    <w:lvl w:ilvl="2" w:tplc="0409001B" w:tentative="1">
+      <w:start w:val="1"/>
+      <w:numFmt w:val="lowerRoman"/>
+      <w:lvlText w:val="%3."/>
+      <w:lvlJc w:val="right"/>
+      <w:pPr>
+        <w:ind w:left="1760" w:hanging="440"/>
+      </w:pPr>
+    </w:lvl>
+    <w:lvl w:ilvl="3" w:tplc="0409000F" w:tentative="1">
+      <w:start w:val="1"/>
+      <w:numFmt w:val="decimal"/>
+      <w:lvlText w:val="%4."/>
+      <w:lvlJc w:val="left"/>
+      <w:pPr>
+        <w:ind w:left="2200" w:hanging="440"/>
+      </w:pPr>
+    </w:lvl>
+    <w:lvl w:ilvl="4" w:tplc="04090019" w:tentative="1">
+      <w:start w:val="1"/>
+      <w:numFmt w:val="upperLetter"/>
+      <w:lvlText w:val="%5."/>
+      <w:lvlJc w:val="left"/>
+      <w:pPr>
+        <w:ind w:left="2640" w:hanging="440"/>
+      </w:pPr>
+    </w:lvl>
+    <w:lvl w:ilvl="5" w:tplc="0409001B" w:tentative="1">
+      <w:start w:val="1"/>
+      <w:numFmt w:val="lowerRoman"/>
+      <w:lvlText w:val="%6."/>
+      <w:lvlJc w:val="right"/>
+      <w:pPr>
+        <w:ind w:left="3080" w:hanging="440"/>
+      </w:pPr>
+    </w:lvl>
+    <w:lvl w:ilvl="6" w:tplc="0409000F" w:tentative="1">
+      <w:start w:val="1"/>
+      <w:numFmt w:val="decimal"/>
+      <w:lvlText w:val="%7."/>
+      <w:lvlJc w:val="left"/>
+      <w:pPr>
+        <w:ind w:left="3520" w:hanging="440"/>
+      </w:pPr>
+    </w:lvl>
+    <w:lvl w:ilvl="7" w:tplc="04090019" w:tentative="1">
+      <w:start w:val="1"/>
+      <w:numFmt w:val="upperLetter"/>
+      <w:lvlText w:val="%8."/>
+      <w:lvlJc w:val="left"/>
+      <w:pPr>
+        <w:ind w:left="3960" w:hanging="440"/>
+      </w:pPr>
+    </w:lvl>
+    <w:lvl w:ilvl="8" w:tplc="0409001B" w:tentative="1">
+      <w:start w:val="1"/>
+      <w:numFmt w:val="lowerRoman"/>
+      <w:lvlText w:val="%9."/>
+      <w:lvlJc w:val="right"/>
+      <w:pPr>
+        <w:ind w:left="4400" w:hanging="440"/>
+      </w:pPr>
+    </w:lvl>
+  </w:abstractNum>
+  <w:abstractNum w:abstractNumId="90" w15:restartNumberingAfterBreak="0">
     <w:nsid w:val="700D6F87"/>
     <w:multiLevelType w:val="hybridMultilevel"/>
     <w:tmpl w:val="BBD68416"/>
@@ -23973,7 +25675,7 @@
       </w:pPr>
     </w:lvl>
   </w:abstractNum>
-  <w:abstractNum w:abstractNumId="81" w15:restartNumberingAfterBreak="0">
+  <w:abstractNum w:abstractNumId="91" w15:restartNumberingAfterBreak="0">
     <w:nsid w:val="7079300E"/>
     <w:multiLevelType w:val="hybridMultilevel"/>
     <w:tmpl w:val="FFB21188"/>
@@ -24063,7 +25765,7 @@
       </w:pPr>
     </w:lvl>
   </w:abstractNum>
-  <w:abstractNum w:abstractNumId="82" w15:restartNumberingAfterBreak="0">
+  <w:abstractNum w:abstractNumId="92" w15:restartNumberingAfterBreak="0">
     <w:nsid w:val="72917A1C"/>
     <w:multiLevelType w:val="hybridMultilevel"/>
     <w:tmpl w:val="86D047C6"/>
@@ -24153,7 +25855,7 @@
       </w:pPr>
     </w:lvl>
   </w:abstractNum>
-  <w:abstractNum w:abstractNumId="83" w15:restartNumberingAfterBreak="0">
+  <w:abstractNum w:abstractNumId="93" w15:restartNumberingAfterBreak="0">
     <w:nsid w:val="72A57FD8"/>
     <w:multiLevelType w:val="multilevel"/>
     <w:tmpl w:val="1AC8AECC"/>
@@ -24244,7 +25946,7 @@
       </w:pPr>
     </w:lvl>
   </w:abstractNum>
-  <w:abstractNum w:abstractNumId="84" w15:restartNumberingAfterBreak="0">
+  <w:abstractNum w:abstractNumId="94" w15:restartNumberingAfterBreak="0">
     <w:nsid w:val="742B53B8"/>
     <w:multiLevelType w:val="multilevel"/>
     <w:tmpl w:val="FA567528"/>
@@ -24357,7 +26059,7 @@
       </w:rPr>
     </w:lvl>
   </w:abstractNum>
-  <w:abstractNum w:abstractNumId="85" w15:restartNumberingAfterBreak="0">
+  <w:abstractNum w:abstractNumId="95" w15:restartNumberingAfterBreak="0">
     <w:nsid w:val="76D47577"/>
     <w:multiLevelType w:val="hybridMultilevel"/>
     <w:tmpl w:val="2E664996"/>
@@ -24446,7 +26148,7 @@
       </w:pPr>
     </w:lvl>
   </w:abstractNum>
-  <w:abstractNum w:abstractNumId="86" w15:restartNumberingAfterBreak="0">
+  <w:abstractNum w:abstractNumId="96" w15:restartNumberingAfterBreak="0">
     <w:nsid w:val="784A73AE"/>
     <w:multiLevelType w:val="hybridMultilevel"/>
     <w:tmpl w:val="EF8A247C"/>
@@ -24535,7 +26237,7 @@
       </w:pPr>
     </w:lvl>
   </w:abstractNum>
-  <w:abstractNum w:abstractNumId="87" w15:restartNumberingAfterBreak="0">
+  <w:abstractNum w:abstractNumId="97" w15:restartNumberingAfterBreak="0">
     <w:nsid w:val="7A706F13"/>
     <w:multiLevelType w:val="hybridMultilevel"/>
     <w:tmpl w:val="0ED8DEA0"/>
@@ -24621,7 +26323,7 @@
       </w:pPr>
     </w:lvl>
   </w:abstractNum>
-  <w:abstractNum w:abstractNumId="88" w15:restartNumberingAfterBreak="0">
+  <w:abstractNum w:abstractNumId="98" w15:restartNumberingAfterBreak="0">
     <w:nsid w:val="7B4D16BA"/>
     <w:multiLevelType w:val="hybridMultilevel"/>
     <w:tmpl w:val="2968D784"/>
@@ -24734,7 +26436,7 @@
       </w:rPr>
     </w:lvl>
   </w:abstractNum>
-  <w:abstractNum w:abstractNumId="89" w15:restartNumberingAfterBreak="0">
+  <w:abstractNum w:abstractNumId="99" w15:restartNumberingAfterBreak="0">
     <w:nsid w:val="7D627E86"/>
     <w:multiLevelType w:val="hybridMultilevel"/>
     <w:tmpl w:val="82EC1510"/>
@@ -24849,163 +26551,163 @@
     </w:lvl>
   </w:abstractNum>
   <w:num w:numId="1" w16cid:durableId="1793283391">
-    <w:abstractNumId w:val="63"/>
+    <w:abstractNumId w:val="70"/>
   </w:num>
   <w:num w:numId="2" w16cid:durableId="1138257301">
-    <w:abstractNumId w:val="16"/>
+    <w:abstractNumId w:val="17"/>
   </w:num>
   <w:num w:numId="3" w16cid:durableId="1883442115">
-    <w:abstractNumId w:val="10"/>
+    <w:abstractNumId w:val="11"/>
   </w:num>
   <w:num w:numId="4" w16cid:durableId="516895090">
-    <w:abstractNumId w:val="31"/>
+    <w:abstractNumId w:val="33"/>
   </w:num>
   <w:num w:numId="5" w16cid:durableId="1352341284">
+    <w:abstractNumId w:val="97"/>
+  </w:num>
+  <w:num w:numId="6" w16cid:durableId="1738550340">
+    <w:abstractNumId w:val="73"/>
+  </w:num>
+  <w:num w:numId="7" w16cid:durableId="1919092536">
+    <w:abstractNumId w:val="27"/>
+  </w:num>
+  <w:num w:numId="8" w16cid:durableId="258105900">
+    <w:abstractNumId w:val="32"/>
+  </w:num>
+  <w:num w:numId="9" w16cid:durableId="20324625">
+    <w:abstractNumId w:val="94"/>
+  </w:num>
+  <w:num w:numId="10" w16cid:durableId="432094543">
     <w:abstractNumId w:val="87"/>
   </w:num>
-  <w:num w:numId="6" w16cid:durableId="1738550340">
+  <w:num w:numId="11" w16cid:durableId="1193811447">
+    <w:abstractNumId w:val="61"/>
+  </w:num>
+  <w:num w:numId="12" w16cid:durableId="1265573759">
+    <w:abstractNumId w:val="98"/>
+  </w:num>
+  <w:num w:numId="13" w16cid:durableId="300110749">
+    <w:abstractNumId w:val="58"/>
+  </w:num>
+  <w:num w:numId="14" w16cid:durableId="467285347">
+    <w:abstractNumId w:val="57"/>
+  </w:num>
+  <w:num w:numId="15" w16cid:durableId="557280589">
+    <w:abstractNumId w:val="3"/>
+  </w:num>
+  <w:num w:numId="16" w16cid:durableId="1346789386">
+    <w:abstractNumId w:val="65"/>
+  </w:num>
+  <w:num w:numId="17" w16cid:durableId="1120220793">
+    <w:abstractNumId w:val="8"/>
+  </w:num>
+  <w:num w:numId="18" w16cid:durableId="1335257357">
+    <w:abstractNumId w:val="88"/>
+  </w:num>
+  <w:num w:numId="19" w16cid:durableId="722407618">
+    <w:abstractNumId w:val="13"/>
+  </w:num>
+  <w:num w:numId="20" w16cid:durableId="2006779450">
+    <w:abstractNumId w:val="19"/>
+  </w:num>
+  <w:num w:numId="21" w16cid:durableId="1530486021">
     <w:abstractNumId w:val="66"/>
   </w:num>
-  <w:num w:numId="7" w16cid:durableId="1919092536">
+  <w:num w:numId="22" w16cid:durableId="911698074">
+    <w:abstractNumId w:val="67"/>
+  </w:num>
+  <w:num w:numId="23" w16cid:durableId="1007710088">
+    <w:abstractNumId w:val="20"/>
+  </w:num>
+  <w:num w:numId="24" w16cid:durableId="1970434598">
+    <w:abstractNumId w:val="22"/>
+  </w:num>
+  <w:num w:numId="25" w16cid:durableId="1131020352">
+    <w:abstractNumId w:val="36"/>
+  </w:num>
+  <w:num w:numId="26" w16cid:durableId="684983704">
+    <w:abstractNumId w:val="24"/>
+  </w:num>
+  <w:num w:numId="27" w16cid:durableId="1555121393">
+    <w:abstractNumId w:val="44"/>
+  </w:num>
+  <w:num w:numId="28" w16cid:durableId="1514343597">
+    <w:abstractNumId w:val="92"/>
+  </w:num>
+  <w:num w:numId="29" w16cid:durableId="353926283">
+    <w:abstractNumId w:val="83"/>
+  </w:num>
+  <w:num w:numId="30" w16cid:durableId="2099982811">
+    <w:abstractNumId w:val="9"/>
+  </w:num>
+  <w:num w:numId="31" w16cid:durableId="1738014841">
+    <w:abstractNumId w:val="79"/>
+  </w:num>
+  <w:num w:numId="32" w16cid:durableId="431782873">
+    <w:abstractNumId w:val="4"/>
+  </w:num>
+  <w:num w:numId="33" w16cid:durableId="516888114">
     <w:abstractNumId w:val="25"/>
   </w:num>
-  <w:num w:numId="8" w16cid:durableId="258105900">
-    <w:abstractNumId w:val="30"/>
+  <w:num w:numId="34" w16cid:durableId="437067981">
+    <w:abstractNumId w:val="12"/>
   </w:num>
-  <w:num w:numId="9" w16cid:durableId="20324625">
+  <w:num w:numId="35" w16cid:durableId="1534340517">
+    <w:abstractNumId w:val="47"/>
+  </w:num>
+  <w:num w:numId="36" w16cid:durableId="1152016584">
+    <w:abstractNumId w:val="15"/>
+  </w:num>
+  <w:num w:numId="37" w16cid:durableId="1272132258">
+    <w:abstractNumId w:val="42"/>
+  </w:num>
+  <w:num w:numId="38" w16cid:durableId="1894581919">
+    <w:abstractNumId w:val="28"/>
+  </w:num>
+  <w:num w:numId="39" w16cid:durableId="467363094">
+    <w:abstractNumId w:val="60"/>
+  </w:num>
+  <w:num w:numId="40" w16cid:durableId="608314676">
+    <w:abstractNumId w:val="99"/>
+  </w:num>
+  <w:num w:numId="41" w16cid:durableId="697702376">
+    <w:abstractNumId w:val="64"/>
+  </w:num>
+  <w:num w:numId="42" w16cid:durableId="62487315">
+    <w:abstractNumId w:val="75"/>
+  </w:num>
+  <w:num w:numId="43" w16cid:durableId="271983163">
+    <w:abstractNumId w:val="77"/>
+  </w:num>
+  <w:num w:numId="44" w16cid:durableId="2103254030">
+    <w:abstractNumId w:val="39"/>
+  </w:num>
+  <w:num w:numId="45" w16cid:durableId="769549555">
     <w:abstractNumId w:val="84"/>
   </w:num>
-  <w:num w:numId="10" w16cid:durableId="432094543">
-    <w:abstractNumId w:val="78"/>
+  <w:num w:numId="46" w16cid:durableId="2042703840">
+    <w:abstractNumId w:val="81"/>
   </w:num>
-  <w:num w:numId="11" w16cid:durableId="1193811447">
-    <w:abstractNumId w:val="56"/>
-  </w:num>
-  <w:num w:numId="12" w16cid:durableId="1265573759">
-    <w:abstractNumId w:val="88"/>
-  </w:num>
-  <w:num w:numId="13" w16cid:durableId="300110749">
-    <w:abstractNumId w:val="53"/>
-  </w:num>
-  <w:num w:numId="14" w16cid:durableId="467285347">
-    <w:abstractNumId w:val="52"/>
-  </w:num>
-  <w:num w:numId="15" w16cid:durableId="557280589">
-    <w:abstractNumId w:val="2"/>
-  </w:num>
-  <w:num w:numId="16" w16cid:durableId="1346789386">
-    <w:abstractNumId w:val="59"/>
-  </w:num>
-  <w:num w:numId="17" w16cid:durableId="1120220793">
-    <w:abstractNumId w:val="7"/>
-  </w:num>
-  <w:num w:numId="18" w16cid:durableId="1335257357">
-    <w:abstractNumId w:val="79"/>
-  </w:num>
-  <w:num w:numId="19" w16cid:durableId="722407618">
-    <w:abstractNumId w:val="12"/>
-  </w:num>
-  <w:num w:numId="20" w16cid:durableId="2006779450">
-    <w:abstractNumId w:val="18"/>
-  </w:num>
-  <w:num w:numId="21" w16cid:durableId="1530486021">
-    <w:abstractNumId w:val="60"/>
-  </w:num>
-  <w:num w:numId="22" w16cid:durableId="911698074">
-    <w:abstractNumId w:val="61"/>
-  </w:num>
-  <w:num w:numId="23" w16cid:durableId="1007710088">
-    <w:abstractNumId w:val="19"/>
-  </w:num>
-  <w:num w:numId="24" w16cid:durableId="1970434598">
-    <w:abstractNumId w:val="21"/>
-  </w:num>
-  <w:num w:numId="25" w16cid:durableId="1131020352">
-    <w:abstractNumId w:val="34"/>
-  </w:num>
-  <w:num w:numId="26" w16cid:durableId="684983704">
-    <w:abstractNumId w:val="22"/>
-  </w:num>
-  <w:num w:numId="27" w16cid:durableId="1555121393">
-    <w:abstractNumId w:val="41"/>
-  </w:num>
-  <w:num w:numId="28" w16cid:durableId="1514343597">
-    <w:abstractNumId w:val="82"/>
-  </w:num>
-  <w:num w:numId="29" w16cid:durableId="353926283">
-    <w:abstractNumId w:val="75"/>
-  </w:num>
-  <w:num w:numId="30" w16cid:durableId="2099982811">
-    <w:abstractNumId w:val="8"/>
-  </w:num>
-  <w:num w:numId="31" w16cid:durableId="1738014841">
-    <w:abstractNumId w:val="71"/>
-  </w:num>
-  <w:num w:numId="32" w16cid:durableId="431782873">
-    <w:abstractNumId w:val="3"/>
-  </w:num>
-  <w:num w:numId="33" w16cid:durableId="516888114">
-    <w:abstractNumId w:val="23"/>
-  </w:num>
-  <w:num w:numId="34" w16cid:durableId="437067981">
-    <w:abstractNumId w:val="11"/>
-  </w:num>
-  <w:num w:numId="35" w16cid:durableId="1534340517">
-    <w:abstractNumId w:val="44"/>
-  </w:num>
-  <w:num w:numId="36" w16cid:durableId="1152016584">
-    <w:abstractNumId w:val="14"/>
-  </w:num>
-  <w:num w:numId="37" w16cid:durableId="1272132258">
-    <w:abstractNumId w:val="39"/>
-  </w:num>
-  <w:num w:numId="38" w16cid:durableId="1894581919">
-    <w:abstractNumId w:val="26"/>
-  </w:num>
-  <w:num w:numId="39" w16cid:durableId="467363094">
-    <w:abstractNumId w:val="55"/>
-  </w:num>
-  <w:num w:numId="40" w16cid:durableId="608314676">
-    <w:abstractNumId w:val="89"/>
-  </w:num>
-  <w:num w:numId="41" w16cid:durableId="697702376">
-    <w:abstractNumId w:val="58"/>
-  </w:num>
-  <w:num w:numId="42" w16cid:durableId="62487315">
-    <w:abstractNumId w:val="68"/>
-  </w:num>
-  <w:num w:numId="43" w16cid:durableId="271983163">
-    <w:abstractNumId w:val="70"/>
-  </w:num>
-  <w:num w:numId="44" w16cid:durableId="2103254030">
-    <w:abstractNumId w:val="37"/>
-  </w:num>
-  <w:num w:numId="45" w16cid:durableId="769549555">
+  <w:num w:numId="47" w16cid:durableId="1163932619">
     <w:abstractNumId w:val="76"/>
   </w:num>
-  <w:num w:numId="46" w16cid:durableId="2042703840">
-    <w:abstractNumId w:val="73"/>
-  </w:num>
-  <w:num w:numId="47" w16cid:durableId="1163932619">
-    <w:abstractNumId w:val="69"/>
-  </w:num>
   <w:num w:numId="48" w16cid:durableId="837765082">
-    <w:abstractNumId w:val="43"/>
+    <w:abstractNumId w:val="46"/>
   </w:num>
   <w:num w:numId="49" w16cid:durableId="1420256154">
-    <w:abstractNumId w:val="83"/>
+    <w:abstractNumId w:val="93"/>
   </w:num>
   <w:num w:numId="50" w16cid:durableId="2030833524">
-    <w:abstractNumId w:val="65"/>
+    <w:abstractNumId w:val="72"/>
   </w:num>
   <w:num w:numId="51" w16cid:durableId="901403013">
-    <w:abstractNumId w:val="85"/>
+    <w:abstractNumId w:val="95"/>
   </w:num>
   <w:num w:numId="52" w16cid:durableId="182474258">
-    <w:abstractNumId w:val="36"/>
+    <w:abstractNumId w:val="38"/>
   </w:num>
   <w:num w:numId="53" w16cid:durableId="1073549350">
-    <w:abstractNumId w:val="13"/>
+    <w:abstractNumId w:val="14"/>
   </w:num>
   <w:num w:numId="54" w16cid:durableId="620723266">
     <w:abstractNumId w:val="0"/>
@@ -25014,109 +26716,139 @@
     <w:abstractNumId w:val="1"/>
   </w:num>
   <w:num w:numId="56" w16cid:durableId="1943687483">
-    <w:abstractNumId w:val="57"/>
+    <w:abstractNumId w:val="63"/>
   </w:num>
   <w:num w:numId="57" w16cid:durableId="467893199">
-    <w:abstractNumId w:val="42"/>
+    <w:abstractNumId w:val="45"/>
   </w:num>
   <w:num w:numId="58" w16cid:durableId="234704441">
-    <w:abstractNumId w:val="38"/>
+    <w:abstractNumId w:val="41"/>
   </w:num>
   <w:num w:numId="59" w16cid:durableId="288436956">
-    <w:abstractNumId w:val="33"/>
+    <w:abstractNumId w:val="35"/>
   </w:num>
   <w:num w:numId="60" w16cid:durableId="2110661406">
-    <w:abstractNumId w:val="20"/>
+    <w:abstractNumId w:val="21"/>
   </w:num>
   <w:num w:numId="61" w16cid:durableId="377318877">
-    <w:abstractNumId w:val="15"/>
+    <w:abstractNumId w:val="16"/>
   </w:num>
   <w:num w:numId="62" w16cid:durableId="1770545997">
-    <w:abstractNumId w:val="67"/>
+    <w:abstractNumId w:val="74"/>
   </w:num>
   <w:num w:numId="63" w16cid:durableId="1480464240">
-    <w:abstractNumId w:val="74"/>
+    <w:abstractNumId w:val="82"/>
   </w:num>
   <w:num w:numId="64" w16cid:durableId="59715410">
-    <w:abstractNumId w:val="9"/>
+    <w:abstractNumId w:val="10"/>
   </w:num>
   <w:num w:numId="65" w16cid:durableId="1176923504">
+    <w:abstractNumId w:val="31"/>
+  </w:num>
+  <w:num w:numId="66" w16cid:durableId="1212764828">
+    <w:abstractNumId w:val="55"/>
+  </w:num>
+  <w:num w:numId="67" w16cid:durableId="1265721361">
+    <w:abstractNumId w:val="6"/>
+  </w:num>
+  <w:num w:numId="68" w16cid:durableId="300502090">
+    <w:abstractNumId w:val="26"/>
+  </w:num>
+  <w:num w:numId="69" w16cid:durableId="2112386609">
+    <w:abstractNumId w:val="48"/>
+  </w:num>
+  <w:num w:numId="70" w16cid:durableId="129976761">
+    <w:abstractNumId w:val="52"/>
+  </w:num>
+  <w:num w:numId="71" w16cid:durableId="1888183577">
+    <w:abstractNumId w:val="7"/>
+  </w:num>
+  <w:num w:numId="72" w16cid:durableId="1146778154">
+    <w:abstractNumId w:val="18"/>
+  </w:num>
+  <w:num w:numId="73" w16cid:durableId="1369140380">
+    <w:abstractNumId w:val="71"/>
+  </w:num>
+  <w:num w:numId="74" w16cid:durableId="871381542">
+    <w:abstractNumId w:val="53"/>
+  </w:num>
+  <w:num w:numId="75" w16cid:durableId="1540508980">
+    <w:abstractNumId w:val="49"/>
+  </w:num>
+  <w:num w:numId="76" w16cid:durableId="1322151794">
+    <w:abstractNumId w:val="59"/>
+  </w:num>
+  <w:num w:numId="77" w16cid:durableId="470711259">
+    <w:abstractNumId w:val="34"/>
+  </w:num>
+  <w:num w:numId="78" w16cid:durableId="1021979726">
+    <w:abstractNumId w:val="56"/>
+  </w:num>
+  <w:num w:numId="79" w16cid:durableId="1113406165">
     <w:abstractNumId w:val="29"/>
   </w:num>
-  <w:num w:numId="66" w16cid:durableId="1212764828">
+  <w:num w:numId="80" w16cid:durableId="677343283">
+    <w:abstractNumId w:val="90"/>
+  </w:num>
+  <w:num w:numId="81" w16cid:durableId="549270138">
+    <w:abstractNumId w:val="5"/>
+  </w:num>
+  <w:num w:numId="82" w16cid:durableId="645203442">
+    <w:abstractNumId w:val="37"/>
+  </w:num>
+  <w:num w:numId="83" w16cid:durableId="425922380">
+    <w:abstractNumId w:val="91"/>
+  </w:num>
+  <w:num w:numId="84" w16cid:durableId="609699045">
+    <w:abstractNumId w:val="43"/>
+  </w:num>
+  <w:num w:numId="85" w16cid:durableId="1423600139">
+    <w:abstractNumId w:val="86"/>
+  </w:num>
+  <w:num w:numId="86" w16cid:durableId="1179807678">
+    <w:abstractNumId w:val="96"/>
+  </w:num>
+  <w:num w:numId="87" w16cid:durableId="1836647508">
+    <w:abstractNumId w:val="30"/>
+  </w:num>
+  <w:num w:numId="88" w16cid:durableId="759332645">
+    <w:abstractNumId w:val="80"/>
+  </w:num>
+  <w:num w:numId="89" w16cid:durableId="1920360056">
+    <w:abstractNumId w:val="68"/>
+  </w:num>
+  <w:num w:numId="90" w16cid:durableId="1211307180">
+    <w:abstractNumId w:val="54"/>
+  </w:num>
+  <w:num w:numId="91" w16cid:durableId="793714747">
+    <w:abstractNumId w:val="62"/>
+  </w:num>
+  <w:num w:numId="92" w16cid:durableId="1078095480">
+    <w:abstractNumId w:val="89"/>
+  </w:num>
+  <w:num w:numId="93" w16cid:durableId="875580838">
     <w:abstractNumId w:val="50"/>
   </w:num>
-  <w:num w:numId="67" w16cid:durableId="1265721361">
-    <w:abstractNumId w:val="5"/>
+  <w:num w:numId="94" w16cid:durableId="1666399794">
+    <w:abstractNumId w:val="69"/>
   </w:num>
-  <w:num w:numId="68" w16cid:durableId="300502090">
-    <w:abstractNumId w:val="24"/>
+  <w:num w:numId="95" w16cid:durableId="1469778842">
+    <w:abstractNumId w:val="85"/>
   </w:num>
-  <w:num w:numId="69" w16cid:durableId="2112386609">
-    <w:abstractNumId w:val="45"/>
+  <w:num w:numId="96" w16cid:durableId="2035958698">
+    <w:abstractNumId w:val="78"/>
   </w:num>
-  <w:num w:numId="70" w16cid:durableId="129976761">
-    <w:abstractNumId w:val="47"/>
+  <w:num w:numId="97" w16cid:durableId="2031683492">
+    <w:abstractNumId w:val="2"/>
   </w:num>
-  <w:num w:numId="71" w16cid:durableId="1888183577">
-    <w:abstractNumId w:val="6"/>
-  </w:num>
-  <w:num w:numId="72" w16cid:durableId="1146778154">
-    <w:abstractNumId w:val="17"/>
-  </w:num>
-  <w:num w:numId="73" w16cid:durableId="1369140380">
-    <w:abstractNumId w:val="64"/>
-  </w:num>
-  <w:num w:numId="74" w16cid:durableId="871381542">
-    <w:abstractNumId w:val="48"/>
-  </w:num>
-  <w:num w:numId="75" w16cid:durableId="1540508980">
-    <w:abstractNumId w:val="46"/>
-  </w:num>
-  <w:num w:numId="76" w16cid:durableId="1322151794">
-    <w:abstractNumId w:val="54"/>
-  </w:num>
-  <w:num w:numId="77" w16cid:durableId="470711259">
-    <w:abstractNumId w:val="32"/>
-  </w:num>
-  <w:num w:numId="78" w16cid:durableId="1021979726">
-    <w:abstractNumId w:val="51"/>
-  </w:num>
-  <w:num w:numId="79" w16cid:durableId="1113406165">
-    <w:abstractNumId w:val="27"/>
-  </w:num>
-  <w:num w:numId="80" w16cid:durableId="677343283">
-    <w:abstractNumId w:val="80"/>
-  </w:num>
-  <w:num w:numId="81" w16cid:durableId="549270138">
-    <w:abstractNumId w:val="4"/>
-  </w:num>
-  <w:num w:numId="82" w16cid:durableId="645203442">
-    <w:abstractNumId w:val="35"/>
-  </w:num>
-  <w:num w:numId="83" w16cid:durableId="425922380">
-    <w:abstractNumId w:val="81"/>
-  </w:num>
-  <w:num w:numId="84" w16cid:durableId="609699045">
+  <w:num w:numId="98" w16cid:durableId="461002007">
     <w:abstractNumId w:val="40"/>
   </w:num>
-  <w:num w:numId="85" w16cid:durableId="1423600139">
-    <w:abstractNumId w:val="77"/>
+  <w:num w:numId="99" w16cid:durableId="1469321882">
+    <w:abstractNumId w:val="23"/>
   </w:num>
-  <w:num w:numId="86" w16cid:durableId="1179807678">
-    <w:abstractNumId w:val="86"/>
-  </w:num>
-  <w:num w:numId="87" w16cid:durableId="1836647508">
-    <w:abstractNumId w:val="28"/>
-  </w:num>
-  <w:num w:numId="88" w16cid:durableId="759332645">
-    <w:abstractNumId w:val="72"/>
-  </w:num>
-  <w:num w:numId="89" w16cid:durableId="1920360056">
-    <w:abstractNumId w:val="62"/>
-  </w:num>
-  <w:num w:numId="90" w16cid:durableId="1211307180">
-    <w:abstractNumId w:val="49"/>
+  <w:num w:numId="100" w16cid:durableId="63182692">
+    <w:abstractNumId w:val="51"/>
   </w:num>
 </w:numbering>
 </file>

</xml_diff>